<commit_message>
Cargo Script de creación de BD
</commit_message>
<xml_diff>
--- a/DE_Estructura_Repositorio.docx
+++ b/DE_Estructura_Repositorio.docx
@@ -280,7 +280,7 @@
                     <pic:cNvPicPr/>
                   </pic:nvPicPr>
                   <pic:blipFill>
-                    <a:blip r:embed="rId5">
+                    <a:blip r:embed="rId6">
                       <a:extLst>
                         <a:ext uri="{28A0092B-C50C-407E-A947-70E740481C1C}">
                           <a14:useLocalDpi xmlns:a14="http://schemas.microsoft.com/office/drawing/2010/main" val="0"/>
@@ -1969,8 +1969,6 @@
               </w:rPr>
               <w:t>DE_Estructura_Repositorio.docx</w:t>
             </w:r>
-            <w:bookmarkStart w:id="1" w:name="_GoBack"/>
-            <w:bookmarkEnd w:id="1"/>
           </w:p>
         </w:tc>
         <w:tc>
@@ -1997,6 +1995,96 @@
               <w:t>DeliverEat</w:t>
             </w:r>
             <w:proofErr w:type="spellEnd"/>
+          </w:p>
+        </w:tc>
+        <w:tc>
+          <w:tcPr>
+            <w:tcW w:w="1276" w:type="dxa"/>
+          </w:tcPr>
+          <w:p>
+            <w:pPr>
+              <w:rPr>
+                <w:rFonts w:asciiTheme="majorHAnsi" w:hAnsiTheme="majorHAnsi" w:cstheme="majorHAnsi"/>
+              </w:rPr>
+            </w:pPr>
+            <w:r>
+              <w:rPr>
+                <w:rFonts w:asciiTheme="majorHAnsi" w:hAnsiTheme="majorHAnsi" w:cstheme="majorHAnsi"/>
+              </w:rPr>
+              <w:t>Producto</w:t>
+            </w:r>
+          </w:p>
+        </w:tc>
+      </w:tr>
+      <w:tr>
+        <w:tc>
+          <w:tcPr>
+            <w:tcW w:w="1560" w:type="dxa"/>
+          </w:tcPr>
+          <w:p>
+            <w:pPr>
+              <w:rPr>
+                <w:rFonts w:asciiTheme="majorHAnsi" w:hAnsiTheme="majorHAnsi" w:cstheme="majorHAnsi"/>
+              </w:rPr>
+            </w:pPr>
+            <w:r>
+              <w:rPr>
+                <w:rFonts w:asciiTheme="majorHAnsi" w:hAnsiTheme="majorHAnsi" w:cstheme="majorHAnsi"/>
+              </w:rPr>
+              <w:t>Script de Base de Datos</w:t>
+            </w:r>
+          </w:p>
+        </w:tc>
+        <w:tc>
+          <w:tcPr>
+            <w:tcW w:w="3544" w:type="dxa"/>
+          </w:tcPr>
+          <w:p>
+            <w:pPr>
+              <w:rPr>
+                <w:rFonts w:asciiTheme="majorHAnsi" w:hAnsiTheme="majorHAnsi" w:cstheme="majorHAnsi"/>
+              </w:rPr>
+            </w:pPr>
+            <w:proofErr w:type="spellStart"/>
+            <w:r>
+              <w:rPr>
+                <w:rFonts w:asciiTheme="majorHAnsi" w:hAnsiTheme="majorHAnsi" w:cstheme="majorHAnsi"/>
+              </w:rPr>
+              <w:t>DE_Script_BD.sql</w:t>
+            </w:r>
+            <w:proofErr w:type="spellEnd"/>
+          </w:p>
+        </w:tc>
+        <w:tc>
+          <w:tcPr>
+            <w:tcW w:w="2977" w:type="dxa"/>
+          </w:tcPr>
+          <w:p>
+            <w:pPr>
+              <w:rPr>
+                <w:rFonts w:asciiTheme="majorHAnsi" w:hAnsiTheme="majorHAnsi" w:cstheme="majorHAnsi"/>
+              </w:rPr>
+            </w:pPr>
+            <w:r>
+              <w:rPr>
+                <w:rFonts w:asciiTheme="majorHAnsi" w:hAnsiTheme="majorHAnsi" w:cstheme="majorHAnsi"/>
+              </w:rPr>
+              <w:t xml:space="preserve">Repositorio </w:t>
+            </w:r>
+            <w:proofErr w:type="spellStart"/>
+            <w:r>
+              <w:rPr>
+                <w:rFonts w:asciiTheme="majorHAnsi" w:hAnsiTheme="majorHAnsi" w:cstheme="majorHAnsi"/>
+              </w:rPr>
+              <w:t>DeliverEat</w:t>
+            </w:r>
+            <w:proofErr w:type="spellEnd"/>
+            <w:r>
+              <w:rPr>
+                <w:rFonts w:asciiTheme="majorHAnsi" w:hAnsiTheme="majorHAnsi" w:cstheme="majorHAnsi"/>
+              </w:rPr>
+              <w:t>/Producto/Base de Datos</w:t>
+            </w:r>
           </w:p>
         </w:tc>
         <w:tc>
@@ -2040,17 +2128,8 @@
           <w:u w:val="single"/>
         </w:rPr>
       </w:pPr>
-    </w:p>
-    <w:p>
-      <w:pPr>
-        <w:spacing w:before="240"/>
-        <w:rPr>
-          <w:rFonts w:asciiTheme="majorHAnsi" w:hAnsiTheme="majorHAnsi" w:cstheme="majorHAnsi"/>
-          <w:sz w:val="24"/>
-          <w:szCs w:val="24"/>
-          <w:u w:val="single"/>
-        </w:rPr>
-      </w:pPr>
+      <w:bookmarkStart w:id="1" w:name="_GoBack"/>
+      <w:bookmarkEnd w:id="1"/>
       <w:r>
         <w:rPr>
           <w:rFonts w:asciiTheme="majorHAnsi" w:hAnsiTheme="majorHAnsi" w:cstheme="majorHAnsi"/>
@@ -3846,4 +3925,16 @@
   </a:objectDefaults>
   <a:extraClrSchemeLst/>
 </a:theme>
+</file>
+
+<file path=customXml/item1.xml><?xml version="1.0" encoding="utf-8"?>
+<b:Sources xmlns:b="http://schemas.openxmlformats.org/officeDocument/2006/bibliography" xmlns="http://schemas.openxmlformats.org/officeDocument/2006/bibliography" SelectedStyle="\APASixthEditionOfficeOnline.xsl" StyleName="APA" Version="6"/>
+</file>
+
+<file path=customXml/itemProps1.xml><?xml version="1.0" encoding="utf-8"?>
+<ds:datastoreItem xmlns:ds="http://schemas.openxmlformats.org/officeDocument/2006/customXml" ds:itemID="{9C4C1DD0-145B-41A7-A536-2E018A02C0C8}">
+  <ds:schemaRefs>
+    <ds:schemaRef ds:uri="http://schemas.openxmlformats.org/officeDocument/2006/bibliography"/>
+  </ds:schemaRefs>
+</ds:datastoreItem>
 </file>
</xml_diff>

<commit_message>
Subo Documento de Buenas Practicas C#
</commit_message>
<xml_diff>
--- a/DE_Estructura_Repositorio.docx
+++ b/DE_Estructura_Repositorio.docx
@@ -1,6 +1,6 @@
 
 <file path=word/document.xml><?xml version="1.0" encoding="utf-8"?>
-<w:document xmlns:wpc="http://schemas.microsoft.com/office/word/2010/wordprocessingCanvas" xmlns:cx="http://schemas.microsoft.com/office/drawing/2014/chartex" xmlns:cx1="http://schemas.microsoft.com/office/drawing/2015/9/8/chartex" xmlns:cx2="http://schemas.microsoft.com/office/drawing/2015/10/21/chartex" xmlns:cx3="http://schemas.microsoft.com/office/drawing/2016/5/9/chartex" xmlns:cx4="http://schemas.microsoft.com/office/drawing/2016/5/10/chartex" xmlns:cx5="http://schemas.microsoft.com/office/drawing/2016/5/11/chartex" xmlns:cx6="http://schemas.microsoft.com/office/drawing/2016/5/12/chartex" xmlns:cx7="http://schemas.microsoft.com/office/drawing/2016/5/13/chartex" xmlns:cx8="http://schemas.microsoft.com/office/drawing/2016/5/14/chartex" xmlns:mc="http://schemas.openxmlformats.org/markup-compatibility/2006" xmlns:aink="http://schemas.microsoft.com/office/drawing/2016/ink" xmlns:am3d="http://schemas.microsoft.com/office/drawing/2017/model3d" xmlns:o="urn:schemas-microsoft-com:office:office" xmlns:r="http://schemas.openxmlformats.org/officeDocument/2006/relationships" xmlns:m="http://schemas.openxmlformats.org/officeDocument/2006/math" xmlns:v="urn:schemas-microsoft-com:vml" xmlns:wp14="http://schemas.microsoft.com/office/word/2010/wordprocessingDrawing" xmlns:wp="http://schemas.openxmlformats.org/drawingml/2006/wordprocessingDrawing" xmlns:w10="urn:schemas-microsoft-com:office:word" xmlns:w="http://schemas.openxmlformats.org/wordprocessingml/2006/main" xmlns:w14="http://schemas.microsoft.com/office/word/2010/wordml" xmlns:w15="http://schemas.microsoft.com/office/word/2012/wordml" xmlns:w16cid="http://schemas.microsoft.com/office/word/2016/wordml/cid" xmlns:w16se="http://schemas.microsoft.com/office/word/2015/wordml/symex" xmlns:wpg="http://schemas.microsoft.com/office/word/2010/wordprocessingGroup" xmlns:wpi="http://schemas.microsoft.com/office/word/2010/wordprocessingInk" xmlns:wne="http://schemas.microsoft.com/office/word/2006/wordml" xmlns:wps="http://schemas.microsoft.com/office/word/2010/wordprocessingShape" mc:Ignorable="w14 w15 w16se w16cid wp14">
+<w:document xmlns:wpc="http://schemas.microsoft.com/office/word/2010/wordprocessingCanvas" xmlns:cx="http://schemas.microsoft.com/office/drawing/2014/chartex" xmlns:mc="http://schemas.openxmlformats.org/markup-compatibility/2006" xmlns:o="urn:schemas-microsoft-com:office:office" xmlns:r="http://schemas.openxmlformats.org/officeDocument/2006/relationships" xmlns:m="http://schemas.openxmlformats.org/officeDocument/2006/math" xmlns:v="urn:schemas-microsoft-com:vml" xmlns:wp14="http://schemas.microsoft.com/office/word/2010/wordprocessingDrawing" xmlns:wp="http://schemas.openxmlformats.org/drawingml/2006/wordprocessingDrawing" xmlns:w10="urn:schemas-microsoft-com:office:word" xmlns:w="http://schemas.openxmlformats.org/wordprocessingml/2006/main" xmlns:w14="http://schemas.microsoft.com/office/word/2010/wordml" xmlns:w15="http://schemas.microsoft.com/office/word/2012/wordml" xmlns:w16se="http://schemas.microsoft.com/office/word/2015/wordml/symex" xmlns:wpg="http://schemas.microsoft.com/office/word/2010/wordprocessingGroup" xmlns:wpi="http://schemas.microsoft.com/office/word/2010/wordprocessingInk" xmlns:wne="http://schemas.microsoft.com/office/word/2006/wordml" xmlns:wps="http://schemas.microsoft.com/office/word/2010/wordprocessingShape" mc:Ignorable="w14 w15 w16se wp14">
   <w:body>
     <w:p>
       <w:pPr>
@@ -162,7 +162,23 @@
           <w:rFonts w:asciiTheme="majorHAnsi" w:eastAsia="Arial" w:hAnsiTheme="majorHAnsi" w:cstheme="majorHAnsi"/>
           <w:color w:val="000000"/>
         </w:rPr>
-        <w:t>, Pablo Nicolas – 70394</w:t>
+        <w:t xml:space="preserve">, Pablo </w:t>
+      </w:r>
+      <w:proofErr w:type="spellStart"/>
+      <w:r>
+        <w:rPr>
+          <w:rFonts w:asciiTheme="majorHAnsi" w:eastAsia="Arial" w:hAnsiTheme="majorHAnsi" w:cstheme="majorHAnsi"/>
+          <w:color w:val="000000"/>
+        </w:rPr>
+        <w:t>Nicolas</w:t>
+      </w:r>
+      <w:proofErr w:type="spellEnd"/>
+      <w:r>
+        <w:rPr>
+          <w:rFonts w:asciiTheme="majorHAnsi" w:eastAsia="Arial" w:hAnsiTheme="majorHAnsi" w:cstheme="majorHAnsi"/>
+          <w:color w:val="000000"/>
+        </w:rPr>
+        <w:t xml:space="preserve"> – 70394</w:t>
       </w:r>
     </w:p>
     <w:p>
@@ -527,8 +543,8 @@
       <w:tblGrid>
         <w:gridCol w:w="1560"/>
         <w:gridCol w:w="3544"/>
-        <w:gridCol w:w="2977"/>
-        <w:gridCol w:w="1276"/>
+        <w:gridCol w:w="2835"/>
+        <w:gridCol w:w="1418"/>
       </w:tblGrid>
       <w:tr>
         <w:trPr>
@@ -580,7 +596,7 @@
         </w:tc>
         <w:tc>
           <w:tcPr>
-            <w:tcW w:w="2977" w:type="dxa"/>
+            <w:tcW w:w="2835" w:type="dxa"/>
             <w:shd w:val="clear" w:color="auto" w:fill="F1D78F"/>
           </w:tcPr>
           <w:p>
@@ -602,7 +618,7 @@
         </w:tc>
         <w:tc>
           <w:tcPr>
-            <w:tcW w:w="1276" w:type="dxa"/>
+            <w:tcW w:w="1418" w:type="dxa"/>
             <w:shd w:val="clear" w:color="auto" w:fill="F1D78F"/>
           </w:tcPr>
           <w:p>
@@ -690,7 +706,7 @@
         </w:tc>
         <w:tc>
           <w:tcPr>
-            <w:tcW w:w="2977" w:type="dxa"/>
+            <w:tcW w:w="2835" w:type="dxa"/>
           </w:tcPr>
           <w:p>
             <w:pPr>
@@ -744,7 +760,7 @@
         </w:tc>
         <w:tc>
           <w:tcPr>
-            <w:tcW w:w="1276" w:type="dxa"/>
+            <w:tcW w:w="1418" w:type="dxa"/>
           </w:tcPr>
           <w:p>
             <w:pPr>
@@ -808,7 +824,7 @@
         </w:tc>
         <w:tc>
           <w:tcPr>
-            <w:tcW w:w="2977" w:type="dxa"/>
+            <w:tcW w:w="2835" w:type="dxa"/>
           </w:tcPr>
           <w:p>
             <w:pPr>
@@ -862,7 +878,7 @@
         </w:tc>
         <w:tc>
           <w:tcPr>
-            <w:tcW w:w="1276" w:type="dxa"/>
+            <w:tcW w:w="1418" w:type="dxa"/>
           </w:tcPr>
           <w:p>
             <w:pPr>
@@ -902,8 +918,16 @@
               <w:rPr>
                 <w:rFonts w:asciiTheme="majorHAnsi" w:hAnsiTheme="majorHAnsi" w:cstheme="majorHAnsi"/>
               </w:rPr>
-              <w:t xml:space="preserve"> Backlog</w:t>
-            </w:r>
+              <w:t xml:space="preserve"> </w:t>
+            </w:r>
+            <w:proofErr w:type="spellStart"/>
+            <w:r>
+              <w:rPr>
+                <w:rFonts w:asciiTheme="majorHAnsi" w:hAnsiTheme="majorHAnsi" w:cstheme="majorHAnsi"/>
+              </w:rPr>
+              <w:t>Backlog</w:t>
+            </w:r>
+            <w:proofErr w:type="spellEnd"/>
           </w:p>
         </w:tc>
         <w:tc>
@@ -928,7 +952,7 @@
         </w:tc>
         <w:tc>
           <w:tcPr>
-            <w:tcW w:w="2977" w:type="dxa"/>
+            <w:tcW w:w="2835" w:type="dxa"/>
           </w:tcPr>
           <w:p>
             <w:pPr>
@@ -968,7 +992,7 @@
         </w:tc>
         <w:tc>
           <w:tcPr>
-            <w:tcW w:w="1276" w:type="dxa"/>
+            <w:tcW w:w="1418" w:type="dxa"/>
           </w:tcPr>
           <w:p>
             <w:pPr>
@@ -1046,7 +1070,7 @@
         </w:tc>
         <w:tc>
           <w:tcPr>
-            <w:tcW w:w="2977" w:type="dxa"/>
+            <w:tcW w:w="2835" w:type="dxa"/>
           </w:tcPr>
           <w:p>
             <w:pPr>
@@ -1078,7 +1102,7 @@
         </w:tc>
         <w:tc>
           <w:tcPr>
-            <w:tcW w:w="1276" w:type="dxa"/>
+            <w:tcW w:w="1418" w:type="dxa"/>
           </w:tcPr>
           <w:p>
             <w:pPr>
@@ -1138,7 +1162,6 @@
               <w:t>NombreClase</w:t>
             </w:r>
             <w:proofErr w:type="spellEnd"/>
-            <w:proofErr w:type="gramStart"/>
             <w:r>
               <w:rPr>
                 <w:rFonts w:asciiTheme="majorHAnsi" w:hAnsiTheme="majorHAnsi" w:cstheme="majorHAnsi"/>
@@ -1159,12 +1182,11 @@
               <w:t>extension</w:t>
             </w:r>
             <w:proofErr w:type="spellEnd"/>
-            <w:proofErr w:type="gramEnd"/>
-          </w:p>
-        </w:tc>
-        <w:tc>
-          <w:tcPr>
-            <w:tcW w:w="2977" w:type="dxa"/>
+          </w:p>
+        </w:tc>
+        <w:tc>
+          <w:tcPr>
+            <w:tcW w:w="2835" w:type="dxa"/>
           </w:tcPr>
           <w:p>
             <w:pPr>
@@ -1211,6 +1233,8 @@
             <w:pPr>
               <w:rPr>
                 <w:rFonts w:asciiTheme="majorHAnsi" w:hAnsiTheme="majorHAnsi" w:cstheme="majorHAnsi"/>
+                <w:sz w:val="16"/>
+                <w:szCs w:val="16"/>
               </w:rPr>
             </w:pPr>
           </w:p>
@@ -1272,7 +1296,7 @@
         </w:tc>
         <w:tc>
           <w:tcPr>
-            <w:tcW w:w="1276" w:type="dxa"/>
+            <w:tcW w:w="1418" w:type="dxa"/>
           </w:tcPr>
           <w:p>
             <w:pPr>
@@ -1384,7 +1408,7 @@
         </w:tc>
         <w:tc>
           <w:tcPr>
-            <w:tcW w:w="2977" w:type="dxa"/>
+            <w:tcW w:w="2835" w:type="dxa"/>
           </w:tcPr>
           <w:p>
             <w:pPr>
@@ -1424,7 +1448,7 @@
         </w:tc>
         <w:tc>
           <w:tcPr>
-            <w:tcW w:w="1276" w:type="dxa"/>
+            <w:tcW w:w="1418" w:type="dxa"/>
           </w:tcPr>
           <w:p>
             <w:pPr>
@@ -1488,13 +1512,21 @@
               <w:rPr>
                 <w:rFonts w:asciiTheme="majorHAnsi" w:hAnsiTheme="majorHAnsi" w:cstheme="majorHAnsi"/>
               </w:rPr>
-              <w:t>]_Backlog</w:t>
-            </w:r>
-          </w:p>
-        </w:tc>
-        <w:tc>
-          <w:tcPr>
-            <w:tcW w:w="2977" w:type="dxa"/>
+              <w:t>]_</w:t>
+            </w:r>
+            <w:proofErr w:type="spellStart"/>
+            <w:r>
+              <w:rPr>
+                <w:rFonts w:asciiTheme="majorHAnsi" w:hAnsiTheme="majorHAnsi" w:cstheme="majorHAnsi"/>
+              </w:rPr>
+              <w:t>Backlog</w:t>
+            </w:r>
+            <w:proofErr w:type="spellEnd"/>
+          </w:p>
+        </w:tc>
+        <w:tc>
+          <w:tcPr>
+            <w:tcW w:w="2835" w:type="dxa"/>
           </w:tcPr>
           <w:p>
             <w:pPr>
@@ -1539,7 +1571,7 @@
         </w:tc>
         <w:tc>
           <w:tcPr>
-            <w:tcW w:w="1276" w:type="dxa"/>
+            <w:tcW w:w="1418" w:type="dxa"/>
           </w:tcPr>
           <w:p>
             <w:pPr>
@@ -1621,7 +1653,7 @@
         </w:tc>
         <w:tc>
           <w:tcPr>
-            <w:tcW w:w="2977" w:type="dxa"/>
+            <w:tcW w:w="2835" w:type="dxa"/>
           </w:tcPr>
           <w:p>
             <w:pPr>
@@ -1667,7 +1699,7 @@
         </w:tc>
         <w:tc>
           <w:tcPr>
-            <w:tcW w:w="1276" w:type="dxa"/>
+            <w:tcW w:w="1418" w:type="dxa"/>
           </w:tcPr>
           <w:p>
             <w:pPr>
@@ -1757,7 +1789,7 @@
         </w:tc>
         <w:tc>
           <w:tcPr>
-            <w:tcW w:w="2977" w:type="dxa"/>
+            <w:tcW w:w="2835" w:type="dxa"/>
           </w:tcPr>
           <w:p>
             <w:pPr>
@@ -1817,7 +1849,7 @@
         </w:tc>
         <w:tc>
           <w:tcPr>
-            <w:tcW w:w="1276" w:type="dxa"/>
+            <w:tcW w:w="1418" w:type="dxa"/>
           </w:tcPr>
           <w:p>
             <w:pPr>
@@ -1885,7 +1917,7 @@
         </w:tc>
         <w:tc>
           <w:tcPr>
-            <w:tcW w:w="2977" w:type="dxa"/>
+            <w:tcW w:w="2835" w:type="dxa"/>
           </w:tcPr>
           <w:p>
             <w:pPr>
@@ -1917,7 +1949,7 @@
         </w:tc>
         <w:tc>
           <w:tcPr>
-            <w:tcW w:w="1276" w:type="dxa"/>
+            <w:tcW w:w="1418" w:type="dxa"/>
           </w:tcPr>
           <w:p>
             <w:pPr>
@@ -1973,7 +2005,7 @@
         </w:tc>
         <w:tc>
           <w:tcPr>
-            <w:tcW w:w="2977" w:type="dxa"/>
+            <w:tcW w:w="2835" w:type="dxa"/>
           </w:tcPr>
           <w:p>
             <w:pPr>
@@ -1999,7 +2031,7 @@
         </w:tc>
         <w:tc>
           <w:tcPr>
-            <w:tcW w:w="1276" w:type="dxa"/>
+            <w:tcW w:w="1418" w:type="dxa"/>
           </w:tcPr>
           <w:p>
             <w:pPr>
@@ -2057,7 +2089,7 @@
         </w:tc>
         <w:tc>
           <w:tcPr>
-            <w:tcW w:w="2977" w:type="dxa"/>
+            <w:tcW w:w="2835" w:type="dxa"/>
           </w:tcPr>
           <w:p>
             <w:pPr>
@@ -2089,7 +2121,119 @@
         </w:tc>
         <w:tc>
           <w:tcPr>
-            <w:tcW w:w="1276" w:type="dxa"/>
+            <w:tcW w:w="1418" w:type="dxa"/>
+          </w:tcPr>
+          <w:p>
+            <w:pPr>
+              <w:rPr>
+                <w:rFonts w:asciiTheme="majorHAnsi" w:hAnsiTheme="majorHAnsi" w:cstheme="majorHAnsi"/>
+              </w:rPr>
+            </w:pPr>
+            <w:r>
+              <w:rPr>
+                <w:rFonts w:asciiTheme="majorHAnsi" w:hAnsiTheme="majorHAnsi" w:cstheme="majorHAnsi"/>
+              </w:rPr>
+              <w:t>Producto</w:t>
+            </w:r>
+          </w:p>
+        </w:tc>
+      </w:tr>
+      <w:tr>
+        <w:tc>
+          <w:tcPr>
+            <w:tcW w:w="1560" w:type="dxa"/>
+          </w:tcPr>
+          <w:p>
+            <w:pPr>
+              <w:rPr>
+                <w:rFonts w:asciiTheme="majorHAnsi" w:hAnsiTheme="majorHAnsi" w:cstheme="majorHAnsi"/>
+              </w:rPr>
+            </w:pPr>
+            <w:r>
+              <w:rPr>
+                <w:rFonts w:asciiTheme="majorHAnsi" w:hAnsiTheme="majorHAnsi" w:cstheme="majorHAnsi"/>
+              </w:rPr>
+              <w:t>Documento de Buenas Prácticas</w:t>
+            </w:r>
+          </w:p>
+        </w:tc>
+        <w:tc>
+          <w:tcPr>
+            <w:tcW w:w="3544" w:type="dxa"/>
+          </w:tcPr>
+          <w:p>
+            <w:pPr>
+              <w:rPr>
+                <w:rFonts w:asciiTheme="majorHAnsi" w:hAnsiTheme="majorHAnsi" w:cstheme="majorHAnsi"/>
+              </w:rPr>
+            </w:pPr>
+            <w:r>
+              <w:rPr>
+                <w:rFonts w:asciiTheme="majorHAnsi" w:hAnsiTheme="majorHAnsi" w:cstheme="majorHAnsi"/>
+              </w:rPr>
+              <w:t>Estandares_Programacion_C#</w:t>
+            </w:r>
+            <w:r>
+              <w:rPr>
+                <w:rFonts w:asciiTheme="majorHAnsi" w:hAnsiTheme="majorHAnsi" w:cstheme="majorHAnsi"/>
+              </w:rPr>
+              <w:t>.pdf</w:t>
+            </w:r>
+          </w:p>
+        </w:tc>
+        <w:tc>
+          <w:tcPr>
+            <w:tcW w:w="2835" w:type="dxa"/>
+          </w:tcPr>
+          <w:p>
+            <w:pPr>
+              <w:rPr>
+                <w:rFonts w:asciiTheme="majorHAnsi" w:hAnsiTheme="majorHAnsi" w:cstheme="majorHAnsi"/>
+              </w:rPr>
+            </w:pPr>
+            <w:r>
+              <w:rPr>
+                <w:rFonts w:asciiTheme="majorHAnsi" w:hAnsiTheme="majorHAnsi" w:cstheme="majorHAnsi"/>
+              </w:rPr>
+              <w:t xml:space="preserve">Repositorio </w:t>
+            </w:r>
+            <w:proofErr w:type="spellStart"/>
+            <w:r>
+              <w:rPr>
+                <w:rFonts w:asciiTheme="majorHAnsi" w:hAnsiTheme="majorHAnsi" w:cstheme="majorHAnsi"/>
+              </w:rPr>
+              <w:t>DeliverEat</w:t>
+            </w:r>
+            <w:proofErr w:type="spellEnd"/>
+            <w:r>
+              <w:rPr>
+                <w:rFonts w:asciiTheme="majorHAnsi" w:hAnsiTheme="majorHAnsi" w:cstheme="majorHAnsi"/>
+              </w:rPr>
+              <w:t>/</w:t>
+            </w:r>
+            <w:r>
+              <w:rPr>
+                <w:rFonts w:asciiTheme="majorHAnsi" w:hAnsiTheme="majorHAnsi" w:cstheme="majorHAnsi"/>
+              </w:rPr>
+              <w:t>Producto</w:t>
+            </w:r>
+            <w:r>
+              <w:rPr>
+                <w:rFonts w:asciiTheme="majorHAnsi" w:hAnsiTheme="majorHAnsi" w:cstheme="majorHAnsi"/>
+              </w:rPr>
+              <w:t>/</w:t>
+            </w:r>
+            <w:r>
+              <w:rPr>
+                <w:rFonts w:asciiTheme="majorHAnsi" w:hAnsiTheme="majorHAnsi" w:cstheme="majorHAnsi"/>
+              </w:rPr>
+              <w:t>Documentos de Buenas Prácticas</w:t>
+            </w:r>
+          </w:p>
+        </w:tc>
+        <w:tc>
+          <w:tcPr>
+            <w:tcW w:w="1418" w:type="dxa"/>
           </w:tcPr>
           <w:p>
             <w:pPr>
@@ -2117,6 +2261,8 @@
           <w:u w:val="single"/>
         </w:rPr>
       </w:pPr>
+      <w:bookmarkStart w:id="1" w:name="_GoBack"/>
+      <w:bookmarkEnd w:id="1"/>
     </w:p>
     <w:p>
       <w:pPr>
@@ -2128,8 +2274,6 @@
           <w:u w:val="single"/>
         </w:rPr>
       </w:pPr>
-      <w:bookmarkStart w:id="1" w:name="_GoBack"/>
-      <w:bookmarkEnd w:id="1"/>
       <w:r>
         <w:rPr>
           <w:rFonts w:asciiTheme="majorHAnsi" w:hAnsiTheme="majorHAnsi" w:cstheme="majorHAnsi"/>
@@ -2137,7 +2281,6 @@
           <w:szCs w:val="24"/>
           <w:u w:val="single"/>
         </w:rPr>
-        <w:lastRenderedPageBreak/>
         <w:t>Glosario</w:t>
       </w:r>
     </w:p>
@@ -2858,7 +3001,7 @@
 </file>
 
 <file path=word/numbering.xml><?xml version="1.0" encoding="utf-8"?>
-<w:numbering xmlns:wpc="http://schemas.microsoft.com/office/word/2010/wordprocessingCanvas" xmlns:cx="http://schemas.microsoft.com/office/drawing/2014/chartex" xmlns:cx1="http://schemas.microsoft.com/office/drawing/2015/9/8/chartex" xmlns:cx2="http://schemas.microsoft.com/office/drawing/2015/10/21/chartex" xmlns:cx3="http://schemas.microsoft.com/office/drawing/2016/5/9/chartex" xmlns:cx4="http://schemas.microsoft.com/office/drawing/2016/5/10/chartex" xmlns:cx5="http://schemas.microsoft.com/office/drawing/2016/5/11/chartex" xmlns:cx6="http://schemas.microsoft.com/office/drawing/2016/5/12/chartex" xmlns:cx7="http://schemas.microsoft.com/office/drawing/2016/5/13/chartex" xmlns:cx8="http://schemas.microsoft.com/office/drawing/2016/5/14/chartex" xmlns:mc="http://schemas.openxmlformats.org/markup-compatibility/2006" xmlns:aink="http://schemas.microsoft.com/office/drawing/2016/ink" xmlns:am3d="http://schemas.microsoft.com/office/drawing/2017/model3d" xmlns:o="urn:schemas-microsoft-com:office:office" xmlns:r="http://schemas.openxmlformats.org/officeDocument/2006/relationships" xmlns:m="http://schemas.openxmlformats.org/officeDocument/2006/math" xmlns:v="urn:schemas-microsoft-com:vml" xmlns:wp14="http://schemas.microsoft.com/office/word/2010/wordprocessingDrawing" xmlns:wp="http://schemas.openxmlformats.org/drawingml/2006/wordprocessingDrawing" xmlns:w10="urn:schemas-microsoft-com:office:word" xmlns:w="http://schemas.openxmlformats.org/wordprocessingml/2006/main" xmlns:w14="http://schemas.microsoft.com/office/word/2010/wordml" xmlns:w15="http://schemas.microsoft.com/office/word/2012/wordml" xmlns:w16cid="http://schemas.microsoft.com/office/word/2016/wordml/cid" xmlns:w16se="http://schemas.microsoft.com/office/word/2015/wordml/symex" xmlns:wpg="http://schemas.microsoft.com/office/word/2010/wordprocessingGroup" xmlns:wpi="http://schemas.microsoft.com/office/word/2010/wordprocessingInk" xmlns:wne="http://schemas.microsoft.com/office/word/2006/wordml" xmlns:wps="http://schemas.microsoft.com/office/word/2010/wordprocessingShape" mc:Ignorable="w14 w15 w16se w16cid wp14">
+<w:numbering xmlns:wpc="http://schemas.microsoft.com/office/word/2010/wordprocessingCanvas" xmlns:cx="http://schemas.microsoft.com/office/drawing/2014/chartex" xmlns:mc="http://schemas.openxmlformats.org/markup-compatibility/2006" xmlns:o="urn:schemas-microsoft-com:office:office" xmlns:r="http://schemas.openxmlformats.org/officeDocument/2006/relationships" xmlns:m="http://schemas.openxmlformats.org/officeDocument/2006/math" xmlns:v="urn:schemas-microsoft-com:vml" xmlns:wp14="http://schemas.microsoft.com/office/word/2010/wordprocessingDrawing" xmlns:wp="http://schemas.openxmlformats.org/drawingml/2006/wordprocessingDrawing" xmlns:w10="urn:schemas-microsoft-com:office:word" xmlns:w="http://schemas.openxmlformats.org/wordprocessingml/2006/main" xmlns:w14="http://schemas.microsoft.com/office/word/2010/wordml" xmlns:w15="http://schemas.microsoft.com/office/word/2012/wordml" xmlns:w16se="http://schemas.microsoft.com/office/word/2015/wordml/symex" xmlns:wpg="http://schemas.microsoft.com/office/word/2010/wordprocessingGroup" xmlns:wpi="http://schemas.microsoft.com/office/word/2010/wordprocessingInk" xmlns:wne="http://schemas.microsoft.com/office/word/2006/wordml" xmlns:wps="http://schemas.microsoft.com/office/word/2010/wordprocessingShape" mc:Ignorable="w14 w15 w16se wp14">
   <w:abstractNum w:abstractNumId="0" w15:restartNumberingAfterBreak="0">
     <w:nsid w:val="499A5614"/>
     <w:multiLevelType w:val="hybridMultilevel"/>
@@ -2979,7 +3122,7 @@
 </file>
 
 <file path=word/styles.xml><?xml version="1.0" encoding="utf-8"?>
-<w:styles xmlns:mc="http://schemas.openxmlformats.org/markup-compatibility/2006" xmlns:r="http://schemas.openxmlformats.org/officeDocument/2006/relationships" xmlns:w="http://schemas.openxmlformats.org/wordprocessingml/2006/main" xmlns:w14="http://schemas.microsoft.com/office/word/2010/wordml" xmlns:w15="http://schemas.microsoft.com/office/word/2012/wordml" xmlns:w16cid="http://schemas.microsoft.com/office/word/2016/wordml/cid" xmlns:w16se="http://schemas.microsoft.com/office/word/2015/wordml/symex" mc:Ignorable="w14 w15 w16se w16cid">
+<w:styles xmlns:mc="http://schemas.openxmlformats.org/markup-compatibility/2006" xmlns:r="http://schemas.openxmlformats.org/officeDocument/2006/relationships" xmlns:w="http://schemas.openxmlformats.org/wordprocessingml/2006/main" xmlns:w14="http://schemas.microsoft.com/office/word/2010/wordml" xmlns:w15="http://schemas.microsoft.com/office/word/2012/wordml" xmlns:w16se="http://schemas.microsoft.com/office/word/2015/wordml/symex" mc:Ignorable="w14 w15 w16se">
   <w:docDefaults>
     <w:rPrDefault>
       <w:rPr>
@@ -2995,7 +3138,7 @@
       </w:pPr>
     </w:pPrDefault>
   </w:docDefaults>
-  <w:latentStyles w:defLockedState="0" w:defUIPriority="99" w:defSemiHidden="0" w:defUnhideWhenUsed="0" w:defQFormat="0" w:count="375">
+  <w:latentStyles w:defLockedState="0" w:defUIPriority="99" w:defSemiHidden="0" w:defUnhideWhenUsed="0" w:defQFormat="0" w:count="371">
     <w:lsdException w:name="Normal" w:uiPriority="0" w:qFormat="1"/>
     <w:lsdException w:name="heading 1" w:uiPriority="9" w:qFormat="1"/>
     <w:lsdException w:name="heading 2" w:semiHidden="1" w:uiPriority="9" w:unhideWhenUsed="1" w:qFormat="1"/>
@@ -3367,10 +3510,6 @@
     <w:lsdException w:name="List Table 5 Dark Accent 6" w:uiPriority="50"/>
     <w:lsdException w:name="List Table 6 Colorful Accent 6" w:uiPriority="51"/>
     <w:lsdException w:name="List Table 7 Colorful Accent 6" w:uiPriority="52"/>
-    <w:lsdException w:name="Mention" w:semiHidden="1" w:unhideWhenUsed="1"/>
-    <w:lsdException w:name="Smart Hyperlink" w:semiHidden="1" w:unhideWhenUsed="1"/>
-    <w:lsdException w:name="Hashtag" w:semiHidden="1" w:unhideWhenUsed="1"/>
-    <w:lsdException w:name="Unresolved Mention" w:semiHidden="1" w:unhideWhenUsed="1"/>
   </w:latentStyles>
   <w:style w:type="paragraph" w:default="1" w:styleId="Normal">
     <w:name w:val="Normal"/>
@@ -3932,7 +4071,7 @@
 </file>
 
 <file path=customXml/itemProps1.xml><?xml version="1.0" encoding="utf-8"?>
-<ds:datastoreItem xmlns:ds="http://schemas.openxmlformats.org/officeDocument/2006/customXml" ds:itemID="{9C4C1DD0-145B-41A7-A536-2E018A02C0C8}">
+<ds:datastoreItem xmlns:ds="http://schemas.openxmlformats.org/officeDocument/2006/customXml" ds:itemID="{D76EDCD1-D2A8-43FF-9F77-CE4DCFC46965}">
   <ds:schemaRefs>
     <ds:schemaRef ds:uri="http://schemas.openxmlformats.org/officeDocument/2006/bibliography"/>
   </ds:schemaRefs>

</xml_diff>

<commit_message>
Actualizo documento de estructura del repositorio
</commit_message>
<xml_diff>
--- a/DE_Estructura_Repositorio.docx
+++ b/DE_Estructura_Repositorio.docx
@@ -1,6 +1,6 @@
 
 <file path=word/document.xml><?xml version="1.0" encoding="utf-8"?>
-<w:document xmlns:wpc="http://schemas.microsoft.com/office/word/2010/wordprocessingCanvas" xmlns:cx="http://schemas.microsoft.com/office/drawing/2014/chartex" xmlns:mc="http://schemas.openxmlformats.org/markup-compatibility/2006" xmlns:o="urn:schemas-microsoft-com:office:office" xmlns:r="http://schemas.openxmlformats.org/officeDocument/2006/relationships" xmlns:m="http://schemas.openxmlformats.org/officeDocument/2006/math" xmlns:v="urn:schemas-microsoft-com:vml" xmlns:wp14="http://schemas.microsoft.com/office/word/2010/wordprocessingDrawing" xmlns:wp="http://schemas.openxmlformats.org/drawingml/2006/wordprocessingDrawing" xmlns:w10="urn:schemas-microsoft-com:office:word" xmlns:w="http://schemas.openxmlformats.org/wordprocessingml/2006/main" xmlns:w14="http://schemas.microsoft.com/office/word/2010/wordml" xmlns:w15="http://schemas.microsoft.com/office/word/2012/wordml" xmlns:w16se="http://schemas.microsoft.com/office/word/2015/wordml/symex" xmlns:wpg="http://schemas.microsoft.com/office/word/2010/wordprocessingGroup" xmlns:wpi="http://schemas.microsoft.com/office/word/2010/wordprocessingInk" xmlns:wne="http://schemas.microsoft.com/office/word/2006/wordml" xmlns:wps="http://schemas.microsoft.com/office/word/2010/wordprocessingShape" mc:Ignorable="w14 w15 w16se wp14">
+<w:document xmlns:wpc="http://schemas.microsoft.com/office/word/2010/wordprocessingCanvas" xmlns:cx="http://schemas.microsoft.com/office/drawing/2014/chartex" xmlns:cx1="http://schemas.microsoft.com/office/drawing/2015/9/8/chartex" xmlns:cx2="http://schemas.microsoft.com/office/drawing/2015/10/21/chartex" xmlns:cx3="http://schemas.microsoft.com/office/drawing/2016/5/9/chartex" xmlns:cx4="http://schemas.microsoft.com/office/drawing/2016/5/10/chartex" xmlns:cx5="http://schemas.microsoft.com/office/drawing/2016/5/11/chartex" xmlns:cx6="http://schemas.microsoft.com/office/drawing/2016/5/12/chartex" xmlns:cx7="http://schemas.microsoft.com/office/drawing/2016/5/13/chartex" xmlns:cx8="http://schemas.microsoft.com/office/drawing/2016/5/14/chartex" xmlns:mc="http://schemas.openxmlformats.org/markup-compatibility/2006" xmlns:aink="http://schemas.microsoft.com/office/drawing/2016/ink" xmlns:am3d="http://schemas.microsoft.com/office/drawing/2017/model3d" xmlns:o="urn:schemas-microsoft-com:office:office" xmlns:r="http://schemas.openxmlformats.org/officeDocument/2006/relationships" xmlns:m="http://schemas.openxmlformats.org/officeDocument/2006/math" xmlns:v="urn:schemas-microsoft-com:vml" xmlns:wp14="http://schemas.microsoft.com/office/word/2010/wordprocessingDrawing" xmlns:wp="http://schemas.openxmlformats.org/drawingml/2006/wordprocessingDrawing" xmlns:w10="urn:schemas-microsoft-com:office:word" xmlns:w="http://schemas.openxmlformats.org/wordprocessingml/2006/main" xmlns:w14="http://schemas.microsoft.com/office/word/2010/wordml" xmlns:w15="http://schemas.microsoft.com/office/word/2012/wordml" xmlns:w16cid="http://schemas.microsoft.com/office/word/2016/wordml/cid" xmlns:w16se="http://schemas.microsoft.com/office/word/2015/wordml/symex" xmlns:wpg="http://schemas.microsoft.com/office/word/2010/wordprocessingGroup" xmlns:wpi="http://schemas.microsoft.com/office/word/2010/wordprocessingInk" xmlns:wne="http://schemas.microsoft.com/office/word/2006/wordml" xmlns:wps="http://schemas.microsoft.com/office/word/2010/wordprocessingShape" mc:Ignorable="w14 w15 w16se w16cid wp14">
   <w:body>
     <w:p>
       <w:pPr>
@@ -162,23 +162,7 @@
           <w:rFonts w:asciiTheme="majorHAnsi" w:eastAsia="Arial" w:hAnsiTheme="majorHAnsi" w:cstheme="majorHAnsi"/>
           <w:color w:val="000000"/>
         </w:rPr>
-        <w:t xml:space="preserve">, Pablo </w:t>
-      </w:r>
-      <w:proofErr w:type="spellStart"/>
-      <w:r>
-        <w:rPr>
-          <w:rFonts w:asciiTheme="majorHAnsi" w:eastAsia="Arial" w:hAnsiTheme="majorHAnsi" w:cstheme="majorHAnsi"/>
-          <w:color w:val="000000"/>
-        </w:rPr>
-        <w:t>Nicolas</w:t>
-      </w:r>
-      <w:proofErr w:type="spellEnd"/>
-      <w:r>
-        <w:rPr>
-          <w:rFonts w:asciiTheme="majorHAnsi" w:eastAsia="Arial" w:hAnsiTheme="majorHAnsi" w:cstheme="majorHAnsi"/>
-          <w:color w:val="000000"/>
-        </w:rPr>
-        <w:t xml:space="preserve"> – 70394</w:t>
+        <w:t>, Pablo Nicolas – 70394</w:t>
       </w:r>
     </w:p>
     <w:p>
@@ -223,16 +207,19 @@
         <w:spacing w:line="276" w:lineRule="auto"/>
         <w:rPr>
           <w:rFonts w:asciiTheme="majorHAnsi" w:hAnsiTheme="majorHAnsi" w:cstheme="majorHAnsi"/>
-          <w:sz w:val="24"/>
-          <w:szCs w:val="24"/>
+          <w:b/>
+          <w:sz w:val="28"/>
+          <w:szCs w:val="28"/>
           <w:u w:val="single"/>
         </w:rPr>
       </w:pPr>
+      <w:proofErr w:type="gramStart"/>
       <w:r>
         <w:rPr>
           <w:rFonts w:asciiTheme="majorHAnsi" w:hAnsiTheme="majorHAnsi" w:cstheme="majorHAnsi"/>
-          <w:sz w:val="24"/>
-          <w:szCs w:val="24"/>
+          <w:b/>
+          <w:sz w:val="28"/>
+          <w:szCs w:val="28"/>
           <w:u w:val="single"/>
         </w:rPr>
         <w:t>Estructura del Repositorio para “</w:t>
@@ -241,8 +228,9 @@
       <w:r>
         <w:rPr>
           <w:rFonts w:asciiTheme="majorHAnsi" w:hAnsiTheme="majorHAnsi" w:cstheme="majorHAnsi"/>
-          <w:sz w:val="24"/>
-          <w:szCs w:val="24"/>
+          <w:b/>
+          <w:sz w:val="28"/>
+          <w:szCs w:val="28"/>
           <w:u w:val="single"/>
         </w:rPr>
         <w:t>DeliverEat</w:t>
@@ -251,11 +239,705 @@
       <w:r>
         <w:rPr>
           <w:rFonts w:asciiTheme="majorHAnsi" w:hAnsiTheme="majorHAnsi" w:cstheme="majorHAnsi"/>
-          <w:sz w:val="24"/>
-          <w:szCs w:val="24"/>
+          <w:b/>
+          <w:sz w:val="28"/>
+          <w:szCs w:val="28"/>
           <w:u w:val="single"/>
         </w:rPr>
-        <w:t>!”</w:t>
+        <w:t>!</w:t>
+      </w:r>
+      <w:proofErr w:type="gramEnd"/>
+      <w:r>
+        <w:rPr>
+          <w:rFonts w:asciiTheme="majorHAnsi" w:hAnsiTheme="majorHAnsi" w:cstheme="majorHAnsi"/>
+          <w:b/>
+          <w:sz w:val="28"/>
+          <w:szCs w:val="28"/>
+          <w:u w:val="single"/>
+        </w:rPr>
+        <w:t>”</w:t>
+      </w:r>
+    </w:p>
+    <w:p>
+      <w:pPr>
+        <w:widowControl w:val="0"/>
+        <w:pBdr>
+          <w:top w:val="nil"/>
+          <w:left w:val="nil"/>
+          <w:bottom w:val="nil"/>
+          <w:right w:val="nil"/>
+          <w:between w:val="nil"/>
+        </w:pBdr>
+        <w:spacing w:after="0" w:line="276" w:lineRule="auto"/>
+        <w:rPr>
+          <w:rFonts w:asciiTheme="majorHAnsi" w:eastAsia="Arial" w:hAnsiTheme="majorHAnsi" w:cstheme="majorHAnsi"/>
+          <w:color w:val="000000"/>
+          <w:sz w:val="28"/>
+          <w:szCs w:val="28"/>
+        </w:rPr>
+      </w:pPr>
+      <w:r>
+        <w:rPr>
+          <w:rFonts w:asciiTheme="majorHAnsi" w:eastAsia="Arial" w:hAnsiTheme="majorHAnsi" w:cstheme="majorHAnsi"/>
+          <w:color w:val="000000"/>
+          <w:sz w:val="28"/>
+          <w:szCs w:val="28"/>
+        </w:rPr>
+        <w:t xml:space="preserve">Repositorio </w:t>
+      </w:r>
+      <w:proofErr w:type="spellStart"/>
+      <w:r>
+        <w:rPr>
+          <w:rFonts w:asciiTheme="majorHAnsi" w:eastAsia="Arial" w:hAnsiTheme="majorHAnsi" w:cstheme="majorHAnsi"/>
+          <w:color w:val="000000"/>
+          <w:sz w:val="28"/>
+          <w:szCs w:val="28"/>
+        </w:rPr>
+        <w:t>DeliverEat</w:t>
+      </w:r>
+      <w:proofErr w:type="spellEnd"/>
+    </w:p>
+    <w:p>
+      <w:pPr>
+        <w:pStyle w:val="Prrafodelista"/>
+        <w:widowControl w:val="0"/>
+        <w:numPr>
+          <w:ilvl w:val="0"/>
+          <w:numId w:val="2"/>
+        </w:numPr>
+        <w:pBdr>
+          <w:top w:val="nil"/>
+          <w:left w:val="nil"/>
+          <w:bottom w:val="nil"/>
+          <w:right w:val="nil"/>
+          <w:between w:val="nil"/>
+        </w:pBdr>
+        <w:spacing w:line="276" w:lineRule="auto"/>
+        <w:rPr>
+          <w:rFonts w:asciiTheme="majorHAnsi" w:eastAsia="Arial" w:hAnsiTheme="majorHAnsi" w:cstheme="majorHAnsi"/>
+          <w:color w:val="000000"/>
+          <w:sz w:val="28"/>
+          <w:szCs w:val="28"/>
+        </w:rPr>
+      </w:pPr>
+      <w:r>
+        <w:rPr>
+          <w:rFonts w:asciiTheme="majorHAnsi" w:eastAsia="Arial" w:hAnsiTheme="majorHAnsi" w:cstheme="majorHAnsi"/>
+          <w:color w:val="000000"/>
+          <w:sz w:val="28"/>
+          <w:szCs w:val="28"/>
+        </w:rPr>
+        <w:t>Producto</w:t>
+      </w:r>
+    </w:p>
+    <w:p>
+      <w:pPr>
+        <w:pStyle w:val="Prrafodelista"/>
+        <w:widowControl w:val="0"/>
+        <w:numPr>
+          <w:ilvl w:val="0"/>
+          <w:numId w:val="4"/>
+        </w:numPr>
+        <w:pBdr>
+          <w:top w:val="nil"/>
+          <w:left w:val="nil"/>
+          <w:bottom w:val="nil"/>
+          <w:right w:val="nil"/>
+          <w:between w:val="nil"/>
+        </w:pBdr>
+        <w:spacing w:line="276" w:lineRule="auto"/>
+        <w:ind w:left="1134" w:hanging="283"/>
+        <w:rPr>
+          <w:rFonts w:asciiTheme="majorHAnsi" w:eastAsia="Arial" w:hAnsiTheme="majorHAnsi" w:cstheme="majorHAnsi"/>
+          <w:color w:val="000000"/>
+          <w:sz w:val="28"/>
+          <w:szCs w:val="28"/>
+        </w:rPr>
+      </w:pPr>
+      <w:r>
+        <w:rPr>
+          <w:rFonts w:asciiTheme="majorHAnsi" w:eastAsia="Arial" w:hAnsiTheme="majorHAnsi" w:cstheme="majorHAnsi"/>
+          <w:color w:val="000000"/>
+          <w:sz w:val="28"/>
+          <w:szCs w:val="28"/>
+        </w:rPr>
+        <w:t>Arquitectura</w:t>
+      </w:r>
+    </w:p>
+    <w:p>
+      <w:pPr>
+        <w:pStyle w:val="Prrafodelista"/>
+        <w:widowControl w:val="0"/>
+        <w:numPr>
+          <w:ilvl w:val="0"/>
+          <w:numId w:val="4"/>
+        </w:numPr>
+        <w:pBdr>
+          <w:top w:val="nil"/>
+          <w:left w:val="nil"/>
+          <w:bottom w:val="nil"/>
+          <w:right w:val="nil"/>
+          <w:between w:val="nil"/>
+        </w:pBdr>
+        <w:spacing w:line="276" w:lineRule="auto"/>
+        <w:ind w:left="1134" w:hanging="283"/>
+        <w:rPr>
+          <w:rFonts w:asciiTheme="majorHAnsi" w:eastAsia="Arial" w:hAnsiTheme="majorHAnsi" w:cstheme="majorHAnsi"/>
+          <w:color w:val="000000"/>
+          <w:sz w:val="28"/>
+          <w:szCs w:val="28"/>
+        </w:rPr>
+      </w:pPr>
+      <w:r>
+        <w:rPr>
+          <w:rFonts w:asciiTheme="majorHAnsi" w:eastAsia="Arial" w:hAnsiTheme="majorHAnsi" w:cstheme="majorHAnsi"/>
+          <w:color w:val="000000"/>
+          <w:sz w:val="28"/>
+          <w:szCs w:val="28"/>
+        </w:rPr>
+        <w:t>Código Fuente</w:t>
+      </w:r>
+    </w:p>
+    <w:p>
+      <w:pPr>
+        <w:pStyle w:val="Prrafodelista"/>
+        <w:widowControl w:val="0"/>
+        <w:numPr>
+          <w:ilvl w:val="0"/>
+          <w:numId w:val="4"/>
+        </w:numPr>
+        <w:pBdr>
+          <w:top w:val="nil"/>
+          <w:left w:val="nil"/>
+          <w:bottom w:val="nil"/>
+          <w:right w:val="nil"/>
+          <w:between w:val="nil"/>
+        </w:pBdr>
+        <w:spacing w:line="276" w:lineRule="auto"/>
+        <w:ind w:left="1134" w:hanging="283"/>
+        <w:rPr>
+          <w:rFonts w:asciiTheme="majorHAnsi" w:eastAsia="Arial" w:hAnsiTheme="majorHAnsi" w:cstheme="majorHAnsi"/>
+          <w:color w:val="000000"/>
+          <w:sz w:val="28"/>
+          <w:szCs w:val="28"/>
+        </w:rPr>
+      </w:pPr>
+      <w:r>
+        <w:rPr>
+          <w:rFonts w:asciiTheme="majorHAnsi" w:eastAsia="Arial" w:hAnsiTheme="majorHAnsi" w:cstheme="majorHAnsi"/>
+          <w:color w:val="000000"/>
+          <w:sz w:val="28"/>
+          <w:szCs w:val="28"/>
+        </w:rPr>
+        <w:t>Base de Datos</w:t>
+      </w:r>
+    </w:p>
+    <w:p>
+      <w:pPr>
+        <w:pStyle w:val="Prrafodelista"/>
+        <w:widowControl w:val="0"/>
+        <w:numPr>
+          <w:ilvl w:val="0"/>
+          <w:numId w:val="4"/>
+        </w:numPr>
+        <w:pBdr>
+          <w:top w:val="nil"/>
+          <w:left w:val="nil"/>
+          <w:bottom w:val="nil"/>
+          <w:right w:val="nil"/>
+          <w:between w:val="nil"/>
+        </w:pBdr>
+        <w:spacing w:line="276" w:lineRule="auto"/>
+        <w:ind w:left="1134" w:hanging="283"/>
+        <w:rPr>
+          <w:rFonts w:asciiTheme="majorHAnsi" w:eastAsia="Arial" w:hAnsiTheme="majorHAnsi" w:cstheme="majorHAnsi"/>
+          <w:color w:val="000000"/>
+          <w:sz w:val="28"/>
+          <w:szCs w:val="28"/>
+        </w:rPr>
+      </w:pPr>
+      <w:r>
+        <w:rPr>
+          <w:rFonts w:asciiTheme="majorHAnsi" w:eastAsia="Arial" w:hAnsiTheme="majorHAnsi" w:cstheme="majorHAnsi"/>
+          <w:color w:val="000000"/>
+          <w:sz w:val="28"/>
+          <w:szCs w:val="28"/>
+        </w:rPr>
+        <w:t>Documentos de Buenas Practicas</w:t>
+      </w:r>
+    </w:p>
+    <w:p>
+      <w:pPr>
+        <w:pStyle w:val="Prrafodelista"/>
+        <w:widowControl w:val="0"/>
+        <w:numPr>
+          <w:ilvl w:val="0"/>
+          <w:numId w:val="2"/>
+        </w:numPr>
+        <w:pBdr>
+          <w:top w:val="nil"/>
+          <w:left w:val="nil"/>
+          <w:bottom w:val="nil"/>
+          <w:right w:val="nil"/>
+          <w:between w:val="nil"/>
+        </w:pBdr>
+        <w:spacing w:line="276" w:lineRule="auto"/>
+        <w:rPr>
+          <w:rFonts w:asciiTheme="majorHAnsi" w:eastAsia="Arial" w:hAnsiTheme="majorHAnsi" w:cstheme="majorHAnsi"/>
+          <w:color w:val="000000"/>
+          <w:sz w:val="28"/>
+          <w:szCs w:val="28"/>
+        </w:rPr>
+      </w:pPr>
+      <w:r>
+        <w:rPr>
+          <w:rFonts w:asciiTheme="majorHAnsi" w:eastAsia="Arial" w:hAnsiTheme="majorHAnsi" w:cstheme="majorHAnsi"/>
+          <w:color w:val="000000"/>
+          <w:sz w:val="28"/>
+          <w:szCs w:val="28"/>
+        </w:rPr>
+        <w:t>Proyecto</w:t>
+      </w:r>
+    </w:p>
+    <w:p>
+      <w:pPr>
+        <w:pStyle w:val="Prrafodelista"/>
+        <w:widowControl w:val="0"/>
+        <w:numPr>
+          <w:ilvl w:val="0"/>
+          <w:numId w:val="5"/>
+        </w:numPr>
+        <w:pBdr>
+          <w:top w:val="nil"/>
+          <w:left w:val="nil"/>
+          <w:bottom w:val="nil"/>
+          <w:right w:val="nil"/>
+          <w:between w:val="nil"/>
+        </w:pBdr>
+        <w:spacing w:line="276" w:lineRule="auto"/>
+        <w:ind w:left="1134" w:hanging="283"/>
+        <w:rPr>
+          <w:rFonts w:asciiTheme="majorHAnsi" w:eastAsia="Arial" w:hAnsiTheme="majorHAnsi" w:cstheme="majorHAnsi"/>
+          <w:color w:val="000000"/>
+          <w:sz w:val="28"/>
+          <w:szCs w:val="28"/>
+        </w:rPr>
+      </w:pPr>
+      <w:r>
+        <w:rPr>
+          <w:rFonts w:asciiTheme="majorHAnsi" w:eastAsia="Arial" w:hAnsiTheme="majorHAnsi" w:cstheme="majorHAnsi"/>
+          <w:color w:val="000000"/>
+          <w:sz w:val="28"/>
+          <w:szCs w:val="28"/>
+        </w:rPr>
+        <w:t xml:space="preserve">01 </w:t>
+      </w:r>
+      <w:proofErr w:type="spellStart"/>
+      <w:r>
+        <w:rPr>
+          <w:rFonts w:asciiTheme="majorHAnsi" w:eastAsia="Arial" w:hAnsiTheme="majorHAnsi" w:cstheme="majorHAnsi"/>
+          <w:color w:val="000000"/>
+          <w:sz w:val="28"/>
+          <w:szCs w:val="28"/>
+        </w:rPr>
+        <w:t>Product</w:t>
+      </w:r>
+      <w:proofErr w:type="spellEnd"/>
+      <w:r>
+        <w:rPr>
+          <w:rFonts w:asciiTheme="majorHAnsi" w:eastAsia="Arial" w:hAnsiTheme="majorHAnsi" w:cstheme="majorHAnsi"/>
+          <w:color w:val="000000"/>
+          <w:sz w:val="28"/>
+          <w:szCs w:val="28"/>
+        </w:rPr>
+        <w:t xml:space="preserve"> Backlog</w:t>
+      </w:r>
+    </w:p>
+    <w:p>
+      <w:pPr>
+        <w:pStyle w:val="Prrafodelista"/>
+        <w:widowControl w:val="0"/>
+        <w:numPr>
+          <w:ilvl w:val="0"/>
+          <w:numId w:val="8"/>
+        </w:numPr>
+        <w:pBdr>
+          <w:top w:val="nil"/>
+          <w:left w:val="nil"/>
+          <w:bottom w:val="nil"/>
+          <w:right w:val="nil"/>
+          <w:between w:val="nil"/>
+        </w:pBdr>
+        <w:spacing w:line="276" w:lineRule="auto"/>
+        <w:ind w:left="1560" w:hanging="284"/>
+        <w:rPr>
+          <w:rFonts w:asciiTheme="majorHAnsi" w:eastAsia="Arial" w:hAnsiTheme="majorHAnsi" w:cstheme="majorHAnsi"/>
+          <w:color w:val="000000"/>
+          <w:sz w:val="28"/>
+          <w:szCs w:val="28"/>
+        </w:rPr>
+      </w:pPr>
+      <w:proofErr w:type="spellStart"/>
+      <w:r>
+        <w:rPr>
+          <w:rFonts w:asciiTheme="majorHAnsi" w:eastAsia="Arial" w:hAnsiTheme="majorHAnsi" w:cstheme="majorHAnsi"/>
+          <w:color w:val="000000"/>
+          <w:sz w:val="28"/>
+          <w:szCs w:val="28"/>
+        </w:rPr>
+        <w:t>User</w:t>
+      </w:r>
+      <w:proofErr w:type="spellEnd"/>
+      <w:r>
+        <w:rPr>
+          <w:rFonts w:asciiTheme="majorHAnsi" w:eastAsia="Arial" w:hAnsiTheme="majorHAnsi" w:cstheme="majorHAnsi"/>
+          <w:color w:val="000000"/>
+          <w:sz w:val="28"/>
+          <w:szCs w:val="28"/>
+        </w:rPr>
+        <w:t xml:space="preserve"> </w:t>
+      </w:r>
+      <w:proofErr w:type="spellStart"/>
+      <w:r>
+        <w:rPr>
+          <w:rFonts w:asciiTheme="majorHAnsi" w:eastAsia="Arial" w:hAnsiTheme="majorHAnsi" w:cstheme="majorHAnsi"/>
+          <w:color w:val="000000"/>
+          <w:sz w:val="28"/>
+          <w:szCs w:val="28"/>
+        </w:rPr>
+        <w:t>Stories</w:t>
+      </w:r>
+      <w:proofErr w:type="spellEnd"/>
+    </w:p>
+    <w:p>
+      <w:pPr>
+        <w:pStyle w:val="Prrafodelista"/>
+        <w:widowControl w:val="0"/>
+        <w:numPr>
+          <w:ilvl w:val="0"/>
+          <w:numId w:val="5"/>
+        </w:numPr>
+        <w:pBdr>
+          <w:top w:val="nil"/>
+          <w:left w:val="nil"/>
+          <w:bottom w:val="nil"/>
+          <w:right w:val="nil"/>
+          <w:between w:val="nil"/>
+        </w:pBdr>
+        <w:spacing w:line="276" w:lineRule="auto"/>
+        <w:ind w:left="1134" w:hanging="283"/>
+        <w:rPr>
+          <w:rFonts w:asciiTheme="majorHAnsi" w:eastAsia="Arial" w:hAnsiTheme="majorHAnsi" w:cstheme="majorHAnsi"/>
+          <w:color w:val="000000"/>
+          <w:sz w:val="28"/>
+          <w:szCs w:val="28"/>
+        </w:rPr>
+      </w:pPr>
+      <w:r>
+        <w:rPr>
+          <w:rFonts w:asciiTheme="majorHAnsi" w:eastAsia="Arial" w:hAnsiTheme="majorHAnsi" w:cstheme="majorHAnsi"/>
+          <w:color w:val="000000"/>
+          <w:sz w:val="28"/>
+          <w:szCs w:val="28"/>
+        </w:rPr>
+        <w:t xml:space="preserve">02 </w:t>
+      </w:r>
+      <w:proofErr w:type="gramStart"/>
+      <w:r>
+        <w:rPr>
+          <w:rFonts w:asciiTheme="majorHAnsi" w:eastAsia="Arial" w:hAnsiTheme="majorHAnsi" w:cstheme="majorHAnsi"/>
+          <w:color w:val="000000"/>
+          <w:sz w:val="28"/>
+          <w:szCs w:val="28"/>
+        </w:rPr>
+        <w:t>Métricas</w:t>
+      </w:r>
+      <w:proofErr w:type="gramEnd"/>
+    </w:p>
+    <w:p>
+      <w:pPr>
+        <w:pStyle w:val="Prrafodelista"/>
+        <w:widowControl w:val="0"/>
+        <w:numPr>
+          <w:ilvl w:val="0"/>
+          <w:numId w:val="5"/>
+        </w:numPr>
+        <w:pBdr>
+          <w:top w:val="nil"/>
+          <w:left w:val="nil"/>
+          <w:bottom w:val="nil"/>
+          <w:right w:val="nil"/>
+          <w:between w:val="nil"/>
+        </w:pBdr>
+        <w:spacing w:line="276" w:lineRule="auto"/>
+        <w:ind w:left="1134" w:hanging="283"/>
+        <w:rPr>
+          <w:rFonts w:asciiTheme="majorHAnsi" w:eastAsia="Arial" w:hAnsiTheme="majorHAnsi" w:cstheme="majorHAnsi"/>
+          <w:color w:val="000000"/>
+          <w:sz w:val="28"/>
+          <w:szCs w:val="28"/>
+        </w:rPr>
+      </w:pPr>
+      <w:r>
+        <w:rPr>
+          <w:rFonts w:asciiTheme="majorHAnsi" w:eastAsia="Arial" w:hAnsiTheme="majorHAnsi" w:cstheme="majorHAnsi"/>
+          <w:color w:val="000000"/>
+          <w:sz w:val="28"/>
+          <w:szCs w:val="28"/>
+        </w:rPr>
+        <w:t xml:space="preserve">03 </w:t>
+      </w:r>
+      <w:proofErr w:type="spellStart"/>
+      <w:r>
+        <w:rPr>
+          <w:rFonts w:asciiTheme="majorHAnsi" w:eastAsia="Arial" w:hAnsiTheme="majorHAnsi" w:cstheme="majorHAnsi"/>
+          <w:color w:val="000000"/>
+          <w:sz w:val="28"/>
+          <w:szCs w:val="28"/>
+        </w:rPr>
+        <w:t>Sprints</w:t>
+      </w:r>
+      <w:proofErr w:type="spellEnd"/>
+    </w:p>
+    <w:p>
+      <w:pPr>
+        <w:pStyle w:val="Prrafodelista"/>
+        <w:widowControl w:val="0"/>
+        <w:numPr>
+          <w:ilvl w:val="0"/>
+          <w:numId w:val="6"/>
+        </w:numPr>
+        <w:pBdr>
+          <w:top w:val="nil"/>
+          <w:left w:val="nil"/>
+          <w:bottom w:val="nil"/>
+          <w:right w:val="nil"/>
+          <w:between w:val="nil"/>
+        </w:pBdr>
+        <w:spacing w:line="276" w:lineRule="auto"/>
+        <w:ind w:left="1560" w:hanging="284"/>
+        <w:rPr>
+          <w:rFonts w:asciiTheme="majorHAnsi" w:eastAsia="Arial" w:hAnsiTheme="majorHAnsi" w:cstheme="majorHAnsi"/>
+          <w:color w:val="000000"/>
+          <w:sz w:val="28"/>
+          <w:szCs w:val="28"/>
+        </w:rPr>
+      </w:pPr>
+      <w:r>
+        <w:rPr>
+          <w:rFonts w:asciiTheme="majorHAnsi" w:eastAsia="Arial" w:hAnsiTheme="majorHAnsi" w:cstheme="majorHAnsi"/>
+          <w:color w:val="000000"/>
+          <w:sz w:val="28"/>
+          <w:szCs w:val="28"/>
+        </w:rPr>
+        <w:t>Sprint N</w:t>
+      </w:r>
+    </w:p>
+    <w:p>
+      <w:pPr>
+        <w:pStyle w:val="Prrafodelista"/>
+        <w:widowControl w:val="0"/>
+        <w:numPr>
+          <w:ilvl w:val="0"/>
+          <w:numId w:val="7"/>
+        </w:numPr>
+        <w:pBdr>
+          <w:top w:val="nil"/>
+          <w:left w:val="nil"/>
+          <w:bottom w:val="nil"/>
+          <w:right w:val="nil"/>
+          <w:between w:val="nil"/>
+        </w:pBdr>
+        <w:spacing w:line="276" w:lineRule="auto"/>
+        <w:ind w:left="1985" w:hanging="284"/>
+        <w:rPr>
+          <w:rFonts w:asciiTheme="majorHAnsi" w:eastAsia="Arial" w:hAnsiTheme="majorHAnsi" w:cstheme="majorHAnsi"/>
+          <w:color w:val="000000"/>
+          <w:sz w:val="28"/>
+          <w:szCs w:val="28"/>
+        </w:rPr>
+      </w:pPr>
+      <w:r>
+        <w:rPr>
+          <w:rFonts w:asciiTheme="majorHAnsi" w:eastAsia="Arial" w:hAnsiTheme="majorHAnsi" w:cstheme="majorHAnsi"/>
+          <w:color w:val="000000"/>
+          <w:sz w:val="28"/>
+          <w:szCs w:val="28"/>
+        </w:rPr>
+        <w:t xml:space="preserve">01 </w:t>
+      </w:r>
+      <w:proofErr w:type="spellStart"/>
+      <w:r>
+        <w:rPr>
+          <w:rFonts w:asciiTheme="majorHAnsi" w:eastAsia="Arial" w:hAnsiTheme="majorHAnsi" w:cstheme="majorHAnsi"/>
+          <w:color w:val="000000"/>
+          <w:sz w:val="28"/>
+          <w:szCs w:val="28"/>
+        </w:rPr>
+        <w:t>Product</w:t>
+      </w:r>
+      <w:proofErr w:type="spellEnd"/>
+      <w:r>
+        <w:rPr>
+          <w:rFonts w:asciiTheme="majorHAnsi" w:eastAsia="Arial" w:hAnsiTheme="majorHAnsi" w:cstheme="majorHAnsi"/>
+          <w:color w:val="000000"/>
+          <w:sz w:val="28"/>
+          <w:szCs w:val="28"/>
+        </w:rPr>
+        <w:t xml:space="preserve"> Backlog</w:t>
+      </w:r>
+    </w:p>
+    <w:p>
+      <w:pPr>
+        <w:pStyle w:val="Prrafodelista"/>
+        <w:widowControl w:val="0"/>
+        <w:numPr>
+          <w:ilvl w:val="0"/>
+          <w:numId w:val="7"/>
+        </w:numPr>
+        <w:pBdr>
+          <w:top w:val="nil"/>
+          <w:left w:val="nil"/>
+          <w:bottom w:val="nil"/>
+          <w:right w:val="nil"/>
+          <w:between w:val="nil"/>
+        </w:pBdr>
+        <w:spacing w:line="276" w:lineRule="auto"/>
+        <w:ind w:left="1985" w:hanging="284"/>
+        <w:rPr>
+          <w:rFonts w:asciiTheme="majorHAnsi" w:eastAsia="Arial" w:hAnsiTheme="majorHAnsi" w:cstheme="majorHAnsi"/>
+          <w:color w:val="000000"/>
+          <w:sz w:val="28"/>
+          <w:szCs w:val="28"/>
+        </w:rPr>
+      </w:pPr>
+      <w:r>
+        <w:rPr>
+          <w:rFonts w:asciiTheme="majorHAnsi" w:eastAsia="Arial" w:hAnsiTheme="majorHAnsi" w:cstheme="majorHAnsi"/>
+          <w:color w:val="000000"/>
+          <w:sz w:val="28"/>
+          <w:szCs w:val="28"/>
+        </w:rPr>
+        <w:t xml:space="preserve">02 </w:t>
+      </w:r>
+      <w:proofErr w:type="gramStart"/>
+      <w:r>
+        <w:rPr>
+          <w:rFonts w:asciiTheme="majorHAnsi" w:eastAsia="Arial" w:hAnsiTheme="majorHAnsi" w:cstheme="majorHAnsi"/>
+          <w:color w:val="000000"/>
+          <w:sz w:val="28"/>
+          <w:szCs w:val="28"/>
+        </w:rPr>
+        <w:t>Código</w:t>
+      </w:r>
+      <w:proofErr w:type="gramEnd"/>
+      <w:r>
+        <w:rPr>
+          <w:rFonts w:asciiTheme="majorHAnsi" w:eastAsia="Arial" w:hAnsiTheme="majorHAnsi" w:cstheme="majorHAnsi"/>
+          <w:color w:val="000000"/>
+          <w:sz w:val="28"/>
+          <w:szCs w:val="28"/>
+        </w:rPr>
+        <w:t xml:space="preserve"> Fuente</w:t>
+      </w:r>
+    </w:p>
+    <w:p>
+      <w:pPr>
+        <w:pStyle w:val="Prrafodelista"/>
+        <w:widowControl w:val="0"/>
+        <w:numPr>
+          <w:ilvl w:val="0"/>
+          <w:numId w:val="7"/>
+        </w:numPr>
+        <w:pBdr>
+          <w:top w:val="nil"/>
+          <w:left w:val="nil"/>
+          <w:bottom w:val="nil"/>
+          <w:right w:val="nil"/>
+          <w:between w:val="nil"/>
+        </w:pBdr>
+        <w:spacing w:line="276" w:lineRule="auto"/>
+        <w:ind w:left="1985" w:hanging="284"/>
+        <w:rPr>
+          <w:rFonts w:asciiTheme="majorHAnsi" w:eastAsia="Arial" w:hAnsiTheme="majorHAnsi" w:cstheme="majorHAnsi"/>
+          <w:color w:val="000000"/>
+          <w:sz w:val="28"/>
+          <w:szCs w:val="28"/>
+        </w:rPr>
+      </w:pPr>
+      <w:r>
+        <w:rPr>
+          <w:rFonts w:asciiTheme="majorHAnsi" w:eastAsia="Arial" w:hAnsiTheme="majorHAnsi" w:cstheme="majorHAnsi"/>
+          <w:color w:val="000000"/>
+          <w:sz w:val="28"/>
+          <w:szCs w:val="28"/>
+        </w:rPr>
+        <w:t xml:space="preserve">03 </w:t>
+      </w:r>
+      <w:proofErr w:type="gramStart"/>
+      <w:r>
+        <w:rPr>
+          <w:rFonts w:asciiTheme="majorHAnsi" w:eastAsia="Arial" w:hAnsiTheme="majorHAnsi" w:cstheme="majorHAnsi"/>
+          <w:color w:val="000000"/>
+          <w:sz w:val="28"/>
+          <w:szCs w:val="28"/>
+        </w:rPr>
+        <w:t>Revisiones</w:t>
+      </w:r>
+      <w:proofErr w:type="gramEnd"/>
+    </w:p>
+    <w:p>
+      <w:pPr>
+        <w:pStyle w:val="Prrafodelista"/>
+        <w:widowControl w:val="0"/>
+        <w:numPr>
+          <w:ilvl w:val="0"/>
+          <w:numId w:val="7"/>
+        </w:numPr>
+        <w:pBdr>
+          <w:top w:val="nil"/>
+          <w:left w:val="nil"/>
+          <w:bottom w:val="nil"/>
+          <w:right w:val="nil"/>
+          <w:between w:val="nil"/>
+        </w:pBdr>
+        <w:spacing w:line="276" w:lineRule="auto"/>
+        <w:ind w:left="1985" w:hanging="284"/>
+        <w:rPr>
+          <w:rFonts w:asciiTheme="majorHAnsi" w:eastAsia="Arial" w:hAnsiTheme="majorHAnsi" w:cstheme="majorHAnsi"/>
+          <w:color w:val="000000"/>
+          <w:sz w:val="28"/>
+          <w:szCs w:val="28"/>
+        </w:rPr>
+      </w:pPr>
+      <w:r>
+        <w:rPr>
+          <w:rFonts w:asciiTheme="majorHAnsi" w:eastAsia="Arial" w:hAnsiTheme="majorHAnsi" w:cstheme="majorHAnsi"/>
+          <w:color w:val="000000"/>
+          <w:sz w:val="28"/>
+          <w:szCs w:val="28"/>
+        </w:rPr>
+        <w:t xml:space="preserve">04 </w:t>
+      </w:r>
+      <w:proofErr w:type="gramStart"/>
+      <w:r>
+        <w:rPr>
+          <w:rFonts w:asciiTheme="majorHAnsi" w:eastAsia="Arial" w:hAnsiTheme="majorHAnsi" w:cstheme="majorHAnsi"/>
+          <w:color w:val="000000"/>
+          <w:sz w:val="28"/>
+          <w:szCs w:val="28"/>
+        </w:rPr>
+        <w:t>Métricas</w:t>
+      </w:r>
+      <w:proofErr w:type="gramEnd"/>
+      <w:r>
+        <w:rPr>
+          <w:rFonts w:asciiTheme="majorHAnsi" w:eastAsia="Arial" w:hAnsiTheme="majorHAnsi" w:cstheme="majorHAnsi"/>
+          <w:color w:val="000000"/>
+          <w:sz w:val="28"/>
+          <w:szCs w:val="28"/>
+        </w:rPr>
+        <w:t xml:space="preserve"> del Sprint</w:t>
       </w:r>
     </w:p>
     <w:p>
@@ -274,54 +956,6 @@
           <w:color w:val="000000"/>
         </w:rPr>
       </w:pPr>
-      <w:r>
-        <w:rPr>
-          <w:rFonts w:asciiTheme="majorHAnsi" w:eastAsia="Arial" w:hAnsiTheme="majorHAnsi" w:cstheme="majorHAnsi"/>
-          <w:noProof/>
-          <w:color w:val="000000"/>
-        </w:rPr>
-        <w:drawing>
-          <wp:inline distT="0" distB="0" distL="0" distR="0">
-            <wp:extent cx="2034540" cy="3724521"/>
-            <wp:effectExtent l="0" t="0" r="3810" b="9525"/>
-            <wp:docPr id="1" name="Imagen 1"/>
-            <wp:cNvGraphicFramePr>
-              <a:graphicFrameLocks xmlns:a="http://schemas.openxmlformats.org/drawingml/2006/main" noChangeAspect="1"/>
-            </wp:cNvGraphicFramePr>
-            <a:graphic xmlns:a="http://schemas.openxmlformats.org/drawingml/2006/main">
-              <a:graphicData uri="http://schemas.openxmlformats.org/drawingml/2006/picture">
-                <pic:pic xmlns:pic="http://schemas.openxmlformats.org/drawingml/2006/picture">
-                  <pic:nvPicPr>
-                    <pic:cNvPr id="1" name="Estructura del Repositorio.png"/>
-                    <pic:cNvPicPr/>
-                  </pic:nvPicPr>
-                  <pic:blipFill>
-                    <a:blip r:embed="rId6">
-                      <a:extLst>
-                        <a:ext uri="{28A0092B-C50C-407E-A947-70E740481C1C}">
-                          <a14:useLocalDpi xmlns:a14="http://schemas.microsoft.com/office/drawing/2010/main" val="0"/>
-                        </a:ext>
-                      </a:extLst>
-                    </a:blip>
-                    <a:stretch>
-                      <a:fillRect/>
-                    </a:stretch>
-                  </pic:blipFill>
-                  <pic:spPr>
-                    <a:xfrm>
-                      <a:off x="0" y="0"/>
-                      <a:ext cx="2035410" cy="3726113"/>
-                    </a:xfrm>
-                    <a:prstGeom prst="rect">
-                      <a:avLst/>
-                    </a:prstGeom>
-                  </pic:spPr>
-                </pic:pic>
-              </a:graphicData>
-            </a:graphic>
-          </wp:inline>
-        </w:drawing>
-      </w:r>
     </w:p>
     <w:p>
       <w:pPr>
@@ -473,45 +1107,13 @@
         <w:rPr>
           <w:rFonts w:asciiTheme="majorHAnsi" w:eastAsia="Arial" w:hAnsiTheme="majorHAnsi" w:cstheme="majorHAnsi"/>
           <w:color w:val="000000"/>
-        </w:rPr>
-      </w:pPr>
-    </w:p>
-    <w:p>
-      <w:pPr>
-        <w:widowControl w:val="0"/>
-        <w:pBdr>
-          <w:top w:val="nil"/>
-          <w:left w:val="nil"/>
-          <w:bottom w:val="nil"/>
-          <w:right w:val="nil"/>
-          <w:between w:val="nil"/>
-        </w:pBdr>
-        <w:spacing w:line="276" w:lineRule="auto"/>
-        <w:rPr>
-          <w:rFonts w:asciiTheme="majorHAnsi" w:eastAsia="Arial" w:hAnsiTheme="majorHAnsi" w:cstheme="majorHAnsi"/>
-          <w:color w:val="000000"/>
-        </w:rPr>
-      </w:pPr>
-    </w:p>
-    <w:p>
-      <w:pPr>
-        <w:widowControl w:val="0"/>
-        <w:pBdr>
-          <w:top w:val="nil"/>
-          <w:left w:val="nil"/>
-          <w:bottom w:val="nil"/>
-          <w:right w:val="nil"/>
-          <w:between w:val="nil"/>
-        </w:pBdr>
-        <w:spacing w:line="276" w:lineRule="auto"/>
-        <w:rPr>
-          <w:rFonts w:asciiTheme="majorHAnsi" w:eastAsia="Arial" w:hAnsiTheme="majorHAnsi" w:cstheme="majorHAnsi"/>
-          <w:color w:val="000000"/>
           <w:sz w:val="24"/>
           <w:szCs w:val="24"/>
           <w:u w:val="single"/>
         </w:rPr>
       </w:pPr>
+      <w:bookmarkStart w:id="0" w:name="_GoBack"/>
+      <w:bookmarkEnd w:id="0"/>
       <w:r>
         <w:rPr>
           <w:rFonts w:asciiTheme="majorHAnsi" w:eastAsia="Arial" w:hAnsiTheme="majorHAnsi" w:cstheme="majorHAnsi"/>
@@ -918,16 +1520,8 @@
               <w:rPr>
                 <w:rFonts w:asciiTheme="majorHAnsi" w:hAnsiTheme="majorHAnsi" w:cstheme="majorHAnsi"/>
               </w:rPr>
-              <w:t xml:space="preserve"> </w:t>
-            </w:r>
-            <w:proofErr w:type="spellStart"/>
-            <w:r>
-              <w:rPr>
-                <w:rFonts w:asciiTheme="majorHAnsi" w:hAnsiTheme="majorHAnsi" w:cstheme="majorHAnsi"/>
-              </w:rPr>
-              <w:t>Backlog</w:t>
-            </w:r>
-            <w:proofErr w:type="spellEnd"/>
+              <w:t xml:space="preserve"> Backlog</w:t>
+            </w:r>
           </w:p>
         </w:tc>
         <w:tc>
@@ -1512,16 +2106,8 @@
               <w:rPr>
                 <w:rFonts w:asciiTheme="majorHAnsi" w:hAnsiTheme="majorHAnsi" w:cstheme="majorHAnsi"/>
               </w:rPr>
-              <w:t>]_</w:t>
-            </w:r>
-            <w:proofErr w:type="spellStart"/>
-            <w:r>
-              <w:rPr>
-                <w:rFonts w:asciiTheme="majorHAnsi" w:hAnsiTheme="majorHAnsi" w:cstheme="majorHAnsi"/>
-              </w:rPr>
-              <w:t>Backlog</w:t>
-            </w:r>
-            <w:proofErr w:type="spellEnd"/>
+              <w:t>]_Backlog</w:t>
+            </w:r>
           </w:p>
         </w:tc>
         <w:tc>
@@ -1599,8 +2185,8 @@
                 <w:rFonts w:asciiTheme="majorHAnsi" w:hAnsiTheme="majorHAnsi" w:cstheme="majorHAnsi"/>
               </w:rPr>
             </w:pPr>
-            <w:bookmarkStart w:id="0" w:name="_gjdgxs" w:colFirst="0" w:colLast="0"/>
-            <w:bookmarkEnd w:id="0"/>
+            <w:bookmarkStart w:id="1" w:name="_gjdgxs" w:colFirst="0" w:colLast="0"/>
+            <w:bookmarkEnd w:id="1"/>
             <w:r>
               <w:rPr>
                 <w:rFonts w:asciiTheme="majorHAnsi" w:hAnsiTheme="majorHAnsi" w:cstheme="majorHAnsi"/>
@@ -2261,26 +2847,14 @@
           <w:u w:val="single"/>
         </w:rPr>
       </w:pPr>
-      <w:bookmarkStart w:id="1" w:name="_GoBack"/>
-      <w:bookmarkEnd w:id="1"/>
-    </w:p>
-    <w:p>
-      <w:pPr>
-        <w:spacing w:before="240"/>
+      <w:r>
         <w:rPr>
           <w:rFonts w:asciiTheme="majorHAnsi" w:hAnsiTheme="majorHAnsi" w:cstheme="majorHAnsi"/>
           <w:sz w:val="24"/>
           <w:szCs w:val="24"/>
           <w:u w:val="single"/>
         </w:rPr>
-      </w:pPr>
-      <w:r>
-        <w:rPr>
-          <w:rFonts w:asciiTheme="majorHAnsi" w:hAnsiTheme="majorHAnsi" w:cstheme="majorHAnsi"/>
-          <w:sz w:val="24"/>
-          <w:szCs w:val="24"/>
-          <w:u w:val="single"/>
-        </w:rPr>
+        <w:lastRenderedPageBreak/>
         <w:t>Glosario</w:t>
       </w:r>
     </w:p>
@@ -3001,8 +3575,691 @@
 </file>
 
 <file path=word/numbering.xml><?xml version="1.0" encoding="utf-8"?>
-<w:numbering xmlns:wpc="http://schemas.microsoft.com/office/word/2010/wordprocessingCanvas" xmlns:cx="http://schemas.microsoft.com/office/drawing/2014/chartex" xmlns:mc="http://schemas.openxmlformats.org/markup-compatibility/2006" xmlns:o="urn:schemas-microsoft-com:office:office" xmlns:r="http://schemas.openxmlformats.org/officeDocument/2006/relationships" xmlns:m="http://schemas.openxmlformats.org/officeDocument/2006/math" xmlns:v="urn:schemas-microsoft-com:vml" xmlns:wp14="http://schemas.microsoft.com/office/word/2010/wordprocessingDrawing" xmlns:wp="http://schemas.openxmlformats.org/drawingml/2006/wordprocessingDrawing" xmlns:w10="urn:schemas-microsoft-com:office:word" xmlns:w="http://schemas.openxmlformats.org/wordprocessingml/2006/main" xmlns:w14="http://schemas.microsoft.com/office/word/2010/wordml" xmlns:w15="http://schemas.microsoft.com/office/word/2012/wordml" xmlns:w16se="http://schemas.microsoft.com/office/word/2015/wordml/symex" xmlns:wpg="http://schemas.microsoft.com/office/word/2010/wordprocessingGroup" xmlns:wpi="http://schemas.microsoft.com/office/word/2010/wordprocessingInk" xmlns:wne="http://schemas.microsoft.com/office/word/2006/wordml" xmlns:wps="http://schemas.microsoft.com/office/word/2010/wordprocessingShape" mc:Ignorable="w14 w15 w16se wp14">
+<w:numbering xmlns:wpc="http://schemas.microsoft.com/office/word/2010/wordprocessingCanvas" xmlns:cx="http://schemas.microsoft.com/office/drawing/2014/chartex" xmlns:cx1="http://schemas.microsoft.com/office/drawing/2015/9/8/chartex" xmlns:cx2="http://schemas.microsoft.com/office/drawing/2015/10/21/chartex" xmlns:cx3="http://schemas.microsoft.com/office/drawing/2016/5/9/chartex" xmlns:cx4="http://schemas.microsoft.com/office/drawing/2016/5/10/chartex" xmlns:cx5="http://schemas.microsoft.com/office/drawing/2016/5/11/chartex" xmlns:cx6="http://schemas.microsoft.com/office/drawing/2016/5/12/chartex" xmlns:cx7="http://schemas.microsoft.com/office/drawing/2016/5/13/chartex" xmlns:cx8="http://schemas.microsoft.com/office/drawing/2016/5/14/chartex" xmlns:mc="http://schemas.openxmlformats.org/markup-compatibility/2006" xmlns:aink="http://schemas.microsoft.com/office/drawing/2016/ink" xmlns:am3d="http://schemas.microsoft.com/office/drawing/2017/model3d" xmlns:o="urn:schemas-microsoft-com:office:office" xmlns:r="http://schemas.openxmlformats.org/officeDocument/2006/relationships" xmlns:m="http://schemas.openxmlformats.org/officeDocument/2006/math" xmlns:v="urn:schemas-microsoft-com:vml" xmlns:wp14="http://schemas.microsoft.com/office/word/2010/wordprocessingDrawing" xmlns:wp="http://schemas.openxmlformats.org/drawingml/2006/wordprocessingDrawing" xmlns:w10="urn:schemas-microsoft-com:office:word" xmlns:w="http://schemas.openxmlformats.org/wordprocessingml/2006/main" xmlns:w14="http://schemas.microsoft.com/office/word/2010/wordml" xmlns:w15="http://schemas.microsoft.com/office/word/2012/wordml" xmlns:w16cid="http://schemas.microsoft.com/office/word/2016/wordml/cid" xmlns:w16se="http://schemas.microsoft.com/office/word/2015/wordml/symex" xmlns:wpg="http://schemas.microsoft.com/office/word/2010/wordprocessingGroup" xmlns:wpi="http://schemas.microsoft.com/office/word/2010/wordprocessingInk" xmlns:wne="http://schemas.microsoft.com/office/word/2006/wordml" xmlns:wps="http://schemas.microsoft.com/office/word/2010/wordprocessingShape" mc:Ignorable="w14 w15 w16se w16cid wp14">
   <w:abstractNum w:abstractNumId="0" w15:restartNumberingAfterBreak="0">
+    <w:nsid w:val="080737CA"/>
+    <w:multiLevelType w:val="hybridMultilevel"/>
+    <w:tmpl w:val="64440EEC"/>
+    <w:lvl w:ilvl="0" w:tplc="DDF6E488">
+      <w:start w:val="1"/>
+      <w:numFmt w:val="bullet"/>
+      <w:lvlText w:val=""/>
+      <w:lvlJc w:val="left"/>
+      <w:pPr>
+        <w:ind w:left="1854" w:hanging="360"/>
+      </w:pPr>
+      <w:rPr>
+        <w:rFonts w:ascii="Symbol" w:hAnsi="Symbol" w:hint="default"/>
+        <w:b/>
+      </w:rPr>
+    </w:lvl>
+    <w:lvl w:ilvl="1" w:tplc="2C0A0003" w:tentative="1">
+      <w:start w:val="1"/>
+      <w:numFmt w:val="bullet"/>
+      <w:lvlText w:val="o"/>
+      <w:lvlJc w:val="left"/>
+      <w:pPr>
+        <w:ind w:left="2574" w:hanging="360"/>
+      </w:pPr>
+      <w:rPr>
+        <w:rFonts w:ascii="Courier New" w:hAnsi="Courier New" w:cs="Courier New" w:hint="default"/>
+      </w:rPr>
+    </w:lvl>
+    <w:lvl w:ilvl="2" w:tplc="2C0A0005" w:tentative="1">
+      <w:start w:val="1"/>
+      <w:numFmt w:val="bullet"/>
+      <w:lvlText w:val=""/>
+      <w:lvlJc w:val="left"/>
+      <w:pPr>
+        <w:ind w:left="3294" w:hanging="360"/>
+      </w:pPr>
+      <w:rPr>
+        <w:rFonts w:ascii="Wingdings" w:hAnsi="Wingdings" w:hint="default"/>
+      </w:rPr>
+    </w:lvl>
+    <w:lvl w:ilvl="3" w:tplc="2C0A0001" w:tentative="1">
+      <w:start w:val="1"/>
+      <w:numFmt w:val="bullet"/>
+      <w:lvlText w:val=""/>
+      <w:lvlJc w:val="left"/>
+      <w:pPr>
+        <w:ind w:left="4014" w:hanging="360"/>
+      </w:pPr>
+      <w:rPr>
+        <w:rFonts w:ascii="Symbol" w:hAnsi="Symbol" w:hint="default"/>
+      </w:rPr>
+    </w:lvl>
+    <w:lvl w:ilvl="4" w:tplc="2C0A0003" w:tentative="1">
+      <w:start w:val="1"/>
+      <w:numFmt w:val="bullet"/>
+      <w:lvlText w:val="o"/>
+      <w:lvlJc w:val="left"/>
+      <w:pPr>
+        <w:ind w:left="4734" w:hanging="360"/>
+      </w:pPr>
+      <w:rPr>
+        <w:rFonts w:ascii="Courier New" w:hAnsi="Courier New" w:cs="Courier New" w:hint="default"/>
+      </w:rPr>
+    </w:lvl>
+    <w:lvl w:ilvl="5" w:tplc="2C0A0005" w:tentative="1">
+      <w:start w:val="1"/>
+      <w:numFmt w:val="bullet"/>
+      <w:lvlText w:val=""/>
+      <w:lvlJc w:val="left"/>
+      <w:pPr>
+        <w:ind w:left="5454" w:hanging="360"/>
+      </w:pPr>
+      <w:rPr>
+        <w:rFonts w:ascii="Wingdings" w:hAnsi="Wingdings" w:hint="default"/>
+      </w:rPr>
+    </w:lvl>
+    <w:lvl w:ilvl="6" w:tplc="2C0A0001" w:tentative="1">
+      <w:start w:val="1"/>
+      <w:numFmt w:val="bullet"/>
+      <w:lvlText w:val=""/>
+      <w:lvlJc w:val="left"/>
+      <w:pPr>
+        <w:ind w:left="6174" w:hanging="360"/>
+      </w:pPr>
+      <w:rPr>
+        <w:rFonts w:ascii="Symbol" w:hAnsi="Symbol" w:hint="default"/>
+      </w:rPr>
+    </w:lvl>
+    <w:lvl w:ilvl="7" w:tplc="2C0A0003" w:tentative="1">
+      <w:start w:val="1"/>
+      <w:numFmt w:val="bullet"/>
+      <w:lvlText w:val="o"/>
+      <w:lvlJc w:val="left"/>
+      <w:pPr>
+        <w:ind w:left="6894" w:hanging="360"/>
+      </w:pPr>
+      <w:rPr>
+        <w:rFonts w:ascii="Courier New" w:hAnsi="Courier New" w:cs="Courier New" w:hint="default"/>
+      </w:rPr>
+    </w:lvl>
+    <w:lvl w:ilvl="8" w:tplc="2C0A0005" w:tentative="1">
+      <w:start w:val="1"/>
+      <w:numFmt w:val="bullet"/>
+      <w:lvlText w:val=""/>
+      <w:lvlJc w:val="left"/>
+      <w:pPr>
+        <w:ind w:left="7614" w:hanging="360"/>
+      </w:pPr>
+      <w:rPr>
+        <w:rFonts w:ascii="Wingdings" w:hAnsi="Wingdings" w:hint="default"/>
+      </w:rPr>
+    </w:lvl>
+  </w:abstractNum>
+  <w:abstractNum w:abstractNumId="1" w15:restartNumberingAfterBreak="0">
+    <w:nsid w:val="169A565A"/>
+    <w:multiLevelType w:val="hybridMultilevel"/>
+    <w:tmpl w:val="13589334"/>
+    <w:lvl w:ilvl="0" w:tplc="D36204BE">
+      <w:start w:val="1"/>
+      <w:numFmt w:val="bullet"/>
+      <w:lvlText w:val=""/>
+      <w:lvlJc w:val="left"/>
+      <w:pPr>
+        <w:ind w:left="1440" w:hanging="360"/>
+      </w:pPr>
+      <w:rPr>
+        <w:rFonts w:ascii="Symbol" w:hAnsi="Symbol" w:hint="default"/>
+      </w:rPr>
+    </w:lvl>
+    <w:lvl w:ilvl="1" w:tplc="2C0A0003" w:tentative="1">
+      <w:start w:val="1"/>
+      <w:numFmt w:val="bullet"/>
+      <w:lvlText w:val="o"/>
+      <w:lvlJc w:val="left"/>
+      <w:pPr>
+        <w:ind w:left="2160" w:hanging="360"/>
+      </w:pPr>
+      <w:rPr>
+        <w:rFonts w:ascii="Courier New" w:hAnsi="Courier New" w:cs="Courier New" w:hint="default"/>
+      </w:rPr>
+    </w:lvl>
+    <w:lvl w:ilvl="2" w:tplc="2C0A0005" w:tentative="1">
+      <w:start w:val="1"/>
+      <w:numFmt w:val="bullet"/>
+      <w:lvlText w:val=""/>
+      <w:lvlJc w:val="left"/>
+      <w:pPr>
+        <w:ind w:left="2880" w:hanging="360"/>
+      </w:pPr>
+      <w:rPr>
+        <w:rFonts w:ascii="Wingdings" w:hAnsi="Wingdings" w:hint="default"/>
+      </w:rPr>
+    </w:lvl>
+    <w:lvl w:ilvl="3" w:tplc="2C0A0001" w:tentative="1">
+      <w:start w:val="1"/>
+      <w:numFmt w:val="bullet"/>
+      <w:lvlText w:val=""/>
+      <w:lvlJc w:val="left"/>
+      <w:pPr>
+        <w:ind w:left="3600" w:hanging="360"/>
+      </w:pPr>
+      <w:rPr>
+        <w:rFonts w:ascii="Symbol" w:hAnsi="Symbol" w:hint="default"/>
+      </w:rPr>
+    </w:lvl>
+    <w:lvl w:ilvl="4" w:tplc="2C0A0003" w:tentative="1">
+      <w:start w:val="1"/>
+      <w:numFmt w:val="bullet"/>
+      <w:lvlText w:val="o"/>
+      <w:lvlJc w:val="left"/>
+      <w:pPr>
+        <w:ind w:left="4320" w:hanging="360"/>
+      </w:pPr>
+      <w:rPr>
+        <w:rFonts w:ascii="Courier New" w:hAnsi="Courier New" w:cs="Courier New" w:hint="default"/>
+      </w:rPr>
+    </w:lvl>
+    <w:lvl w:ilvl="5" w:tplc="2C0A0005" w:tentative="1">
+      <w:start w:val="1"/>
+      <w:numFmt w:val="bullet"/>
+      <w:lvlText w:val=""/>
+      <w:lvlJc w:val="left"/>
+      <w:pPr>
+        <w:ind w:left="5040" w:hanging="360"/>
+      </w:pPr>
+      <w:rPr>
+        <w:rFonts w:ascii="Wingdings" w:hAnsi="Wingdings" w:hint="default"/>
+      </w:rPr>
+    </w:lvl>
+    <w:lvl w:ilvl="6" w:tplc="2C0A0001" w:tentative="1">
+      <w:start w:val="1"/>
+      <w:numFmt w:val="bullet"/>
+      <w:lvlText w:val=""/>
+      <w:lvlJc w:val="left"/>
+      <w:pPr>
+        <w:ind w:left="5760" w:hanging="360"/>
+      </w:pPr>
+      <w:rPr>
+        <w:rFonts w:ascii="Symbol" w:hAnsi="Symbol" w:hint="default"/>
+      </w:rPr>
+    </w:lvl>
+    <w:lvl w:ilvl="7" w:tplc="2C0A0003" w:tentative="1">
+      <w:start w:val="1"/>
+      <w:numFmt w:val="bullet"/>
+      <w:lvlText w:val="o"/>
+      <w:lvlJc w:val="left"/>
+      <w:pPr>
+        <w:ind w:left="6480" w:hanging="360"/>
+      </w:pPr>
+      <w:rPr>
+        <w:rFonts w:ascii="Courier New" w:hAnsi="Courier New" w:cs="Courier New" w:hint="default"/>
+      </w:rPr>
+    </w:lvl>
+    <w:lvl w:ilvl="8" w:tplc="2C0A0005" w:tentative="1">
+      <w:start w:val="1"/>
+      <w:numFmt w:val="bullet"/>
+      <w:lvlText w:val=""/>
+      <w:lvlJc w:val="left"/>
+      <w:pPr>
+        <w:ind w:left="7200" w:hanging="360"/>
+      </w:pPr>
+      <w:rPr>
+        <w:rFonts w:ascii="Wingdings" w:hAnsi="Wingdings" w:hint="default"/>
+      </w:rPr>
+    </w:lvl>
+  </w:abstractNum>
+  <w:abstractNum w:abstractNumId="2" w15:restartNumberingAfterBreak="0">
+    <w:nsid w:val="1A446280"/>
+    <w:multiLevelType w:val="hybridMultilevel"/>
+    <w:tmpl w:val="F87672B4"/>
+    <w:lvl w:ilvl="0" w:tplc="C7EEAD7E">
+      <w:start w:val="1"/>
+      <w:numFmt w:val="bullet"/>
+      <w:lvlText w:val=""/>
+      <w:lvlJc w:val="left"/>
+      <w:pPr>
+        <w:ind w:left="1440" w:hanging="360"/>
+      </w:pPr>
+      <w:rPr>
+        <w:rFonts w:ascii="Symbol" w:hAnsi="Symbol" w:hint="default"/>
+        <w:b/>
+      </w:rPr>
+    </w:lvl>
+    <w:lvl w:ilvl="1" w:tplc="2C0A0003" w:tentative="1">
+      <w:start w:val="1"/>
+      <w:numFmt w:val="bullet"/>
+      <w:lvlText w:val="o"/>
+      <w:lvlJc w:val="left"/>
+      <w:pPr>
+        <w:ind w:left="2160" w:hanging="360"/>
+      </w:pPr>
+      <w:rPr>
+        <w:rFonts w:ascii="Courier New" w:hAnsi="Courier New" w:cs="Courier New" w:hint="default"/>
+      </w:rPr>
+    </w:lvl>
+    <w:lvl w:ilvl="2" w:tplc="2C0A0005" w:tentative="1">
+      <w:start w:val="1"/>
+      <w:numFmt w:val="bullet"/>
+      <w:lvlText w:val=""/>
+      <w:lvlJc w:val="left"/>
+      <w:pPr>
+        <w:ind w:left="2880" w:hanging="360"/>
+      </w:pPr>
+      <w:rPr>
+        <w:rFonts w:ascii="Wingdings" w:hAnsi="Wingdings" w:hint="default"/>
+      </w:rPr>
+    </w:lvl>
+    <w:lvl w:ilvl="3" w:tplc="2C0A0001" w:tentative="1">
+      <w:start w:val="1"/>
+      <w:numFmt w:val="bullet"/>
+      <w:lvlText w:val=""/>
+      <w:lvlJc w:val="left"/>
+      <w:pPr>
+        <w:ind w:left="3600" w:hanging="360"/>
+      </w:pPr>
+      <w:rPr>
+        <w:rFonts w:ascii="Symbol" w:hAnsi="Symbol" w:hint="default"/>
+      </w:rPr>
+    </w:lvl>
+    <w:lvl w:ilvl="4" w:tplc="2C0A0003" w:tentative="1">
+      <w:start w:val="1"/>
+      <w:numFmt w:val="bullet"/>
+      <w:lvlText w:val="o"/>
+      <w:lvlJc w:val="left"/>
+      <w:pPr>
+        <w:ind w:left="4320" w:hanging="360"/>
+      </w:pPr>
+      <w:rPr>
+        <w:rFonts w:ascii="Courier New" w:hAnsi="Courier New" w:cs="Courier New" w:hint="default"/>
+      </w:rPr>
+    </w:lvl>
+    <w:lvl w:ilvl="5" w:tplc="2C0A0005" w:tentative="1">
+      <w:start w:val="1"/>
+      <w:numFmt w:val="bullet"/>
+      <w:lvlText w:val=""/>
+      <w:lvlJc w:val="left"/>
+      <w:pPr>
+        <w:ind w:left="5040" w:hanging="360"/>
+      </w:pPr>
+      <w:rPr>
+        <w:rFonts w:ascii="Wingdings" w:hAnsi="Wingdings" w:hint="default"/>
+      </w:rPr>
+    </w:lvl>
+    <w:lvl w:ilvl="6" w:tplc="2C0A0001" w:tentative="1">
+      <w:start w:val="1"/>
+      <w:numFmt w:val="bullet"/>
+      <w:lvlText w:val=""/>
+      <w:lvlJc w:val="left"/>
+      <w:pPr>
+        <w:ind w:left="5760" w:hanging="360"/>
+      </w:pPr>
+      <w:rPr>
+        <w:rFonts w:ascii="Symbol" w:hAnsi="Symbol" w:hint="default"/>
+      </w:rPr>
+    </w:lvl>
+    <w:lvl w:ilvl="7" w:tplc="2C0A0003" w:tentative="1">
+      <w:start w:val="1"/>
+      <w:numFmt w:val="bullet"/>
+      <w:lvlText w:val="o"/>
+      <w:lvlJc w:val="left"/>
+      <w:pPr>
+        <w:ind w:left="6480" w:hanging="360"/>
+      </w:pPr>
+      <w:rPr>
+        <w:rFonts w:ascii="Courier New" w:hAnsi="Courier New" w:cs="Courier New" w:hint="default"/>
+      </w:rPr>
+    </w:lvl>
+    <w:lvl w:ilvl="8" w:tplc="2C0A0005" w:tentative="1">
+      <w:start w:val="1"/>
+      <w:numFmt w:val="bullet"/>
+      <w:lvlText w:val=""/>
+      <w:lvlJc w:val="left"/>
+      <w:pPr>
+        <w:ind w:left="7200" w:hanging="360"/>
+      </w:pPr>
+      <w:rPr>
+        <w:rFonts w:ascii="Wingdings" w:hAnsi="Wingdings" w:hint="default"/>
+      </w:rPr>
+    </w:lvl>
+  </w:abstractNum>
+  <w:abstractNum w:abstractNumId="3" w15:restartNumberingAfterBreak="0">
+    <w:nsid w:val="1EC93BAE"/>
+    <w:multiLevelType w:val="hybridMultilevel"/>
+    <w:tmpl w:val="96106968"/>
+    <w:lvl w:ilvl="0" w:tplc="3FE813AE">
+      <w:start w:val="1"/>
+      <w:numFmt w:val="bullet"/>
+      <w:lvlText w:val=""/>
+      <w:lvlJc w:val="left"/>
+      <w:pPr>
+        <w:ind w:left="2160" w:hanging="360"/>
+      </w:pPr>
+      <w:rPr>
+        <w:rFonts w:ascii="Symbol" w:hAnsi="Symbol" w:hint="default"/>
+        <w:b/>
+      </w:rPr>
+    </w:lvl>
+    <w:lvl w:ilvl="1" w:tplc="2C0A0003" w:tentative="1">
+      <w:start w:val="1"/>
+      <w:numFmt w:val="bullet"/>
+      <w:lvlText w:val="o"/>
+      <w:lvlJc w:val="left"/>
+      <w:pPr>
+        <w:ind w:left="2880" w:hanging="360"/>
+      </w:pPr>
+      <w:rPr>
+        <w:rFonts w:ascii="Courier New" w:hAnsi="Courier New" w:cs="Courier New" w:hint="default"/>
+      </w:rPr>
+    </w:lvl>
+    <w:lvl w:ilvl="2" w:tplc="2C0A0005" w:tentative="1">
+      <w:start w:val="1"/>
+      <w:numFmt w:val="bullet"/>
+      <w:lvlText w:val=""/>
+      <w:lvlJc w:val="left"/>
+      <w:pPr>
+        <w:ind w:left="3600" w:hanging="360"/>
+      </w:pPr>
+      <w:rPr>
+        <w:rFonts w:ascii="Wingdings" w:hAnsi="Wingdings" w:hint="default"/>
+      </w:rPr>
+    </w:lvl>
+    <w:lvl w:ilvl="3" w:tplc="2C0A0001" w:tentative="1">
+      <w:start w:val="1"/>
+      <w:numFmt w:val="bullet"/>
+      <w:lvlText w:val=""/>
+      <w:lvlJc w:val="left"/>
+      <w:pPr>
+        <w:ind w:left="4320" w:hanging="360"/>
+      </w:pPr>
+      <w:rPr>
+        <w:rFonts w:ascii="Symbol" w:hAnsi="Symbol" w:hint="default"/>
+      </w:rPr>
+    </w:lvl>
+    <w:lvl w:ilvl="4" w:tplc="2C0A0003" w:tentative="1">
+      <w:start w:val="1"/>
+      <w:numFmt w:val="bullet"/>
+      <w:lvlText w:val="o"/>
+      <w:lvlJc w:val="left"/>
+      <w:pPr>
+        <w:ind w:left="5040" w:hanging="360"/>
+      </w:pPr>
+      <w:rPr>
+        <w:rFonts w:ascii="Courier New" w:hAnsi="Courier New" w:cs="Courier New" w:hint="default"/>
+      </w:rPr>
+    </w:lvl>
+    <w:lvl w:ilvl="5" w:tplc="2C0A0005" w:tentative="1">
+      <w:start w:val="1"/>
+      <w:numFmt w:val="bullet"/>
+      <w:lvlText w:val=""/>
+      <w:lvlJc w:val="left"/>
+      <w:pPr>
+        <w:ind w:left="5760" w:hanging="360"/>
+      </w:pPr>
+      <w:rPr>
+        <w:rFonts w:ascii="Wingdings" w:hAnsi="Wingdings" w:hint="default"/>
+      </w:rPr>
+    </w:lvl>
+    <w:lvl w:ilvl="6" w:tplc="2C0A0001" w:tentative="1">
+      <w:start w:val="1"/>
+      <w:numFmt w:val="bullet"/>
+      <w:lvlText w:val=""/>
+      <w:lvlJc w:val="left"/>
+      <w:pPr>
+        <w:ind w:left="6480" w:hanging="360"/>
+      </w:pPr>
+      <w:rPr>
+        <w:rFonts w:ascii="Symbol" w:hAnsi="Symbol" w:hint="default"/>
+      </w:rPr>
+    </w:lvl>
+    <w:lvl w:ilvl="7" w:tplc="2C0A0003" w:tentative="1">
+      <w:start w:val="1"/>
+      <w:numFmt w:val="bullet"/>
+      <w:lvlText w:val="o"/>
+      <w:lvlJc w:val="left"/>
+      <w:pPr>
+        <w:ind w:left="7200" w:hanging="360"/>
+      </w:pPr>
+      <w:rPr>
+        <w:rFonts w:ascii="Courier New" w:hAnsi="Courier New" w:cs="Courier New" w:hint="default"/>
+      </w:rPr>
+    </w:lvl>
+    <w:lvl w:ilvl="8" w:tplc="2C0A0005" w:tentative="1">
+      <w:start w:val="1"/>
+      <w:numFmt w:val="bullet"/>
+      <w:lvlText w:val=""/>
+      <w:lvlJc w:val="left"/>
+      <w:pPr>
+        <w:ind w:left="7920" w:hanging="360"/>
+      </w:pPr>
+      <w:rPr>
+        <w:rFonts w:ascii="Wingdings" w:hAnsi="Wingdings" w:hint="default"/>
+      </w:rPr>
+    </w:lvl>
+  </w:abstractNum>
+  <w:abstractNum w:abstractNumId="4" w15:restartNumberingAfterBreak="0">
+    <w:nsid w:val="20435A4D"/>
+    <w:multiLevelType w:val="hybridMultilevel"/>
+    <w:tmpl w:val="FD26597E"/>
+    <w:lvl w:ilvl="0" w:tplc="9E3E540E">
+      <w:start w:val="1"/>
+      <w:numFmt w:val="bullet"/>
+      <w:lvlText w:val=""/>
+      <w:lvlJc w:val="left"/>
+      <w:pPr>
+        <w:ind w:left="2880" w:hanging="360"/>
+      </w:pPr>
+      <w:rPr>
+        <w:rFonts w:ascii="Symbol" w:hAnsi="Symbol" w:hint="default"/>
+        <w:b/>
+      </w:rPr>
+    </w:lvl>
+    <w:lvl w:ilvl="1" w:tplc="2C0A0003" w:tentative="1">
+      <w:start w:val="1"/>
+      <w:numFmt w:val="bullet"/>
+      <w:lvlText w:val="o"/>
+      <w:lvlJc w:val="left"/>
+      <w:pPr>
+        <w:ind w:left="3600" w:hanging="360"/>
+      </w:pPr>
+      <w:rPr>
+        <w:rFonts w:ascii="Courier New" w:hAnsi="Courier New" w:cs="Courier New" w:hint="default"/>
+      </w:rPr>
+    </w:lvl>
+    <w:lvl w:ilvl="2" w:tplc="2C0A0005" w:tentative="1">
+      <w:start w:val="1"/>
+      <w:numFmt w:val="bullet"/>
+      <w:lvlText w:val=""/>
+      <w:lvlJc w:val="left"/>
+      <w:pPr>
+        <w:ind w:left="4320" w:hanging="360"/>
+      </w:pPr>
+      <w:rPr>
+        <w:rFonts w:ascii="Wingdings" w:hAnsi="Wingdings" w:hint="default"/>
+      </w:rPr>
+    </w:lvl>
+    <w:lvl w:ilvl="3" w:tplc="2C0A0001" w:tentative="1">
+      <w:start w:val="1"/>
+      <w:numFmt w:val="bullet"/>
+      <w:lvlText w:val=""/>
+      <w:lvlJc w:val="left"/>
+      <w:pPr>
+        <w:ind w:left="5040" w:hanging="360"/>
+      </w:pPr>
+      <w:rPr>
+        <w:rFonts w:ascii="Symbol" w:hAnsi="Symbol" w:hint="default"/>
+      </w:rPr>
+    </w:lvl>
+    <w:lvl w:ilvl="4" w:tplc="2C0A0003" w:tentative="1">
+      <w:start w:val="1"/>
+      <w:numFmt w:val="bullet"/>
+      <w:lvlText w:val="o"/>
+      <w:lvlJc w:val="left"/>
+      <w:pPr>
+        <w:ind w:left="5760" w:hanging="360"/>
+      </w:pPr>
+      <w:rPr>
+        <w:rFonts w:ascii="Courier New" w:hAnsi="Courier New" w:cs="Courier New" w:hint="default"/>
+      </w:rPr>
+    </w:lvl>
+    <w:lvl w:ilvl="5" w:tplc="2C0A0005" w:tentative="1">
+      <w:start w:val="1"/>
+      <w:numFmt w:val="bullet"/>
+      <w:lvlText w:val=""/>
+      <w:lvlJc w:val="left"/>
+      <w:pPr>
+        <w:ind w:left="6480" w:hanging="360"/>
+      </w:pPr>
+      <w:rPr>
+        <w:rFonts w:ascii="Wingdings" w:hAnsi="Wingdings" w:hint="default"/>
+      </w:rPr>
+    </w:lvl>
+    <w:lvl w:ilvl="6" w:tplc="2C0A0001" w:tentative="1">
+      <w:start w:val="1"/>
+      <w:numFmt w:val="bullet"/>
+      <w:lvlText w:val=""/>
+      <w:lvlJc w:val="left"/>
+      <w:pPr>
+        <w:ind w:left="7200" w:hanging="360"/>
+      </w:pPr>
+      <w:rPr>
+        <w:rFonts w:ascii="Symbol" w:hAnsi="Symbol" w:hint="default"/>
+      </w:rPr>
+    </w:lvl>
+    <w:lvl w:ilvl="7" w:tplc="2C0A0003" w:tentative="1">
+      <w:start w:val="1"/>
+      <w:numFmt w:val="bullet"/>
+      <w:lvlText w:val="o"/>
+      <w:lvlJc w:val="left"/>
+      <w:pPr>
+        <w:ind w:left="7920" w:hanging="360"/>
+      </w:pPr>
+      <w:rPr>
+        <w:rFonts w:ascii="Courier New" w:hAnsi="Courier New" w:cs="Courier New" w:hint="default"/>
+      </w:rPr>
+    </w:lvl>
+    <w:lvl w:ilvl="8" w:tplc="2C0A0005" w:tentative="1">
+      <w:start w:val="1"/>
+      <w:numFmt w:val="bullet"/>
+      <w:lvlText w:val=""/>
+      <w:lvlJc w:val="left"/>
+      <w:pPr>
+        <w:ind w:left="8640" w:hanging="360"/>
+      </w:pPr>
+      <w:rPr>
+        <w:rFonts w:ascii="Wingdings" w:hAnsi="Wingdings" w:hint="default"/>
+      </w:rPr>
+    </w:lvl>
+  </w:abstractNum>
+  <w:abstractNum w:abstractNumId="5" w15:restartNumberingAfterBreak="0">
+    <w:nsid w:val="30F857ED"/>
+    <w:multiLevelType w:val="hybridMultilevel"/>
+    <w:tmpl w:val="E75C57D0"/>
+    <w:lvl w:ilvl="0" w:tplc="619C21F4">
+      <w:start w:val="1"/>
+      <w:numFmt w:val="bullet"/>
+      <w:lvlText w:val=""/>
+      <w:lvlJc w:val="left"/>
+      <w:pPr>
+        <w:ind w:left="720" w:hanging="360"/>
+      </w:pPr>
+      <w:rPr>
+        <w:rFonts w:ascii="Symbol" w:hAnsi="Symbol" w:hint="default"/>
+        <w:b/>
+      </w:rPr>
+    </w:lvl>
+    <w:lvl w:ilvl="1" w:tplc="2C0A0003" w:tentative="1">
+      <w:start w:val="1"/>
+      <w:numFmt w:val="bullet"/>
+      <w:lvlText w:val="o"/>
+      <w:lvlJc w:val="left"/>
+      <w:pPr>
+        <w:ind w:left="1440" w:hanging="360"/>
+      </w:pPr>
+      <w:rPr>
+        <w:rFonts w:ascii="Courier New" w:hAnsi="Courier New" w:cs="Courier New" w:hint="default"/>
+      </w:rPr>
+    </w:lvl>
+    <w:lvl w:ilvl="2" w:tplc="2C0A0005" w:tentative="1">
+      <w:start w:val="1"/>
+      <w:numFmt w:val="bullet"/>
+      <w:lvlText w:val=""/>
+      <w:lvlJc w:val="left"/>
+      <w:pPr>
+        <w:ind w:left="2160" w:hanging="360"/>
+      </w:pPr>
+      <w:rPr>
+        <w:rFonts w:ascii="Wingdings" w:hAnsi="Wingdings" w:hint="default"/>
+      </w:rPr>
+    </w:lvl>
+    <w:lvl w:ilvl="3" w:tplc="2C0A0001" w:tentative="1">
+      <w:start w:val="1"/>
+      <w:numFmt w:val="bullet"/>
+      <w:lvlText w:val=""/>
+      <w:lvlJc w:val="left"/>
+      <w:pPr>
+        <w:ind w:left="2880" w:hanging="360"/>
+      </w:pPr>
+      <w:rPr>
+        <w:rFonts w:ascii="Symbol" w:hAnsi="Symbol" w:hint="default"/>
+      </w:rPr>
+    </w:lvl>
+    <w:lvl w:ilvl="4" w:tplc="2C0A0003" w:tentative="1">
+      <w:start w:val="1"/>
+      <w:numFmt w:val="bullet"/>
+      <w:lvlText w:val="o"/>
+      <w:lvlJc w:val="left"/>
+      <w:pPr>
+        <w:ind w:left="3600" w:hanging="360"/>
+      </w:pPr>
+      <w:rPr>
+        <w:rFonts w:ascii="Courier New" w:hAnsi="Courier New" w:cs="Courier New" w:hint="default"/>
+      </w:rPr>
+    </w:lvl>
+    <w:lvl w:ilvl="5" w:tplc="2C0A0005" w:tentative="1">
+      <w:start w:val="1"/>
+      <w:numFmt w:val="bullet"/>
+      <w:lvlText w:val=""/>
+      <w:lvlJc w:val="left"/>
+      <w:pPr>
+        <w:ind w:left="4320" w:hanging="360"/>
+      </w:pPr>
+      <w:rPr>
+        <w:rFonts w:ascii="Wingdings" w:hAnsi="Wingdings" w:hint="default"/>
+      </w:rPr>
+    </w:lvl>
+    <w:lvl w:ilvl="6" w:tplc="2C0A0001" w:tentative="1">
+      <w:start w:val="1"/>
+      <w:numFmt w:val="bullet"/>
+      <w:lvlText w:val=""/>
+      <w:lvlJc w:val="left"/>
+      <w:pPr>
+        <w:ind w:left="5040" w:hanging="360"/>
+      </w:pPr>
+      <w:rPr>
+        <w:rFonts w:ascii="Symbol" w:hAnsi="Symbol" w:hint="default"/>
+      </w:rPr>
+    </w:lvl>
+    <w:lvl w:ilvl="7" w:tplc="2C0A0003" w:tentative="1">
+      <w:start w:val="1"/>
+      <w:numFmt w:val="bullet"/>
+      <w:lvlText w:val="o"/>
+      <w:lvlJc w:val="left"/>
+      <w:pPr>
+        <w:ind w:left="5760" w:hanging="360"/>
+      </w:pPr>
+      <w:rPr>
+        <w:rFonts w:ascii="Courier New" w:hAnsi="Courier New" w:cs="Courier New" w:hint="default"/>
+      </w:rPr>
+    </w:lvl>
+    <w:lvl w:ilvl="8" w:tplc="2C0A0005" w:tentative="1">
+      <w:start w:val="1"/>
+      <w:numFmt w:val="bullet"/>
+      <w:lvlText w:val=""/>
+      <w:lvlJc w:val="left"/>
+      <w:pPr>
+        <w:ind w:left="6480" w:hanging="360"/>
+      </w:pPr>
+      <w:rPr>
+        <w:rFonts w:ascii="Wingdings" w:hAnsi="Wingdings" w:hint="default"/>
+      </w:rPr>
+    </w:lvl>
+  </w:abstractNum>
+  <w:abstractNum w:abstractNumId="6" w15:restartNumberingAfterBreak="0">
     <w:nsid w:val="499A5614"/>
     <w:multiLevelType w:val="hybridMultilevel"/>
     <w:tmpl w:val="11B00A9E"/>
@@ -3115,14 +4372,149 @@
       </w:rPr>
     </w:lvl>
   </w:abstractNum>
+  <w:abstractNum w:abstractNumId="7" w15:restartNumberingAfterBreak="0">
+    <w:nsid w:val="79EC3244"/>
+    <w:multiLevelType w:val="hybridMultilevel"/>
+    <w:tmpl w:val="6D0247EE"/>
+    <w:lvl w:ilvl="0" w:tplc="C6900FA2">
+      <w:start w:val="1"/>
+      <w:numFmt w:val="bullet"/>
+      <w:lvlText w:val=""/>
+      <w:lvlJc w:val="left"/>
+      <w:pPr>
+        <w:ind w:left="1440" w:hanging="360"/>
+      </w:pPr>
+      <w:rPr>
+        <w:rFonts w:ascii="Symbol" w:hAnsi="Symbol" w:hint="default"/>
+        <w:b/>
+      </w:rPr>
+    </w:lvl>
+    <w:lvl w:ilvl="1" w:tplc="2C0A0003" w:tentative="1">
+      <w:start w:val="1"/>
+      <w:numFmt w:val="bullet"/>
+      <w:lvlText w:val="o"/>
+      <w:lvlJc w:val="left"/>
+      <w:pPr>
+        <w:ind w:left="2160" w:hanging="360"/>
+      </w:pPr>
+      <w:rPr>
+        <w:rFonts w:ascii="Courier New" w:hAnsi="Courier New" w:cs="Courier New" w:hint="default"/>
+      </w:rPr>
+    </w:lvl>
+    <w:lvl w:ilvl="2" w:tplc="2C0A0005" w:tentative="1">
+      <w:start w:val="1"/>
+      <w:numFmt w:val="bullet"/>
+      <w:lvlText w:val=""/>
+      <w:lvlJc w:val="left"/>
+      <w:pPr>
+        <w:ind w:left="2880" w:hanging="360"/>
+      </w:pPr>
+      <w:rPr>
+        <w:rFonts w:ascii="Wingdings" w:hAnsi="Wingdings" w:hint="default"/>
+      </w:rPr>
+    </w:lvl>
+    <w:lvl w:ilvl="3" w:tplc="2C0A0001" w:tentative="1">
+      <w:start w:val="1"/>
+      <w:numFmt w:val="bullet"/>
+      <w:lvlText w:val=""/>
+      <w:lvlJc w:val="left"/>
+      <w:pPr>
+        <w:ind w:left="3600" w:hanging="360"/>
+      </w:pPr>
+      <w:rPr>
+        <w:rFonts w:ascii="Symbol" w:hAnsi="Symbol" w:hint="default"/>
+      </w:rPr>
+    </w:lvl>
+    <w:lvl w:ilvl="4" w:tplc="2C0A0003" w:tentative="1">
+      <w:start w:val="1"/>
+      <w:numFmt w:val="bullet"/>
+      <w:lvlText w:val="o"/>
+      <w:lvlJc w:val="left"/>
+      <w:pPr>
+        <w:ind w:left="4320" w:hanging="360"/>
+      </w:pPr>
+      <w:rPr>
+        <w:rFonts w:ascii="Courier New" w:hAnsi="Courier New" w:cs="Courier New" w:hint="default"/>
+      </w:rPr>
+    </w:lvl>
+    <w:lvl w:ilvl="5" w:tplc="2C0A0005" w:tentative="1">
+      <w:start w:val="1"/>
+      <w:numFmt w:val="bullet"/>
+      <w:lvlText w:val=""/>
+      <w:lvlJc w:val="left"/>
+      <w:pPr>
+        <w:ind w:left="5040" w:hanging="360"/>
+      </w:pPr>
+      <w:rPr>
+        <w:rFonts w:ascii="Wingdings" w:hAnsi="Wingdings" w:hint="default"/>
+      </w:rPr>
+    </w:lvl>
+    <w:lvl w:ilvl="6" w:tplc="2C0A0001" w:tentative="1">
+      <w:start w:val="1"/>
+      <w:numFmt w:val="bullet"/>
+      <w:lvlText w:val=""/>
+      <w:lvlJc w:val="left"/>
+      <w:pPr>
+        <w:ind w:left="5760" w:hanging="360"/>
+      </w:pPr>
+      <w:rPr>
+        <w:rFonts w:ascii="Symbol" w:hAnsi="Symbol" w:hint="default"/>
+      </w:rPr>
+    </w:lvl>
+    <w:lvl w:ilvl="7" w:tplc="2C0A0003" w:tentative="1">
+      <w:start w:val="1"/>
+      <w:numFmt w:val="bullet"/>
+      <w:lvlText w:val="o"/>
+      <w:lvlJc w:val="left"/>
+      <w:pPr>
+        <w:ind w:left="6480" w:hanging="360"/>
+      </w:pPr>
+      <w:rPr>
+        <w:rFonts w:ascii="Courier New" w:hAnsi="Courier New" w:cs="Courier New" w:hint="default"/>
+      </w:rPr>
+    </w:lvl>
+    <w:lvl w:ilvl="8" w:tplc="2C0A0005" w:tentative="1">
+      <w:start w:val="1"/>
+      <w:numFmt w:val="bullet"/>
+      <w:lvlText w:val=""/>
+      <w:lvlJc w:val="left"/>
+      <w:pPr>
+        <w:ind w:left="7200" w:hanging="360"/>
+      </w:pPr>
+      <w:rPr>
+        <w:rFonts w:ascii="Wingdings" w:hAnsi="Wingdings" w:hint="default"/>
+      </w:rPr>
+    </w:lvl>
+  </w:abstractNum>
   <w:num w:numId="1">
+    <w:abstractNumId w:val="6"/>
+  </w:num>
+  <w:num w:numId="2">
+    <w:abstractNumId w:val="5"/>
+  </w:num>
+  <w:num w:numId="3">
+    <w:abstractNumId w:val="1"/>
+  </w:num>
+  <w:num w:numId="4">
+    <w:abstractNumId w:val="7"/>
+  </w:num>
+  <w:num w:numId="5">
+    <w:abstractNumId w:val="2"/>
+  </w:num>
+  <w:num w:numId="6">
+    <w:abstractNumId w:val="3"/>
+  </w:num>
+  <w:num w:numId="7">
+    <w:abstractNumId w:val="4"/>
+  </w:num>
+  <w:num w:numId="8">
     <w:abstractNumId w:val="0"/>
   </w:num>
 </w:numbering>
 </file>
 
 <file path=word/styles.xml><?xml version="1.0" encoding="utf-8"?>
-<w:styles xmlns:mc="http://schemas.openxmlformats.org/markup-compatibility/2006" xmlns:r="http://schemas.openxmlformats.org/officeDocument/2006/relationships" xmlns:w="http://schemas.openxmlformats.org/wordprocessingml/2006/main" xmlns:w14="http://schemas.microsoft.com/office/word/2010/wordml" xmlns:w15="http://schemas.microsoft.com/office/word/2012/wordml" xmlns:w16se="http://schemas.microsoft.com/office/word/2015/wordml/symex" mc:Ignorable="w14 w15 w16se">
+<w:styles xmlns:mc="http://schemas.openxmlformats.org/markup-compatibility/2006" xmlns:r="http://schemas.openxmlformats.org/officeDocument/2006/relationships" xmlns:w="http://schemas.openxmlformats.org/wordprocessingml/2006/main" xmlns:w14="http://schemas.microsoft.com/office/word/2010/wordml" xmlns:w15="http://schemas.microsoft.com/office/word/2012/wordml" xmlns:w16cid="http://schemas.microsoft.com/office/word/2016/wordml/cid" xmlns:w16se="http://schemas.microsoft.com/office/word/2015/wordml/symex" mc:Ignorable="w14 w15 w16se w16cid">
   <w:docDefaults>
     <w:rPrDefault>
       <w:rPr>
@@ -3138,7 +4530,7 @@
       </w:pPr>
     </w:pPrDefault>
   </w:docDefaults>
-  <w:latentStyles w:defLockedState="0" w:defUIPriority="99" w:defSemiHidden="0" w:defUnhideWhenUsed="0" w:defQFormat="0" w:count="371">
+  <w:latentStyles w:defLockedState="0" w:defUIPriority="99" w:defSemiHidden="0" w:defUnhideWhenUsed="0" w:defQFormat="0" w:count="375">
     <w:lsdException w:name="Normal" w:uiPriority="0" w:qFormat="1"/>
     <w:lsdException w:name="heading 1" w:uiPriority="9" w:qFormat="1"/>
     <w:lsdException w:name="heading 2" w:semiHidden="1" w:uiPriority="9" w:unhideWhenUsed="1" w:qFormat="1"/>
@@ -3244,7 +4636,6 @@
     <w:lsdException w:name="HTML Sample" w:semiHidden="1" w:unhideWhenUsed="1"/>
     <w:lsdException w:name="HTML Typewriter" w:semiHidden="1" w:unhideWhenUsed="1"/>
     <w:lsdException w:name="HTML Variable" w:semiHidden="1" w:unhideWhenUsed="1"/>
-    <w:lsdException w:name="Normal Table" w:semiHidden="1" w:unhideWhenUsed="1"/>
     <w:lsdException w:name="annotation subject" w:semiHidden="1" w:unhideWhenUsed="1"/>
     <w:lsdException w:name="No List" w:semiHidden="1" w:unhideWhenUsed="1"/>
     <w:lsdException w:name="Outline List 1" w:semiHidden="1" w:unhideWhenUsed="1"/>
@@ -3288,10 +4679,8 @@
     <w:lsdException w:name="Table Elegant" w:semiHidden="1" w:unhideWhenUsed="1"/>
     <w:lsdException w:name="Table Professional" w:semiHidden="1" w:unhideWhenUsed="1"/>
     <w:lsdException w:name="Table Subtle 1" w:semiHidden="1" w:unhideWhenUsed="1"/>
-    <w:lsdException w:name="Table Subtle 2" w:semiHidden="1" w:unhideWhenUsed="1"/>
     <w:lsdException w:name="Table Web 1" w:semiHidden="1" w:unhideWhenUsed="1"/>
     <w:lsdException w:name="Table Web 2" w:semiHidden="1" w:unhideWhenUsed="1"/>
-    <w:lsdException w:name="Table Web 3" w:semiHidden="1" w:unhideWhenUsed="1"/>
     <w:lsdException w:name="Balloon Text" w:semiHidden="1" w:unhideWhenUsed="1"/>
     <w:lsdException w:name="Table Grid" w:uiPriority="39"/>
     <w:lsdException w:name="Table Theme" w:semiHidden="1" w:unhideWhenUsed="1"/>
@@ -3510,6 +4899,10 @@
     <w:lsdException w:name="List Table 5 Dark Accent 6" w:uiPriority="50"/>
     <w:lsdException w:name="List Table 6 Colorful Accent 6" w:uiPriority="51"/>
     <w:lsdException w:name="List Table 7 Colorful Accent 6" w:uiPriority="52"/>
+    <w:lsdException w:name="Mention" w:semiHidden="1" w:unhideWhenUsed="1"/>
+    <w:lsdException w:name="Smart Hyperlink" w:semiHidden="1" w:unhideWhenUsed="1"/>
+    <w:lsdException w:name="Hashtag" w:semiHidden="1" w:unhideWhenUsed="1"/>
+    <w:lsdException w:name="Unresolved Mention" w:semiHidden="1" w:unhideWhenUsed="1"/>
   </w:latentStyles>
   <w:style w:type="paragraph" w:default="1" w:styleId="Normal">
     <w:name w:val="Normal"/>
@@ -4071,7 +5464,7 @@
 </file>
 
 <file path=customXml/itemProps1.xml><?xml version="1.0" encoding="utf-8"?>
-<ds:datastoreItem xmlns:ds="http://schemas.openxmlformats.org/officeDocument/2006/customXml" ds:itemID="{D76EDCD1-D2A8-43FF-9F77-CE4DCFC46965}">
+<ds:datastoreItem xmlns:ds="http://schemas.openxmlformats.org/officeDocument/2006/customXml" ds:itemID="{382C56B8-F497-4669-B470-132CFFE58745}">
   <ds:schemaRefs>
     <ds:schemaRef ds:uri="http://schemas.openxmlformats.org/officeDocument/2006/bibliography"/>
   </ds:schemaRefs>

</xml_diff>

<commit_message>
Subo reporte de defectos de la user PedidoAComercioAdherido
</commit_message>
<xml_diff>
--- a/DE_Estructura_Repositorio.docx
+++ b/DE_Estructura_Repositorio.docx
@@ -472,6 +472,51 @@
         <w:widowControl w:val="0"/>
         <w:numPr>
           <w:ilvl w:val="0"/>
+          <w:numId w:val="4"/>
+        </w:numPr>
+        <w:pBdr>
+          <w:top w:val="nil"/>
+          <w:left w:val="nil"/>
+          <w:bottom w:val="nil"/>
+          <w:right w:val="nil"/>
+          <w:between w:val="nil"/>
+        </w:pBdr>
+        <w:spacing w:line="276" w:lineRule="auto"/>
+        <w:ind w:left="1134" w:hanging="283"/>
+        <w:rPr>
+          <w:rFonts w:asciiTheme="majorHAnsi" w:eastAsia="Arial" w:hAnsiTheme="majorHAnsi" w:cstheme="majorHAnsi"/>
+          <w:color w:val="000000"/>
+          <w:sz w:val="28"/>
+          <w:szCs w:val="28"/>
+        </w:rPr>
+      </w:pPr>
+      <w:r>
+        <w:rPr>
+          <w:rFonts w:asciiTheme="majorHAnsi" w:eastAsia="Arial" w:hAnsiTheme="majorHAnsi" w:cstheme="majorHAnsi"/>
+          <w:color w:val="000000"/>
+          <w:sz w:val="28"/>
+          <w:szCs w:val="28"/>
+        </w:rPr>
+        <w:t>Prueba</w:t>
+      </w:r>
+      <w:r>
+        <w:rPr>
+          <w:rFonts w:asciiTheme="majorHAnsi" w:eastAsia="Arial" w:hAnsiTheme="majorHAnsi" w:cstheme="majorHAnsi"/>
+          <w:color w:val="000000"/>
+          <w:sz w:val="28"/>
+          <w:szCs w:val="28"/>
+        </w:rPr>
+        <w:t>s</w:t>
+      </w:r>
+      <w:bookmarkStart w:id="0" w:name="_GoBack"/>
+      <w:bookmarkEnd w:id="0"/>
+    </w:p>
+    <w:p>
+      <w:pPr>
+        <w:pStyle w:val="Prrafodelista"/>
+        <w:widowControl w:val="0"/>
+        <w:numPr>
+          <w:ilvl w:val="0"/>
           <w:numId w:val="2"/>
         </w:numPr>
         <w:pBdr>
@@ -1090,30 +1135,11 @@
         <w:rPr>
           <w:rFonts w:asciiTheme="majorHAnsi" w:eastAsia="Arial" w:hAnsiTheme="majorHAnsi" w:cstheme="majorHAnsi"/>
           <w:color w:val="000000"/>
-        </w:rPr>
-      </w:pPr>
-    </w:p>
-    <w:p>
-      <w:pPr>
-        <w:widowControl w:val="0"/>
-        <w:pBdr>
-          <w:top w:val="nil"/>
-          <w:left w:val="nil"/>
-          <w:bottom w:val="nil"/>
-          <w:right w:val="nil"/>
-          <w:between w:val="nil"/>
-        </w:pBdr>
-        <w:spacing w:line="276" w:lineRule="auto"/>
-        <w:rPr>
-          <w:rFonts w:asciiTheme="majorHAnsi" w:eastAsia="Arial" w:hAnsiTheme="majorHAnsi" w:cstheme="majorHAnsi"/>
-          <w:color w:val="000000"/>
           <w:sz w:val="24"/>
           <w:szCs w:val="24"/>
           <w:u w:val="single"/>
         </w:rPr>
       </w:pPr>
-      <w:bookmarkStart w:id="0" w:name="_GoBack"/>
-      <w:bookmarkEnd w:id="0"/>
       <w:r>
         <w:rPr>
           <w:rFonts w:asciiTheme="majorHAnsi" w:eastAsia="Arial" w:hAnsiTheme="majorHAnsi" w:cstheme="majorHAnsi"/>
@@ -2836,6 +2862,141 @@
           </w:p>
         </w:tc>
       </w:tr>
+      <w:tr>
+        <w:tc>
+          <w:tcPr>
+            <w:tcW w:w="1560" w:type="dxa"/>
+          </w:tcPr>
+          <w:p>
+            <w:pPr>
+              <w:rPr>
+                <w:rFonts w:asciiTheme="majorHAnsi" w:hAnsiTheme="majorHAnsi" w:cstheme="majorHAnsi"/>
+              </w:rPr>
+            </w:pPr>
+            <w:r>
+              <w:rPr>
+                <w:rFonts w:asciiTheme="majorHAnsi" w:hAnsiTheme="majorHAnsi" w:cstheme="majorHAnsi"/>
+              </w:rPr>
+              <w:lastRenderedPageBreak/>
+              <w:t>Reporte de Defectos</w:t>
+            </w:r>
+          </w:p>
+        </w:tc>
+        <w:tc>
+          <w:tcPr>
+            <w:tcW w:w="3544" w:type="dxa"/>
+          </w:tcPr>
+          <w:p>
+            <w:pPr>
+              <w:rPr>
+                <w:rFonts w:asciiTheme="majorHAnsi" w:hAnsiTheme="majorHAnsi" w:cstheme="majorHAnsi"/>
+              </w:rPr>
+            </w:pPr>
+            <w:proofErr w:type="spellStart"/>
+            <w:r>
+              <w:rPr>
+                <w:rFonts w:asciiTheme="majorHAnsi" w:hAnsiTheme="majorHAnsi" w:cstheme="majorHAnsi"/>
+              </w:rPr>
+              <w:t>DE_Reporte_Defectos</w:t>
+            </w:r>
+            <w:proofErr w:type="spellEnd"/>
+            <w:r>
+              <w:rPr>
+                <w:rFonts w:asciiTheme="majorHAnsi" w:hAnsiTheme="majorHAnsi" w:cstheme="majorHAnsi"/>
+              </w:rPr>
+              <w:t>_[</w:t>
+            </w:r>
+            <w:proofErr w:type="spellStart"/>
+            <w:r>
+              <w:rPr>
+                <w:rFonts w:asciiTheme="majorHAnsi" w:hAnsiTheme="majorHAnsi" w:cstheme="majorHAnsi"/>
+              </w:rPr>
+              <w:t>NombreUS_N</w:t>
+            </w:r>
+            <w:proofErr w:type="spellEnd"/>
+            <w:r>
+              <w:rPr>
+                <w:rFonts w:asciiTheme="majorHAnsi" w:hAnsiTheme="majorHAnsi" w:cstheme="majorHAnsi"/>
+              </w:rPr>
+              <w:t>]</w:t>
+            </w:r>
+          </w:p>
+        </w:tc>
+        <w:tc>
+          <w:tcPr>
+            <w:tcW w:w="2835" w:type="dxa"/>
+          </w:tcPr>
+          <w:p>
+            <w:pPr>
+              <w:rPr>
+                <w:rFonts w:asciiTheme="majorHAnsi" w:hAnsiTheme="majorHAnsi" w:cstheme="majorHAnsi"/>
+              </w:rPr>
+            </w:pPr>
+            <w:r>
+              <w:rPr>
+                <w:rFonts w:asciiTheme="majorHAnsi" w:hAnsiTheme="majorHAnsi" w:cstheme="majorHAnsi"/>
+              </w:rPr>
+              <w:t xml:space="preserve">Repositorio </w:t>
+            </w:r>
+            <w:proofErr w:type="spellStart"/>
+            <w:r>
+              <w:rPr>
+                <w:rFonts w:asciiTheme="majorHAnsi" w:hAnsiTheme="majorHAnsi" w:cstheme="majorHAnsi"/>
+              </w:rPr>
+              <w:t>DeliverEat</w:t>
+            </w:r>
+            <w:proofErr w:type="spellEnd"/>
+            <w:r>
+              <w:rPr>
+                <w:rFonts w:asciiTheme="majorHAnsi" w:hAnsiTheme="majorHAnsi" w:cstheme="majorHAnsi"/>
+              </w:rPr>
+              <w:t>/</w:t>
+            </w:r>
+            <w:r>
+              <w:rPr>
+                <w:rFonts w:asciiTheme="majorHAnsi" w:hAnsiTheme="majorHAnsi" w:cstheme="majorHAnsi"/>
+              </w:rPr>
+              <w:t>Producto</w:t>
+            </w:r>
+            <w:r>
+              <w:rPr>
+                <w:rFonts w:asciiTheme="majorHAnsi" w:hAnsiTheme="majorHAnsi" w:cstheme="majorHAnsi"/>
+              </w:rPr>
+              <w:t>/</w:t>
+            </w:r>
+            <w:r>
+              <w:rPr>
+                <w:rFonts w:asciiTheme="majorHAnsi" w:hAnsiTheme="majorHAnsi" w:cstheme="majorHAnsi"/>
+              </w:rPr>
+              <w:t>Prueba</w:t>
+            </w:r>
+            <w:r>
+              <w:rPr>
+                <w:rFonts w:asciiTheme="majorHAnsi" w:hAnsiTheme="majorHAnsi" w:cstheme="majorHAnsi"/>
+              </w:rPr>
+              <w:t>s</w:t>
+            </w:r>
+          </w:p>
+        </w:tc>
+        <w:tc>
+          <w:tcPr>
+            <w:tcW w:w="1418" w:type="dxa"/>
+          </w:tcPr>
+          <w:p>
+            <w:pPr>
+              <w:rPr>
+                <w:rFonts w:asciiTheme="majorHAnsi" w:hAnsiTheme="majorHAnsi" w:cstheme="majorHAnsi"/>
+              </w:rPr>
+            </w:pPr>
+            <w:r>
+              <w:rPr>
+                <w:rFonts w:asciiTheme="majorHAnsi" w:hAnsiTheme="majorHAnsi" w:cstheme="majorHAnsi"/>
+              </w:rPr>
+              <w:t>Producto</w:t>
+            </w:r>
+          </w:p>
+        </w:tc>
+      </w:tr>
     </w:tbl>
     <w:p>
       <w:pPr>
@@ -2854,7 +3015,6 @@
           <w:szCs w:val="24"/>
           <w:u w:val="single"/>
         </w:rPr>
-        <w:lastRenderedPageBreak/>
         <w:t>Glosario</w:t>
       </w:r>
     </w:p>
@@ -4636,6 +4796,7 @@
     <w:lsdException w:name="HTML Sample" w:semiHidden="1" w:unhideWhenUsed="1"/>
     <w:lsdException w:name="HTML Typewriter" w:semiHidden="1" w:unhideWhenUsed="1"/>
     <w:lsdException w:name="HTML Variable" w:semiHidden="1" w:unhideWhenUsed="1"/>
+    <w:lsdException w:name="Normal Table" w:semiHidden="1" w:unhideWhenUsed="1"/>
     <w:lsdException w:name="annotation subject" w:semiHidden="1" w:unhideWhenUsed="1"/>
     <w:lsdException w:name="No List" w:semiHidden="1" w:unhideWhenUsed="1"/>
     <w:lsdException w:name="Outline List 1" w:semiHidden="1" w:unhideWhenUsed="1"/>
@@ -4679,8 +4840,10 @@
     <w:lsdException w:name="Table Elegant" w:semiHidden="1" w:unhideWhenUsed="1"/>
     <w:lsdException w:name="Table Professional" w:semiHidden="1" w:unhideWhenUsed="1"/>
     <w:lsdException w:name="Table Subtle 1" w:semiHidden="1" w:unhideWhenUsed="1"/>
+    <w:lsdException w:name="Table Subtle 2" w:semiHidden="1" w:unhideWhenUsed="1"/>
     <w:lsdException w:name="Table Web 1" w:semiHidden="1" w:unhideWhenUsed="1"/>
     <w:lsdException w:name="Table Web 2" w:semiHidden="1" w:unhideWhenUsed="1"/>
+    <w:lsdException w:name="Table Web 3" w:semiHidden="1" w:unhideWhenUsed="1"/>
     <w:lsdException w:name="Balloon Text" w:semiHidden="1" w:unhideWhenUsed="1"/>
     <w:lsdException w:name="Table Grid" w:uiPriority="39"/>
     <w:lsdException w:name="Table Theme" w:semiHidden="1" w:unhideWhenUsed="1"/>
@@ -5464,7 +5627,7 @@
 </file>
 
 <file path=customXml/itemProps1.xml><?xml version="1.0" encoding="utf-8"?>
-<ds:datastoreItem xmlns:ds="http://schemas.openxmlformats.org/officeDocument/2006/customXml" ds:itemID="{382C56B8-F497-4669-B470-132CFFE58745}">
+<ds:datastoreItem xmlns:ds="http://schemas.openxmlformats.org/officeDocument/2006/customXml" ds:itemID="{586FFBD0-C9F5-4620-B9CA-2DE688722373}">
   <ds:schemaRefs>
     <ds:schemaRef ds:uri="http://schemas.openxmlformats.org/officeDocument/2006/bibliography"/>
   </ds:schemaRefs>

</xml_diff>

<commit_message>
Actualizo US Pedido a Comercio Adherido y subo revision tecnica de la clase Pedido
</commit_message>
<xml_diff>
--- a/DE_Estructura_Repositorio.docx
+++ b/DE_Estructura_Repositorio.docx
@@ -508,8 +508,6 @@
         </w:rPr>
         <w:t>s</w:t>
       </w:r>
-      <w:bookmarkStart w:id="0" w:name="_GoBack"/>
-      <w:bookmarkEnd w:id="0"/>
     </w:p>
     <w:p>
       <w:pPr>
@@ -660,7 +658,7 @@
         <w:widowControl w:val="0"/>
         <w:numPr>
           <w:ilvl w:val="0"/>
-          <w:numId w:val="5"/>
+          <w:numId w:val="8"/>
         </w:numPr>
         <w:pBdr>
           <w:top w:val="nil"/>
@@ -670,7 +668,7 @@
           <w:between w:val="nil"/>
         </w:pBdr>
         <w:spacing w:line="276" w:lineRule="auto"/>
-        <w:ind w:left="1134" w:hanging="283"/>
+        <w:ind w:left="1560" w:hanging="284"/>
         <w:rPr>
           <w:rFonts w:asciiTheme="majorHAnsi" w:eastAsia="Arial" w:hAnsiTheme="majorHAnsi" w:cstheme="majorHAnsi"/>
           <w:color w:val="000000"/>
@@ -678,6 +676,7 @@
           <w:szCs w:val="28"/>
         </w:rPr>
       </w:pPr>
+      <w:proofErr w:type="spellStart"/>
       <w:r>
         <w:rPr>
           <w:rFonts w:asciiTheme="majorHAnsi" w:eastAsia="Arial" w:hAnsiTheme="majorHAnsi" w:cstheme="majorHAnsi"/>
@@ -685,19 +684,9 @@
           <w:sz w:val="28"/>
           <w:szCs w:val="28"/>
         </w:rPr>
-        <w:t xml:space="preserve">02 </w:t>
+        <w:t>Epicas</w:t>
       </w:r>
-      <w:proofErr w:type="gramStart"/>
-      <w:r>
-        <w:rPr>
-          <w:rFonts w:asciiTheme="majorHAnsi" w:eastAsia="Arial" w:hAnsiTheme="majorHAnsi" w:cstheme="majorHAnsi"/>
-          <w:color w:val="000000"/>
-          <w:sz w:val="28"/>
-          <w:szCs w:val="28"/>
-        </w:rPr>
-        <w:t>Métricas</w:t>
-      </w:r>
-      <w:proofErr w:type="gramEnd"/>
+      <w:proofErr w:type="spellEnd"/>
     </w:p>
     <w:p>
       <w:pPr>
@@ -730,6 +719,51 @@
           <w:sz w:val="28"/>
           <w:szCs w:val="28"/>
         </w:rPr>
+        <w:t xml:space="preserve">02 </w:t>
+      </w:r>
+      <w:proofErr w:type="gramStart"/>
+      <w:r>
+        <w:rPr>
+          <w:rFonts w:asciiTheme="majorHAnsi" w:eastAsia="Arial" w:hAnsiTheme="majorHAnsi" w:cstheme="majorHAnsi"/>
+          <w:color w:val="000000"/>
+          <w:sz w:val="28"/>
+          <w:szCs w:val="28"/>
+        </w:rPr>
+        <w:t>Métricas</w:t>
+      </w:r>
+      <w:proofErr w:type="gramEnd"/>
+    </w:p>
+    <w:p>
+      <w:pPr>
+        <w:pStyle w:val="Prrafodelista"/>
+        <w:widowControl w:val="0"/>
+        <w:numPr>
+          <w:ilvl w:val="0"/>
+          <w:numId w:val="5"/>
+        </w:numPr>
+        <w:pBdr>
+          <w:top w:val="nil"/>
+          <w:left w:val="nil"/>
+          <w:bottom w:val="nil"/>
+          <w:right w:val="nil"/>
+          <w:between w:val="nil"/>
+        </w:pBdr>
+        <w:spacing w:line="276" w:lineRule="auto"/>
+        <w:ind w:left="1134" w:hanging="283"/>
+        <w:rPr>
+          <w:rFonts w:asciiTheme="majorHAnsi" w:eastAsia="Arial" w:hAnsiTheme="majorHAnsi" w:cstheme="majorHAnsi"/>
+          <w:color w:val="000000"/>
+          <w:sz w:val="28"/>
+          <w:szCs w:val="28"/>
+        </w:rPr>
+      </w:pPr>
+      <w:r>
+        <w:rPr>
+          <w:rFonts w:asciiTheme="majorHAnsi" w:eastAsia="Arial" w:hAnsiTheme="majorHAnsi" w:cstheme="majorHAnsi"/>
+          <w:color w:val="000000"/>
+          <w:sz w:val="28"/>
+          <w:szCs w:val="28"/>
+        </w:rPr>
         <w:t xml:space="preserve">03 </w:t>
       </w:r>
       <w:proofErr w:type="spellStart"/>
@@ -811,7 +845,6 @@
         </w:rPr>
         <w:t xml:space="preserve">01 </w:t>
       </w:r>
-      <w:proofErr w:type="spellStart"/>
       <w:r>
         <w:rPr>
           <w:rFonts w:asciiTheme="majorHAnsi" w:eastAsia="Arial" w:hAnsiTheme="majorHAnsi" w:cstheme="majorHAnsi"/>
@@ -819,9 +852,8 @@
           <w:sz w:val="28"/>
           <w:szCs w:val="28"/>
         </w:rPr>
-        <w:t>Product</w:t>
+        <w:t>Sprint</w:t>
       </w:r>
-      <w:proofErr w:type="spellEnd"/>
       <w:r>
         <w:rPr>
           <w:rFonts w:asciiTheme="majorHAnsi" w:eastAsia="Arial" w:hAnsiTheme="majorHAnsi" w:cstheme="majorHAnsi"/>
@@ -984,23 +1016,6 @@
         </w:rPr>
         <w:t xml:space="preserve"> del Sprint</w:t>
       </w:r>
-    </w:p>
-    <w:p>
-      <w:pPr>
-        <w:widowControl w:val="0"/>
-        <w:pBdr>
-          <w:top w:val="nil"/>
-          <w:left w:val="nil"/>
-          <w:bottom w:val="nil"/>
-          <w:right w:val="nil"/>
-          <w:between w:val="nil"/>
-        </w:pBdr>
-        <w:spacing w:line="276" w:lineRule="auto"/>
-        <w:rPr>
-          <w:rFonts w:asciiTheme="majorHAnsi" w:eastAsia="Arial" w:hAnsiTheme="majorHAnsi" w:cstheme="majorHAnsi"/>
-          <w:color w:val="000000"/>
-        </w:rPr>
-      </w:pPr>
     </w:p>
     <w:p>
       <w:pPr>
@@ -1170,8 +1185,8 @@
       </w:tblPr>
       <w:tblGrid>
         <w:gridCol w:w="1560"/>
-        <w:gridCol w:w="3544"/>
-        <w:gridCol w:w="2835"/>
+        <w:gridCol w:w="3261"/>
+        <w:gridCol w:w="3118"/>
         <w:gridCol w:w="1418"/>
       </w:tblGrid>
       <w:tr>
@@ -1202,7 +1217,7 @@
         </w:tc>
         <w:tc>
           <w:tcPr>
-            <w:tcW w:w="3544" w:type="dxa"/>
+            <w:tcW w:w="3261" w:type="dxa"/>
             <w:shd w:val="clear" w:color="auto" w:fill="F1D78F"/>
           </w:tcPr>
           <w:p>
@@ -1224,7 +1239,7 @@
         </w:tc>
         <w:tc>
           <w:tcPr>
-            <w:tcW w:w="2835" w:type="dxa"/>
+            <w:tcW w:w="3118" w:type="dxa"/>
             <w:shd w:val="clear" w:color="auto" w:fill="F1D78F"/>
           </w:tcPr>
           <w:p>
@@ -1310,7 +1325,7 @@
         </w:tc>
         <w:tc>
           <w:tcPr>
-            <w:tcW w:w="3544" w:type="dxa"/>
+            <w:tcW w:w="3261" w:type="dxa"/>
           </w:tcPr>
           <w:p>
             <w:pPr>
@@ -1334,24 +1349,36 @@
         </w:tc>
         <w:tc>
           <w:tcPr>
-            <w:tcW w:w="2835" w:type="dxa"/>
-          </w:tcPr>
-          <w:p>
-            <w:pPr>
-              <w:rPr>
-                <w:rFonts w:asciiTheme="majorHAnsi" w:hAnsiTheme="majorHAnsi" w:cstheme="majorHAnsi"/>
-              </w:rPr>
-            </w:pPr>
-            <w:r>
-              <w:rPr>
-                <w:rFonts w:asciiTheme="majorHAnsi" w:hAnsiTheme="majorHAnsi" w:cstheme="majorHAnsi"/>
-              </w:rPr>
-              <w:t xml:space="preserve">Repositorio </w:t>
-            </w:r>
+            <w:tcW w:w="3118" w:type="dxa"/>
+          </w:tcPr>
+          <w:p>
+            <w:pPr>
+              <w:rPr>
+                <w:rFonts w:asciiTheme="majorHAnsi" w:hAnsiTheme="majorHAnsi" w:cstheme="majorHAnsi"/>
+                <w:lang w:val="en-US"/>
+              </w:rPr>
+            </w:pPr>
             <w:proofErr w:type="spellStart"/>
             <w:r>
               <w:rPr>
                 <w:rFonts w:asciiTheme="majorHAnsi" w:hAnsiTheme="majorHAnsi" w:cstheme="majorHAnsi"/>
+                <w:lang w:val="en-US"/>
+              </w:rPr>
+              <w:t>Repositorio</w:t>
+            </w:r>
+            <w:proofErr w:type="spellEnd"/>
+            <w:r>
+              <w:rPr>
+                <w:rFonts w:asciiTheme="majorHAnsi" w:hAnsiTheme="majorHAnsi" w:cstheme="majorHAnsi"/>
+                <w:lang w:val="en-US"/>
+              </w:rPr>
+              <w:t xml:space="preserve"> </w:t>
+            </w:r>
+            <w:proofErr w:type="spellStart"/>
+            <w:r>
+              <w:rPr>
+                <w:rFonts w:asciiTheme="majorHAnsi" w:hAnsiTheme="majorHAnsi" w:cstheme="majorHAnsi"/>
+                <w:lang w:val="en-US"/>
               </w:rPr>
               <w:t>DeliverEat</w:t>
             </w:r>
@@ -1359,6 +1386,7 @@
             <w:r>
               <w:rPr>
                 <w:rFonts w:asciiTheme="majorHAnsi" w:hAnsiTheme="majorHAnsi" w:cstheme="majorHAnsi"/>
+                <w:lang w:val="en-US"/>
               </w:rPr>
               <w:t xml:space="preserve">/Proyecto/01 </w:t>
             </w:r>
@@ -1366,6 +1394,7 @@
             <w:r>
               <w:rPr>
                 <w:rFonts w:asciiTheme="majorHAnsi" w:hAnsiTheme="majorHAnsi" w:cstheme="majorHAnsi"/>
+                <w:lang w:val="en-US"/>
               </w:rPr>
               <w:t>ProductBacklog</w:t>
             </w:r>
@@ -1373,6 +1402,7 @@
             <w:r>
               <w:rPr>
                 <w:rFonts w:asciiTheme="majorHAnsi" w:hAnsiTheme="majorHAnsi" w:cstheme="majorHAnsi"/>
+                <w:lang w:val="en-US"/>
               </w:rPr>
               <w:t>/</w:t>
             </w:r>
@@ -1380,11 +1410,67 @@
             <w:r>
               <w:rPr>
                 <w:rFonts w:asciiTheme="majorHAnsi" w:hAnsiTheme="majorHAnsi" w:cstheme="majorHAnsi"/>
+                <w:lang w:val="en-US"/>
               </w:rPr>
               <w:t>UserStories</w:t>
             </w:r>
             <w:proofErr w:type="spellEnd"/>
           </w:p>
+          <w:p>
+            <w:pPr>
+              <w:rPr>
+                <w:rFonts w:asciiTheme="majorHAnsi" w:hAnsiTheme="majorHAnsi" w:cstheme="majorHAnsi"/>
+                <w:lang w:val="en-US"/>
+              </w:rPr>
+            </w:pPr>
+          </w:p>
+          <w:p>
+            <w:pPr>
+              <w:rPr>
+                <w:rFonts w:asciiTheme="majorHAnsi" w:hAnsiTheme="majorHAnsi" w:cstheme="majorHAnsi"/>
+                <w:lang w:val="en-US"/>
+              </w:rPr>
+            </w:pPr>
+            <w:proofErr w:type="spellStart"/>
+            <w:r>
+              <w:rPr>
+                <w:rFonts w:asciiTheme="majorHAnsi" w:hAnsiTheme="majorHAnsi" w:cstheme="majorHAnsi"/>
+                <w:lang w:val="en-US"/>
+              </w:rPr>
+              <w:t>Repositorio</w:t>
+            </w:r>
+            <w:proofErr w:type="spellEnd"/>
+            <w:r>
+              <w:rPr>
+                <w:rFonts w:asciiTheme="majorHAnsi" w:hAnsiTheme="majorHAnsi" w:cstheme="majorHAnsi"/>
+                <w:lang w:val="en-US"/>
+              </w:rPr>
+              <w:t xml:space="preserve"> </w:t>
+            </w:r>
+            <w:proofErr w:type="spellStart"/>
+            <w:r>
+              <w:rPr>
+                <w:rFonts w:asciiTheme="majorHAnsi" w:hAnsiTheme="majorHAnsi" w:cstheme="majorHAnsi"/>
+                <w:lang w:val="en-US"/>
+              </w:rPr>
+              <w:t>DeliverEat</w:t>
+            </w:r>
+            <w:proofErr w:type="spellEnd"/>
+            <w:r>
+              <w:rPr>
+                <w:rFonts w:asciiTheme="majorHAnsi" w:hAnsiTheme="majorHAnsi" w:cstheme="majorHAnsi"/>
+                <w:lang w:val="en-US"/>
+              </w:rPr>
+              <w:t>/Proyecto/03 Sprints/S</w:t>
+            </w:r>
+            <w:r>
+              <w:rPr>
+                <w:rFonts w:asciiTheme="majorHAnsi" w:hAnsiTheme="majorHAnsi" w:cstheme="majorHAnsi"/>
+                <w:lang w:val="en-US"/>
+              </w:rPr>
+              <w:t>print N/Sprint Backlog</w:t>
+            </w:r>
+          </w:p>
         </w:tc>
         <w:tc>
           <w:tcPr>
@@ -1401,6 +1487,40 @@
                 <w:rFonts w:asciiTheme="majorHAnsi" w:hAnsiTheme="majorHAnsi" w:cstheme="majorHAnsi"/>
               </w:rPr>
               <w:t>Proyecto</w:t>
+            </w:r>
+          </w:p>
+          <w:p>
+            <w:pPr>
+              <w:rPr>
+                <w:rFonts w:asciiTheme="majorHAnsi" w:hAnsiTheme="majorHAnsi" w:cstheme="majorHAnsi"/>
+              </w:rPr>
+            </w:pPr>
+          </w:p>
+          <w:p>
+            <w:pPr>
+              <w:rPr>
+                <w:rFonts w:asciiTheme="majorHAnsi" w:hAnsiTheme="majorHAnsi" w:cstheme="majorHAnsi"/>
+              </w:rPr>
+            </w:pPr>
+          </w:p>
+          <w:p>
+            <w:pPr>
+              <w:rPr>
+                <w:rFonts w:asciiTheme="majorHAnsi" w:hAnsiTheme="majorHAnsi" w:cstheme="majorHAnsi"/>
+              </w:rPr>
+            </w:pPr>
+          </w:p>
+          <w:p>
+            <w:pPr>
+              <w:rPr>
+                <w:rFonts w:asciiTheme="majorHAnsi" w:hAnsiTheme="majorHAnsi" w:cstheme="majorHAnsi"/>
+              </w:rPr>
+            </w:pPr>
+            <w:r>
+              <w:rPr>
+                <w:rFonts w:asciiTheme="majorHAnsi" w:hAnsiTheme="majorHAnsi" w:cstheme="majorHAnsi"/>
+              </w:rPr>
+              <w:t>Sprint</w:t>
             </w:r>
           </w:p>
         </w:tc>
@@ -1416,90 +1536,88 @@
                 <w:rFonts w:asciiTheme="majorHAnsi" w:hAnsiTheme="majorHAnsi" w:cstheme="majorHAnsi"/>
               </w:rPr>
             </w:pPr>
+            <w:r>
+              <w:rPr>
+                <w:rFonts w:asciiTheme="majorHAnsi" w:hAnsiTheme="majorHAnsi" w:cstheme="majorHAnsi"/>
+              </w:rPr>
+              <w:t>Épicas</w:t>
+            </w:r>
+          </w:p>
+        </w:tc>
+        <w:tc>
+          <w:tcPr>
+            <w:tcW w:w="3261" w:type="dxa"/>
+          </w:tcPr>
+          <w:p>
+            <w:pPr>
+              <w:rPr>
+                <w:rFonts w:asciiTheme="majorHAnsi" w:hAnsiTheme="majorHAnsi" w:cstheme="majorHAnsi"/>
+              </w:rPr>
+            </w:pPr>
+            <w:r>
+              <w:rPr>
+                <w:rFonts w:asciiTheme="majorHAnsi" w:hAnsiTheme="majorHAnsi" w:cstheme="majorHAnsi"/>
+              </w:rPr>
+              <w:t>DE_EP_[NombreEpica_N]</w:t>
+            </w:r>
+            <w:r>
+              <w:rPr>
+                <w:rFonts w:asciiTheme="majorHAnsi" w:hAnsiTheme="majorHAnsi" w:cstheme="majorHAnsi"/>
+              </w:rPr>
+              <w:t>.docx</w:t>
+            </w:r>
+          </w:p>
+        </w:tc>
+        <w:tc>
+          <w:tcPr>
+            <w:tcW w:w="3118" w:type="dxa"/>
+          </w:tcPr>
+          <w:p>
+            <w:pPr>
+              <w:rPr>
+                <w:rFonts w:asciiTheme="majorHAnsi" w:hAnsiTheme="majorHAnsi" w:cstheme="majorHAnsi"/>
+              </w:rPr>
+            </w:pPr>
+            <w:r>
+              <w:rPr>
+                <w:rFonts w:asciiTheme="majorHAnsi" w:hAnsiTheme="majorHAnsi" w:cstheme="majorHAnsi"/>
+              </w:rPr>
+              <w:t xml:space="preserve">Repositorio </w:t>
+            </w:r>
             <w:proofErr w:type="spellStart"/>
             <w:r>
               <w:rPr>
                 <w:rFonts w:asciiTheme="majorHAnsi" w:hAnsiTheme="majorHAnsi" w:cstheme="majorHAnsi"/>
               </w:rPr>
+              <w:t>DeliverEat</w:t>
+            </w:r>
+            <w:proofErr w:type="spellEnd"/>
+            <w:r>
+              <w:rPr>
+                <w:rFonts w:asciiTheme="majorHAnsi" w:hAnsiTheme="majorHAnsi" w:cstheme="majorHAnsi"/>
+              </w:rPr>
+              <w:t xml:space="preserve">/Proyecto/01 </w:t>
+            </w:r>
+            <w:proofErr w:type="spellStart"/>
+            <w:r>
+              <w:rPr>
+                <w:rFonts w:asciiTheme="majorHAnsi" w:hAnsiTheme="majorHAnsi" w:cstheme="majorHAnsi"/>
+              </w:rPr>
+              <w:t>ProductBacklog</w:t>
+            </w:r>
+            <w:proofErr w:type="spellEnd"/>
+            <w:r>
+              <w:rPr>
+                <w:rFonts w:asciiTheme="majorHAnsi" w:hAnsiTheme="majorHAnsi" w:cstheme="majorHAnsi"/>
+              </w:rPr>
+              <w:t>/</w:t>
+            </w:r>
+            <w:proofErr w:type="spellStart"/>
+            <w:r>
+              <w:rPr>
+                <w:rFonts w:asciiTheme="majorHAnsi" w:hAnsiTheme="majorHAnsi" w:cstheme="majorHAnsi"/>
+              </w:rPr>
               <w:t>Epicas</w:t>
-            </w:r>
-            <w:proofErr w:type="spellEnd"/>
-          </w:p>
-        </w:tc>
-        <w:tc>
-          <w:tcPr>
-            <w:tcW w:w="3544" w:type="dxa"/>
-          </w:tcPr>
-          <w:p>
-            <w:pPr>
-              <w:rPr>
-                <w:rFonts w:asciiTheme="majorHAnsi" w:hAnsiTheme="majorHAnsi" w:cstheme="majorHAnsi"/>
-              </w:rPr>
-            </w:pPr>
-            <w:r>
-              <w:rPr>
-                <w:rFonts w:asciiTheme="majorHAnsi" w:hAnsiTheme="majorHAnsi" w:cstheme="majorHAnsi"/>
-              </w:rPr>
-              <w:t>DE_EP_[NombreEpica_N]</w:t>
-            </w:r>
-            <w:r>
-              <w:rPr>
-                <w:rFonts w:asciiTheme="majorHAnsi" w:hAnsiTheme="majorHAnsi" w:cstheme="majorHAnsi"/>
-              </w:rPr>
-              <w:t>.docx</w:t>
-            </w:r>
-          </w:p>
-        </w:tc>
-        <w:tc>
-          <w:tcPr>
-            <w:tcW w:w="2835" w:type="dxa"/>
-          </w:tcPr>
-          <w:p>
-            <w:pPr>
-              <w:rPr>
-                <w:rFonts w:asciiTheme="majorHAnsi" w:hAnsiTheme="majorHAnsi" w:cstheme="majorHAnsi"/>
-              </w:rPr>
-            </w:pPr>
-            <w:r>
-              <w:rPr>
-                <w:rFonts w:asciiTheme="majorHAnsi" w:hAnsiTheme="majorHAnsi" w:cstheme="majorHAnsi"/>
-              </w:rPr>
-              <w:t xml:space="preserve">Repositorio </w:t>
-            </w:r>
-            <w:proofErr w:type="spellStart"/>
-            <w:r>
-              <w:rPr>
-                <w:rFonts w:asciiTheme="majorHAnsi" w:hAnsiTheme="majorHAnsi" w:cstheme="majorHAnsi"/>
-              </w:rPr>
-              <w:t>DeliverEat</w:t>
-            </w:r>
-            <w:proofErr w:type="spellEnd"/>
-            <w:r>
-              <w:rPr>
-                <w:rFonts w:asciiTheme="majorHAnsi" w:hAnsiTheme="majorHAnsi" w:cstheme="majorHAnsi"/>
-              </w:rPr>
-              <w:t xml:space="preserve">/Proyecto/01 </w:t>
-            </w:r>
-            <w:proofErr w:type="spellStart"/>
-            <w:r>
-              <w:rPr>
-                <w:rFonts w:asciiTheme="majorHAnsi" w:hAnsiTheme="majorHAnsi" w:cstheme="majorHAnsi"/>
-              </w:rPr>
-              <w:t>ProductBacklog</w:t>
-            </w:r>
-            <w:proofErr w:type="spellEnd"/>
-            <w:r>
-              <w:rPr>
-                <w:rFonts w:asciiTheme="majorHAnsi" w:hAnsiTheme="majorHAnsi" w:cstheme="majorHAnsi"/>
-              </w:rPr>
-              <w:t>/</w:t>
-            </w:r>
-            <w:proofErr w:type="spellStart"/>
-            <w:r>
-              <w:rPr>
-                <w:rFonts w:asciiTheme="majorHAnsi" w:hAnsiTheme="majorHAnsi" w:cstheme="majorHAnsi"/>
-              </w:rPr>
-              <w:t>UserStories</w:t>
             </w:r>
             <w:proofErr w:type="spellEnd"/>
           </w:p>
@@ -1534,45 +1652,76 @@
                 <w:rFonts w:asciiTheme="majorHAnsi" w:hAnsiTheme="majorHAnsi" w:cstheme="majorHAnsi"/>
               </w:rPr>
             </w:pPr>
+            <w:r>
+              <w:rPr>
+                <w:rFonts w:asciiTheme="majorHAnsi" w:hAnsiTheme="majorHAnsi" w:cstheme="majorHAnsi"/>
+              </w:rPr>
+              <w:t>Arquitectura</w:t>
+            </w:r>
+          </w:p>
+        </w:tc>
+        <w:tc>
+          <w:tcPr>
+            <w:tcW w:w="3261" w:type="dxa"/>
+          </w:tcPr>
+          <w:p>
+            <w:pPr>
+              <w:rPr>
+                <w:rFonts w:asciiTheme="majorHAnsi" w:hAnsiTheme="majorHAnsi" w:cstheme="majorHAnsi"/>
+              </w:rPr>
+            </w:pPr>
             <w:proofErr w:type="spellStart"/>
             <w:r>
               <w:rPr>
                 <w:rFonts w:asciiTheme="majorHAnsi" w:hAnsiTheme="majorHAnsi" w:cstheme="majorHAnsi"/>
               </w:rPr>
-              <w:t>Product</w:t>
+              <w:t>DE_Arquitectura</w:t>
             </w:r>
             <w:proofErr w:type="spellEnd"/>
             <w:r>
               <w:rPr>
                 <w:rFonts w:asciiTheme="majorHAnsi" w:hAnsiTheme="majorHAnsi" w:cstheme="majorHAnsi"/>
               </w:rPr>
-              <w:t xml:space="preserve"> Backlog</w:t>
-            </w:r>
-          </w:p>
-        </w:tc>
-        <w:tc>
-          <w:tcPr>
-            <w:tcW w:w="3544" w:type="dxa"/>
-          </w:tcPr>
-          <w:p>
-            <w:pPr>
-              <w:rPr>
-                <w:rFonts w:asciiTheme="majorHAnsi" w:hAnsiTheme="majorHAnsi" w:cstheme="majorHAnsi"/>
-              </w:rPr>
-            </w:pPr>
+              <w:t>_[</w:t>
+            </w:r>
             <w:proofErr w:type="spellStart"/>
             <w:r>
               <w:rPr>
                 <w:rFonts w:asciiTheme="majorHAnsi" w:hAnsiTheme="majorHAnsi" w:cstheme="majorHAnsi"/>
               </w:rPr>
-              <w:t>DE_Product_Backlog</w:t>
+              <w:t>NombreModelo</w:t>
             </w:r>
             <w:proofErr w:type="spellEnd"/>
-          </w:p>
-        </w:tc>
-        <w:tc>
-          <w:tcPr>
-            <w:tcW w:w="2835" w:type="dxa"/>
+            <w:r>
+              <w:rPr>
+                <w:rFonts w:asciiTheme="majorHAnsi" w:hAnsiTheme="majorHAnsi" w:cstheme="majorHAnsi"/>
+              </w:rPr>
+              <w:t>]</w:t>
+            </w:r>
+            <w:r>
+              <w:rPr>
+                <w:rFonts w:asciiTheme="majorHAnsi" w:hAnsiTheme="majorHAnsi" w:cstheme="majorHAnsi"/>
+              </w:rPr>
+              <w:t>.</w:t>
+            </w:r>
+            <w:r>
+              <w:rPr>
+                <w:rFonts w:asciiTheme="majorHAnsi" w:hAnsiTheme="majorHAnsi" w:cstheme="majorHAnsi"/>
+                <w:lang w:val="en-US"/>
+              </w:rPr>
+              <w:t xml:space="preserve"> [</w:t>
+            </w:r>
+            <w:r>
+              <w:rPr>
+                <w:rFonts w:asciiTheme="majorHAnsi" w:hAnsiTheme="majorHAnsi" w:cstheme="majorHAnsi"/>
+              </w:rPr>
+              <w:t>extensión]</w:t>
+            </w:r>
+          </w:p>
+        </w:tc>
+        <w:tc>
+          <w:tcPr>
+            <w:tcW w:w="3118" w:type="dxa"/>
           </w:tcPr>
           <w:p>
             <w:pPr>
@@ -1598,16 +1747,8 @@
               <w:rPr>
                 <w:rFonts w:asciiTheme="majorHAnsi" w:hAnsiTheme="majorHAnsi" w:cstheme="majorHAnsi"/>
               </w:rPr>
-              <w:t xml:space="preserve">/Proyecto/01 </w:t>
-            </w:r>
-            <w:proofErr w:type="spellStart"/>
-            <w:r>
-              <w:rPr>
-                <w:rFonts w:asciiTheme="majorHAnsi" w:hAnsiTheme="majorHAnsi" w:cstheme="majorHAnsi"/>
-              </w:rPr>
-              <w:t>ProductBacklog</w:t>
-            </w:r>
-            <w:proofErr w:type="spellEnd"/>
+              <w:t>/Producto/Arquitectura</w:t>
+            </w:r>
           </w:p>
         </w:tc>
         <w:tc>
@@ -1624,7 +1765,7 @@
               <w:rPr>
                 <w:rFonts w:asciiTheme="majorHAnsi" w:hAnsiTheme="majorHAnsi" w:cstheme="majorHAnsi"/>
               </w:rPr>
-              <w:t>Proyecto</w:t>
+              <w:t>Producto</w:t>
             </w:r>
           </w:p>
         </w:tc>
@@ -1644,54 +1785,117 @@
               <w:rPr>
                 <w:rFonts w:asciiTheme="majorHAnsi" w:hAnsiTheme="majorHAnsi" w:cstheme="majorHAnsi"/>
               </w:rPr>
-              <w:t>Arquitectura</w:t>
-            </w:r>
-          </w:p>
-        </w:tc>
-        <w:tc>
-          <w:tcPr>
-            <w:tcW w:w="3544" w:type="dxa"/>
-          </w:tcPr>
-          <w:p>
-            <w:pPr>
-              <w:rPr>
-                <w:rFonts w:asciiTheme="majorHAnsi" w:hAnsiTheme="majorHAnsi" w:cstheme="majorHAnsi"/>
-              </w:rPr>
-            </w:pPr>
+              <w:t>Código Fuente</w:t>
+            </w:r>
+          </w:p>
+        </w:tc>
+        <w:tc>
+          <w:tcPr>
+            <w:tcW w:w="3261" w:type="dxa"/>
+          </w:tcPr>
+          <w:p>
+            <w:pPr>
+              <w:rPr>
+                <w:rFonts w:asciiTheme="majorHAnsi" w:hAnsiTheme="majorHAnsi" w:cstheme="majorHAnsi"/>
+              </w:rPr>
+            </w:pPr>
+            <w:r>
+              <w:rPr>
+                <w:rFonts w:asciiTheme="majorHAnsi" w:hAnsiTheme="majorHAnsi" w:cstheme="majorHAnsi"/>
+              </w:rPr>
+              <w:t>[</w:t>
+            </w:r>
             <w:proofErr w:type="spellStart"/>
             <w:r>
               <w:rPr>
                 <w:rFonts w:asciiTheme="majorHAnsi" w:hAnsiTheme="majorHAnsi" w:cstheme="majorHAnsi"/>
               </w:rPr>
-              <w:t>DE_Arquitectura</w:t>
+              <w:t>NombreClase</w:t>
             </w:r>
             <w:proofErr w:type="spellEnd"/>
-            <w:r>
-              <w:rPr>
-                <w:rFonts w:asciiTheme="majorHAnsi" w:hAnsiTheme="majorHAnsi" w:cstheme="majorHAnsi"/>
-              </w:rPr>
-              <w:t>_[</w:t>
+            <w:proofErr w:type="gramStart"/>
+            <w:r>
+              <w:rPr>
+                <w:rFonts w:asciiTheme="majorHAnsi" w:hAnsiTheme="majorHAnsi" w:cstheme="majorHAnsi"/>
+              </w:rPr>
+              <w:t>]</w:t>
+            </w:r>
+            <w:r>
+              <w:rPr>
+                <w:rFonts w:asciiTheme="majorHAnsi" w:hAnsiTheme="majorHAnsi" w:cstheme="majorHAnsi"/>
+              </w:rPr>
+              <w:t>.</w:t>
+            </w:r>
+            <w:r>
+              <w:rPr>
+                <w:rFonts w:asciiTheme="majorHAnsi" w:hAnsiTheme="majorHAnsi" w:cstheme="majorHAnsi"/>
+                <w:lang w:val="en-US"/>
+              </w:rPr>
+              <w:t>[</w:t>
+            </w:r>
+            <w:proofErr w:type="gramEnd"/>
+            <w:r>
+              <w:rPr>
+                <w:rFonts w:asciiTheme="majorHAnsi" w:hAnsiTheme="majorHAnsi" w:cstheme="majorHAnsi"/>
+              </w:rPr>
+              <w:t>extensión]</w:t>
+            </w:r>
+          </w:p>
+        </w:tc>
+        <w:tc>
+          <w:tcPr>
+            <w:tcW w:w="3118" w:type="dxa"/>
+          </w:tcPr>
+          <w:p>
+            <w:pPr>
+              <w:rPr>
+                <w:rFonts w:asciiTheme="majorHAnsi" w:hAnsiTheme="majorHAnsi" w:cstheme="majorHAnsi"/>
+              </w:rPr>
+            </w:pPr>
+            <w:r>
+              <w:rPr>
+                <w:rFonts w:asciiTheme="majorHAnsi" w:hAnsiTheme="majorHAnsi" w:cstheme="majorHAnsi"/>
+              </w:rPr>
+              <w:t xml:space="preserve">Repositorio </w:t>
             </w:r>
             <w:proofErr w:type="spellStart"/>
             <w:r>
               <w:rPr>
                 <w:rFonts w:asciiTheme="majorHAnsi" w:hAnsiTheme="majorHAnsi" w:cstheme="majorHAnsi"/>
               </w:rPr>
-              <w:t>NombreModelo</w:t>
+              <w:t>DeliverEat</w:t>
             </w:r>
             <w:proofErr w:type="spellEnd"/>
             <w:r>
               <w:rPr>
                 <w:rFonts w:asciiTheme="majorHAnsi" w:hAnsiTheme="majorHAnsi" w:cstheme="majorHAnsi"/>
               </w:rPr>
-              <w:t>]</w:t>
-            </w:r>
-          </w:p>
-        </w:tc>
-        <w:tc>
-          <w:tcPr>
-            <w:tcW w:w="2835" w:type="dxa"/>
-          </w:tcPr>
+              <w:t>/Producto/</w:t>
+            </w:r>
+            <w:proofErr w:type="spellStart"/>
+            <w:r>
+              <w:rPr>
+                <w:rFonts w:asciiTheme="majorHAnsi" w:hAnsiTheme="majorHAnsi" w:cstheme="majorHAnsi"/>
+              </w:rPr>
+              <w:t>Codigo</w:t>
+            </w:r>
+            <w:proofErr w:type="spellEnd"/>
+            <w:r>
+              <w:rPr>
+                <w:rFonts w:asciiTheme="majorHAnsi" w:hAnsiTheme="majorHAnsi" w:cstheme="majorHAnsi"/>
+              </w:rPr>
+              <w:t xml:space="preserve"> Fuente</w:t>
+            </w:r>
+          </w:p>
+          <w:p>
+            <w:pPr>
+              <w:rPr>
+                <w:rFonts w:asciiTheme="majorHAnsi" w:hAnsiTheme="majorHAnsi" w:cstheme="majorHAnsi"/>
+                <w:sz w:val="16"/>
+                <w:szCs w:val="16"/>
+              </w:rPr>
+            </w:pPr>
+          </w:p>
           <w:p>
             <w:pPr>
               <w:rPr>
@@ -1716,7 +1920,35 @@
               <w:rPr>
                 <w:rFonts w:asciiTheme="majorHAnsi" w:hAnsiTheme="majorHAnsi" w:cstheme="majorHAnsi"/>
               </w:rPr>
-              <w:t>/Producto/Arquitectura</w:t>
+              <w:t xml:space="preserve">/Proyecto/03 </w:t>
+            </w:r>
+            <w:proofErr w:type="spellStart"/>
+            <w:r>
+              <w:rPr>
+                <w:rFonts w:asciiTheme="majorHAnsi" w:hAnsiTheme="majorHAnsi" w:cstheme="majorHAnsi"/>
+              </w:rPr>
+              <w:t>Sprints</w:t>
+            </w:r>
+            <w:proofErr w:type="spellEnd"/>
+            <w:r>
+              <w:rPr>
+                <w:rFonts w:asciiTheme="majorHAnsi" w:hAnsiTheme="majorHAnsi" w:cstheme="majorHAnsi"/>
+              </w:rPr>
+              <w:t xml:space="preserve">/Sprint N/02 </w:t>
+            </w:r>
+            <w:proofErr w:type="spellStart"/>
+            <w:r>
+              <w:rPr>
+                <w:rFonts w:asciiTheme="majorHAnsi" w:hAnsiTheme="majorHAnsi" w:cstheme="majorHAnsi"/>
+              </w:rPr>
+              <w:t>Codigo</w:t>
+            </w:r>
+            <w:proofErr w:type="spellEnd"/>
+            <w:r>
+              <w:rPr>
+                <w:rFonts w:asciiTheme="majorHAnsi" w:hAnsiTheme="majorHAnsi" w:cstheme="majorHAnsi"/>
+              </w:rPr>
+              <w:t xml:space="preserve"> Fuente</w:t>
             </w:r>
           </w:p>
         </w:tc>
@@ -1735,6 +1967,40 @@
                 <w:rFonts w:asciiTheme="majorHAnsi" w:hAnsiTheme="majorHAnsi" w:cstheme="majorHAnsi"/>
               </w:rPr>
               <w:t>Producto</w:t>
+            </w:r>
+          </w:p>
+          <w:p>
+            <w:pPr>
+              <w:rPr>
+                <w:rFonts w:asciiTheme="majorHAnsi" w:hAnsiTheme="majorHAnsi" w:cstheme="majorHAnsi"/>
+              </w:rPr>
+            </w:pPr>
+          </w:p>
+          <w:p>
+            <w:pPr>
+              <w:rPr>
+                <w:rFonts w:asciiTheme="majorHAnsi" w:hAnsiTheme="majorHAnsi" w:cstheme="majorHAnsi"/>
+              </w:rPr>
+            </w:pPr>
+          </w:p>
+          <w:p>
+            <w:pPr>
+              <w:rPr>
+                <w:rFonts w:asciiTheme="majorHAnsi" w:hAnsiTheme="majorHAnsi" w:cstheme="majorHAnsi"/>
+              </w:rPr>
+            </w:pPr>
+          </w:p>
+          <w:p>
+            <w:pPr>
+              <w:rPr>
+                <w:rFonts w:asciiTheme="majorHAnsi" w:hAnsiTheme="majorHAnsi" w:cstheme="majorHAnsi"/>
+              </w:rPr>
+            </w:pPr>
+            <w:r>
+              <w:rPr>
+                <w:rFonts w:asciiTheme="majorHAnsi" w:hAnsiTheme="majorHAnsi" w:cstheme="majorHAnsi"/>
+              </w:rPr>
+              <w:t>Sprint</w:t>
             </w:r>
           </w:p>
         </w:tc>
@@ -1754,164 +2020,88 @@
               <w:rPr>
                 <w:rFonts w:asciiTheme="majorHAnsi" w:hAnsiTheme="majorHAnsi" w:cstheme="majorHAnsi"/>
               </w:rPr>
-              <w:t>Código Fuente</w:t>
-            </w:r>
-          </w:p>
-        </w:tc>
-        <w:tc>
-          <w:tcPr>
-            <w:tcW w:w="3544" w:type="dxa"/>
-          </w:tcPr>
-          <w:p>
-            <w:pPr>
-              <w:rPr>
-                <w:rFonts w:asciiTheme="majorHAnsi" w:hAnsiTheme="majorHAnsi" w:cstheme="majorHAnsi"/>
-              </w:rPr>
-            </w:pPr>
-            <w:r>
-              <w:rPr>
-                <w:rFonts w:asciiTheme="majorHAnsi" w:hAnsiTheme="majorHAnsi" w:cstheme="majorHAnsi"/>
-              </w:rPr>
-              <w:t>[</w:t>
-            </w:r>
+              <w:t>Métricas</w:t>
+            </w:r>
+          </w:p>
+        </w:tc>
+        <w:tc>
+          <w:tcPr>
+            <w:tcW w:w="3261" w:type="dxa"/>
+          </w:tcPr>
+          <w:p>
+            <w:pPr>
+              <w:rPr>
+                <w:rFonts w:asciiTheme="majorHAnsi" w:hAnsiTheme="majorHAnsi" w:cstheme="majorHAnsi"/>
+              </w:rPr>
+            </w:pPr>
             <w:proofErr w:type="spellStart"/>
             <w:r>
               <w:rPr>
                 <w:rFonts w:asciiTheme="majorHAnsi" w:hAnsiTheme="majorHAnsi" w:cstheme="majorHAnsi"/>
               </w:rPr>
-              <w:t>NombreClase</w:t>
+              <w:t>DE_Metrica</w:t>
             </w:r>
             <w:proofErr w:type="spellEnd"/>
             <w:r>
               <w:rPr>
                 <w:rFonts w:asciiTheme="majorHAnsi" w:hAnsiTheme="majorHAnsi" w:cstheme="majorHAnsi"/>
               </w:rPr>
+              <w:t>_[</w:t>
+            </w:r>
+            <w:proofErr w:type="spellStart"/>
+            <w:r>
+              <w:rPr>
+                <w:rFonts w:asciiTheme="majorHAnsi" w:hAnsiTheme="majorHAnsi" w:cstheme="majorHAnsi"/>
+              </w:rPr>
+              <w:t>NombreMetrica</w:t>
+            </w:r>
+            <w:proofErr w:type="spellEnd"/>
+            <w:r>
+              <w:rPr>
+                <w:rFonts w:asciiTheme="majorHAnsi" w:hAnsiTheme="majorHAnsi" w:cstheme="majorHAnsi"/>
+              </w:rPr>
               <w:t>]</w:t>
             </w:r>
-            <w:r>
-              <w:rPr>
-                <w:rFonts w:asciiTheme="majorHAnsi" w:hAnsiTheme="majorHAnsi" w:cstheme="majorHAnsi"/>
-              </w:rPr>
-              <w:t>.</w:t>
+          </w:p>
+        </w:tc>
+        <w:tc>
+          <w:tcPr>
+            <w:tcW w:w="3118" w:type="dxa"/>
+          </w:tcPr>
+          <w:p>
+            <w:pPr>
+              <w:rPr>
+                <w:rFonts w:asciiTheme="majorHAnsi" w:hAnsiTheme="majorHAnsi" w:cstheme="majorHAnsi"/>
+              </w:rPr>
+            </w:pPr>
+            <w:r>
+              <w:rPr>
+                <w:rFonts w:asciiTheme="majorHAnsi" w:hAnsiTheme="majorHAnsi" w:cstheme="majorHAnsi"/>
+              </w:rPr>
+              <w:t xml:space="preserve">Repositorio </w:t>
             </w:r>
             <w:proofErr w:type="spellStart"/>
             <w:r>
               <w:rPr>
                 <w:rFonts w:asciiTheme="majorHAnsi" w:hAnsiTheme="majorHAnsi" w:cstheme="majorHAnsi"/>
               </w:rPr>
-              <w:t>extension</w:t>
+              <w:t>DeliverEat</w:t>
             </w:r>
             <w:proofErr w:type="spellEnd"/>
-          </w:p>
-        </w:tc>
-        <w:tc>
-          <w:tcPr>
-            <w:tcW w:w="2835" w:type="dxa"/>
-          </w:tcPr>
-          <w:p>
-            <w:pPr>
-              <w:rPr>
-                <w:rFonts w:asciiTheme="majorHAnsi" w:hAnsiTheme="majorHAnsi" w:cstheme="majorHAnsi"/>
-              </w:rPr>
-            </w:pPr>
-            <w:r>
-              <w:rPr>
-                <w:rFonts w:asciiTheme="majorHAnsi" w:hAnsiTheme="majorHAnsi" w:cstheme="majorHAnsi"/>
-              </w:rPr>
-              <w:t xml:space="preserve">Repositorio </w:t>
+            <w:r>
+              <w:rPr>
+                <w:rFonts w:asciiTheme="majorHAnsi" w:hAnsiTheme="majorHAnsi" w:cstheme="majorHAnsi"/>
+              </w:rPr>
+              <w:t xml:space="preserve">/Proyecto/02 </w:t>
             </w:r>
             <w:proofErr w:type="spellStart"/>
             <w:r>
               <w:rPr>
                 <w:rFonts w:asciiTheme="majorHAnsi" w:hAnsiTheme="majorHAnsi" w:cstheme="majorHAnsi"/>
               </w:rPr>
-              <w:t>DeliverEat</w:t>
+              <w:t>Metricas</w:t>
             </w:r>
             <w:proofErr w:type="spellEnd"/>
-            <w:r>
-              <w:rPr>
-                <w:rFonts w:asciiTheme="majorHAnsi" w:hAnsiTheme="majorHAnsi" w:cstheme="majorHAnsi"/>
-              </w:rPr>
-              <w:t>/Producto/</w:t>
-            </w:r>
-            <w:proofErr w:type="spellStart"/>
-            <w:r>
-              <w:rPr>
-                <w:rFonts w:asciiTheme="majorHAnsi" w:hAnsiTheme="majorHAnsi" w:cstheme="majorHAnsi"/>
-              </w:rPr>
-              <w:t>Codigo</w:t>
-            </w:r>
-            <w:proofErr w:type="spellEnd"/>
-            <w:r>
-              <w:rPr>
-                <w:rFonts w:asciiTheme="majorHAnsi" w:hAnsiTheme="majorHAnsi" w:cstheme="majorHAnsi"/>
-              </w:rPr>
-              <w:t xml:space="preserve"> Fuente</w:t>
-            </w:r>
-          </w:p>
-          <w:p>
-            <w:pPr>
-              <w:rPr>
-                <w:rFonts w:asciiTheme="majorHAnsi" w:hAnsiTheme="majorHAnsi" w:cstheme="majorHAnsi"/>
-                <w:sz w:val="16"/>
-                <w:szCs w:val="16"/>
-              </w:rPr>
-            </w:pPr>
-          </w:p>
-          <w:p>
-            <w:pPr>
-              <w:rPr>
-                <w:rFonts w:asciiTheme="majorHAnsi" w:hAnsiTheme="majorHAnsi" w:cstheme="majorHAnsi"/>
-              </w:rPr>
-            </w:pPr>
-            <w:r>
-              <w:rPr>
-                <w:rFonts w:asciiTheme="majorHAnsi" w:hAnsiTheme="majorHAnsi" w:cstheme="majorHAnsi"/>
-              </w:rPr>
-              <w:t xml:space="preserve">Repositorio </w:t>
-            </w:r>
-            <w:proofErr w:type="spellStart"/>
-            <w:r>
-              <w:rPr>
-                <w:rFonts w:asciiTheme="majorHAnsi" w:hAnsiTheme="majorHAnsi" w:cstheme="majorHAnsi"/>
-              </w:rPr>
-              <w:t>DeliverEat</w:t>
-            </w:r>
-            <w:proofErr w:type="spellEnd"/>
-            <w:r>
-              <w:rPr>
-                <w:rFonts w:asciiTheme="majorHAnsi" w:hAnsiTheme="majorHAnsi" w:cstheme="majorHAnsi"/>
-              </w:rPr>
-              <w:t xml:space="preserve">/Proyecto/03 </w:t>
-            </w:r>
-            <w:proofErr w:type="spellStart"/>
-            <w:r>
-              <w:rPr>
-                <w:rFonts w:asciiTheme="majorHAnsi" w:hAnsiTheme="majorHAnsi" w:cstheme="majorHAnsi"/>
-              </w:rPr>
-              <w:t>Sprints</w:t>
-            </w:r>
-            <w:proofErr w:type="spellEnd"/>
-            <w:r>
-              <w:rPr>
-                <w:rFonts w:asciiTheme="majorHAnsi" w:hAnsiTheme="majorHAnsi" w:cstheme="majorHAnsi"/>
-              </w:rPr>
-              <w:t xml:space="preserve">/Sprint N/02 </w:t>
-            </w:r>
-            <w:proofErr w:type="spellStart"/>
-            <w:r>
-              <w:rPr>
-                <w:rFonts w:asciiTheme="majorHAnsi" w:hAnsiTheme="majorHAnsi" w:cstheme="majorHAnsi"/>
-              </w:rPr>
-              <w:t>Codigo</w:t>
-            </w:r>
-            <w:proofErr w:type="spellEnd"/>
-            <w:r>
-              <w:rPr>
-                <w:rFonts w:asciiTheme="majorHAnsi" w:hAnsiTheme="majorHAnsi" w:cstheme="majorHAnsi"/>
-              </w:rPr>
-              <w:t xml:space="preserve"> Fuente</w:t>
-            </w:r>
           </w:p>
         </w:tc>
         <w:tc>
@@ -1928,41 +2118,7 @@
               <w:rPr>
                 <w:rFonts w:asciiTheme="majorHAnsi" w:hAnsiTheme="majorHAnsi" w:cstheme="majorHAnsi"/>
               </w:rPr>
-              <w:t>Producto</w:t>
-            </w:r>
-          </w:p>
-          <w:p>
-            <w:pPr>
-              <w:rPr>
-                <w:rFonts w:asciiTheme="majorHAnsi" w:hAnsiTheme="majorHAnsi" w:cstheme="majorHAnsi"/>
-              </w:rPr>
-            </w:pPr>
-          </w:p>
-          <w:p>
-            <w:pPr>
-              <w:rPr>
-                <w:rFonts w:asciiTheme="majorHAnsi" w:hAnsiTheme="majorHAnsi" w:cstheme="majorHAnsi"/>
-              </w:rPr>
-            </w:pPr>
-          </w:p>
-          <w:p>
-            <w:pPr>
-              <w:rPr>
-                <w:rFonts w:asciiTheme="majorHAnsi" w:hAnsiTheme="majorHAnsi" w:cstheme="majorHAnsi"/>
-              </w:rPr>
-            </w:pPr>
-          </w:p>
-          <w:p>
-            <w:pPr>
-              <w:rPr>
-                <w:rFonts w:asciiTheme="majorHAnsi" w:hAnsiTheme="majorHAnsi" w:cstheme="majorHAnsi"/>
-              </w:rPr>
-            </w:pPr>
-            <w:r>
-              <w:rPr>
-                <w:rFonts w:asciiTheme="majorHAnsi" w:hAnsiTheme="majorHAnsi" w:cstheme="majorHAnsi"/>
-              </w:rPr>
-              <w:t>Sprint</w:t>
+              <w:t>Proyecto</w:t>
             </w:r>
           </w:p>
         </w:tc>
@@ -1978,92 +2134,102 @@
                 <w:rFonts w:asciiTheme="majorHAnsi" w:hAnsiTheme="majorHAnsi" w:cstheme="majorHAnsi"/>
               </w:rPr>
             </w:pPr>
-            <w:r>
-              <w:rPr>
-                <w:rFonts w:asciiTheme="majorHAnsi" w:hAnsiTheme="majorHAnsi" w:cstheme="majorHAnsi"/>
-              </w:rPr>
-              <w:t>Métricas</w:t>
-            </w:r>
-          </w:p>
-        </w:tc>
-        <w:tc>
-          <w:tcPr>
-            <w:tcW w:w="3544" w:type="dxa"/>
-          </w:tcPr>
-          <w:p>
-            <w:pPr>
-              <w:rPr>
-                <w:rFonts w:asciiTheme="majorHAnsi" w:hAnsiTheme="majorHAnsi" w:cstheme="majorHAnsi"/>
-              </w:rPr>
-            </w:pPr>
+            <w:bookmarkStart w:id="0" w:name="_gjdgxs" w:colFirst="0" w:colLast="0"/>
+            <w:bookmarkEnd w:id="0"/>
+            <w:r>
+              <w:rPr>
+                <w:rFonts w:asciiTheme="majorHAnsi" w:hAnsiTheme="majorHAnsi" w:cstheme="majorHAnsi"/>
+              </w:rPr>
+              <w:t>Revisión</w:t>
+            </w:r>
+            <w:r>
+              <w:rPr>
+                <w:rFonts w:asciiTheme="majorHAnsi" w:hAnsiTheme="majorHAnsi" w:cstheme="majorHAnsi"/>
+              </w:rPr>
+              <w:t xml:space="preserve"> de Pares</w:t>
+            </w:r>
+          </w:p>
+        </w:tc>
+        <w:tc>
+          <w:tcPr>
+            <w:tcW w:w="3261" w:type="dxa"/>
+          </w:tcPr>
+          <w:p>
+            <w:pPr>
+              <w:rPr>
+                <w:rFonts w:asciiTheme="majorHAnsi" w:hAnsiTheme="majorHAnsi" w:cstheme="majorHAnsi"/>
+              </w:rPr>
+            </w:pPr>
+            <w:r>
+              <w:rPr>
+                <w:rFonts w:asciiTheme="majorHAnsi" w:hAnsiTheme="majorHAnsi" w:cstheme="majorHAnsi"/>
+              </w:rPr>
+              <w:t>Revision_Par_</w:t>
+            </w:r>
+            <w:r>
+              <w:rPr>
+                <w:rFonts w:asciiTheme="majorHAnsi" w:hAnsiTheme="majorHAnsi" w:cstheme="majorHAnsi"/>
+              </w:rPr>
+              <w:t>[SprintN]_</w:t>
+            </w:r>
+            <w:r>
+              <w:rPr>
+                <w:rFonts w:asciiTheme="majorHAnsi" w:hAnsiTheme="majorHAnsi" w:cstheme="majorHAnsi"/>
+              </w:rPr>
+              <w:t>[AAAAMMDD]</w:t>
+            </w:r>
+            <w:r>
+              <w:rPr>
+                <w:rFonts w:asciiTheme="majorHAnsi" w:hAnsiTheme="majorHAnsi" w:cstheme="majorHAnsi"/>
+              </w:rPr>
+              <w:t>.docx</w:t>
+            </w:r>
+          </w:p>
+        </w:tc>
+        <w:tc>
+          <w:tcPr>
+            <w:tcW w:w="3118" w:type="dxa"/>
+          </w:tcPr>
+          <w:p>
+            <w:pPr>
+              <w:rPr>
+                <w:rFonts w:asciiTheme="majorHAnsi" w:hAnsiTheme="majorHAnsi" w:cstheme="majorHAnsi"/>
+              </w:rPr>
+            </w:pPr>
+            <w:r>
+              <w:rPr>
+                <w:rFonts w:asciiTheme="majorHAnsi" w:hAnsiTheme="majorHAnsi" w:cstheme="majorHAnsi"/>
+              </w:rPr>
+              <w:t xml:space="preserve">Repositorio </w:t>
+            </w:r>
             <w:proofErr w:type="spellStart"/>
             <w:r>
               <w:rPr>
                 <w:rFonts w:asciiTheme="majorHAnsi" w:hAnsiTheme="majorHAnsi" w:cstheme="majorHAnsi"/>
               </w:rPr>
-              <w:t>DE_Metrica</w:t>
+              <w:t>DeliverEat</w:t>
             </w:r>
             <w:proofErr w:type="spellEnd"/>
             <w:r>
               <w:rPr>
                 <w:rFonts w:asciiTheme="majorHAnsi" w:hAnsiTheme="majorHAnsi" w:cstheme="majorHAnsi"/>
               </w:rPr>
-              <w:t>_[</w:t>
+              <w:t xml:space="preserve">/Proyecto/03 </w:t>
             </w:r>
             <w:proofErr w:type="spellStart"/>
             <w:r>
               <w:rPr>
                 <w:rFonts w:asciiTheme="majorHAnsi" w:hAnsiTheme="majorHAnsi" w:cstheme="majorHAnsi"/>
               </w:rPr>
-              <w:t>NombreMetrica</w:t>
+              <w:t>Sprints</w:t>
             </w:r>
             <w:proofErr w:type="spellEnd"/>
             <w:r>
               <w:rPr>
                 <w:rFonts w:asciiTheme="majorHAnsi" w:hAnsiTheme="majorHAnsi" w:cstheme="majorHAnsi"/>
               </w:rPr>
-              <w:t>]</w:t>
-            </w:r>
-          </w:p>
-        </w:tc>
-        <w:tc>
-          <w:tcPr>
-            <w:tcW w:w="2835" w:type="dxa"/>
-          </w:tcPr>
-          <w:p>
-            <w:pPr>
-              <w:rPr>
-                <w:rFonts w:asciiTheme="majorHAnsi" w:hAnsiTheme="majorHAnsi" w:cstheme="majorHAnsi"/>
-              </w:rPr>
-            </w:pPr>
-            <w:r>
-              <w:rPr>
-                <w:rFonts w:asciiTheme="majorHAnsi" w:hAnsiTheme="majorHAnsi" w:cstheme="majorHAnsi"/>
-              </w:rPr>
-              <w:t xml:space="preserve">Repositorio </w:t>
-            </w:r>
-            <w:proofErr w:type="spellStart"/>
-            <w:r>
-              <w:rPr>
-                <w:rFonts w:asciiTheme="majorHAnsi" w:hAnsiTheme="majorHAnsi" w:cstheme="majorHAnsi"/>
-              </w:rPr>
-              <w:t>DeliverEat</w:t>
-            </w:r>
-            <w:proofErr w:type="spellEnd"/>
-            <w:r>
-              <w:rPr>
-                <w:rFonts w:asciiTheme="majorHAnsi" w:hAnsiTheme="majorHAnsi" w:cstheme="majorHAnsi"/>
-              </w:rPr>
-              <w:t xml:space="preserve">/Proyecto/02 </w:t>
-            </w:r>
-            <w:proofErr w:type="spellStart"/>
-            <w:r>
-              <w:rPr>
-                <w:rFonts w:asciiTheme="majorHAnsi" w:hAnsiTheme="majorHAnsi" w:cstheme="majorHAnsi"/>
-              </w:rPr>
-              <w:t>Metricas</w:t>
-            </w:r>
-            <w:proofErr w:type="spellEnd"/>
+              <w:t>/Sprint N/03 Revisiones</w:t>
+            </w:r>
           </w:p>
         </w:tc>
         <w:tc>
@@ -2080,7 +2246,7 @@
               <w:rPr>
                 <w:rFonts w:asciiTheme="majorHAnsi" w:hAnsiTheme="majorHAnsi" w:cstheme="majorHAnsi"/>
               </w:rPr>
-              <w:t>Proyecto</w:t>
+              <w:t>Sprint</w:t>
             </w:r>
           </w:p>
         </w:tc>
@@ -2100,13 +2266,19 @@
               <w:rPr>
                 <w:rFonts w:asciiTheme="majorHAnsi" w:hAnsiTheme="majorHAnsi" w:cstheme="majorHAnsi"/>
               </w:rPr>
-              <w:t>Sprint Backlog</w:t>
-            </w:r>
-          </w:p>
-        </w:tc>
-        <w:tc>
-          <w:tcPr>
-            <w:tcW w:w="3544" w:type="dxa"/>
+              <w:t>Métricas</w:t>
+            </w:r>
+            <w:r>
+              <w:rPr>
+                <w:rFonts w:asciiTheme="majorHAnsi" w:hAnsiTheme="majorHAnsi" w:cstheme="majorHAnsi"/>
+              </w:rPr>
+              <w:t xml:space="preserve"> Sprint</w:t>
+            </w:r>
+          </w:p>
+        </w:tc>
+        <w:tc>
+          <w:tcPr>
+            <w:tcW w:w="3261" w:type="dxa"/>
           </w:tcPr>
           <w:p>
             <w:pPr>
@@ -2132,42 +2304,62 @@
               <w:rPr>
                 <w:rFonts w:asciiTheme="majorHAnsi" w:hAnsiTheme="majorHAnsi" w:cstheme="majorHAnsi"/>
               </w:rPr>
-              <w:t>]_Backlog</w:t>
-            </w:r>
-          </w:p>
-        </w:tc>
-        <w:tc>
-          <w:tcPr>
-            <w:tcW w:w="2835" w:type="dxa"/>
-          </w:tcPr>
-          <w:p>
-            <w:pPr>
-              <w:rPr>
-                <w:rFonts w:asciiTheme="majorHAnsi" w:hAnsiTheme="majorHAnsi" w:cstheme="majorHAnsi"/>
-                <w:lang w:val="en-US"/>
-              </w:rPr>
-            </w:pPr>
+              <w:t>]_[</w:t>
+            </w:r>
             <w:proofErr w:type="spellStart"/>
             <w:r>
               <w:rPr>
                 <w:rFonts w:asciiTheme="majorHAnsi" w:hAnsiTheme="majorHAnsi" w:cstheme="majorHAnsi"/>
-                <w:lang w:val="en-US"/>
-              </w:rPr>
-              <w:t>Repositorio</w:t>
+              </w:rPr>
+              <w:t>NombreMetrica</w:t>
             </w:r>
             <w:proofErr w:type="spellEnd"/>
             <w:r>
               <w:rPr>
                 <w:rFonts w:asciiTheme="majorHAnsi" w:hAnsiTheme="majorHAnsi" w:cstheme="majorHAnsi"/>
-                <w:lang w:val="en-US"/>
-              </w:rPr>
-              <w:t xml:space="preserve"> </w:t>
+              </w:rPr>
+              <w:t>]</w:t>
+            </w:r>
+            <w:r>
+              <w:rPr>
+                <w:rFonts w:asciiTheme="majorHAnsi" w:hAnsiTheme="majorHAnsi" w:cstheme="majorHAnsi"/>
+              </w:rPr>
+              <w:t>.</w:t>
+            </w:r>
+            <w:r>
+              <w:rPr>
+                <w:rFonts w:asciiTheme="majorHAnsi" w:hAnsiTheme="majorHAnsi" w:cstheme="majorHAnsi"/>
+              </w:rPr>
+              <w:t xml:space="preserve"> [</w:t>
+            </w:r>
+            <w:r>
+              <w:rPr>
+                <w:rFonts w:asciiTheme="majorHAnsi" w:hAnsiTheme="majorHAnsi" w:cstheme="majorHAnsi"/>
+              </w:rPr>
+              <w:t>extensión]</w:t>
+            </w:r>
+          </w:p>
+        </w:tc>
+        <w:tc>
+          <w:tcPr>
+            <w:tcW w:w="3118" w:type="dxa"/>
+          </w:tcPr>
+          <w:p>
+            <w:pPr>
+              <w:rPr>
+                <w:rFonts w:asciiTheme="majorHAnsi" w:hAnsiTheme="majorHAnsi" w:cstheme="majorHAnsi"/>
+              </w:rPr>
+            </w:pPr>
+            <w:r>
+              <w:rPr>
+                <w:rFonts w:asciiTheme="majorHAnsi" w:hAnsiTheme="majorHAnsi" w:cstheme="majorHAnsi"/>
+              </w:rPr>
+              <w:t xml:space="preserve">Repositorio </w:t>
             </w:r>
             <w:proofErr w:type="spellStart"/>
             <w:r>
               <w:rPr>
                 <w:rFonts w:asciiTheme="majorHAnsi" w:hAnsiTheme="majorHAnsi" w:cstheme="majorHAnsi"/>
-                <w:lang w:val="en-US"/>
               </w:rPr>
               <w:t>DeliverEat</w:t>
             </w:r>
@@ -2175,9 +2367,36 @@
             <w:r>
               <w:rPr>
                 <w:rFonts w:asciiTheme="majorHAnsi" w:hAnsiTheme="majorHAnsi" w:cstheme="majorHAnsi"/>
-                <w:lang w:val="en-US"/>
-              </w:rPr>
-              <w:t>/Proyecto/03 Sprints/Sprint N/01 Sprint Backlog</w:t>
+              </w:rPr>
+              <w:t xml:space="preserve">/Proyecto/03 </w:t>
+            </w:r>
+            <w:proofErr w:type="spellStart"/>
+            <w:r>
+              <w:rPr>
+                <w:rFonts w:asciiTheme="majorHAnsi" w:hAnsiTheme="majorHAnsi" w:cstheme="majorHAnsi"/>
+              </w:rPr>
+              <w:t>Sprints</w:t>
+            </w:r>
+            <w:proofErr w:type="spellEnd"/>
+            <w:r>
+              <w:rPr>
+                <w:rFonts w:asciiTheme="majorHAnsi" w:hAnsiTheme="majorHAnsi" w:cstheme="majorHAnsi"/>
+              </w:rPr>
+              <w:t xml:space="preserve">/Sprint N/04 </w:t>
+            </w:r>
+            <w:proofErr w:type="spellStart"/>
+            <w:r>
+              <w:rPr>
+                <w:rFonts w:asciiTheme="majorHAnsi" w:hAnsiTheme="majorHAnsi" w:cstheme="majorHAnsi"/>
+              </w:rPr>
+              <w:t>Metricas</w:t>
+            </w:r>
+            <w:proofErr w:type="spellEnd"/>
+            <w:r>
+              <w:rPr>
+                <w:rFonts w:asciiTheme="majorHAnsi" w:hAnsiTheme="majorHAnsi" w:cstheme="majorHAnsi"/>
+              </w:rPr>
+              <w:t xml:space="preserve"> del Sprint</w:t>
             </w:r>
           </w:p>
         </w:tc>
@@ -2211,61 +2430,47 @@
                 <w:rFonts w:asciiTheme="majorHAnsi" w:hAnsiTheme="majorHAnsi" w:cstheme="majorHAnsi"/>
               </w:rPr>
             </w:pPr>
-            <w:bookmarkStart w:id="1" w:name="_gjdgxs" w:colFirst="0" w:colLast="0"/>
-            <w:bookmarkEnd w:id="1"/>
-            <w:r>
-              <w:rPr>
-                <w:rFonts w:asciiTheme="majorHAnsi" w:hAnsiTheme="majorHAnsi" w:cstheme="majorHAnsi"/>
-              </w:rPr>
-              <w:t>Revisión</w:t>
-            </w:r>
-            <w:r>
-              <w:rPr>
-                <w:rFonts w:asciiTheme="majorHAnsi" w:hAnsiTheme="majorHAnsi" w:cstheme="majorHAnsi"/>
-              </w:rPr>
-              <w:t xml:space="preserve"> de Pares</w:t>
-            </w:r>
-          </w:p>
-        </w:tc>
-        <w:tc>
-          <w:tcPr>
-            <w:tcW w:w="3544" w:type="dxa"/>
-          </w:tcPr>
-          <w:p>
-            <w:pPr>
-              <w:rPr>
-                <w:rFonts w:asciiTheme="majorHAnsi" w:hAnsiTheme="majorHAnsi" w:cstheme="majorHAnsi"/>
-              </w:rPr>
-            </w:pPr>
-            <w:r>
-              <w:rPr>
-                <w:rFonts w:asciiTheme="majorHAnsi" w:hAnsiTheme="majorHAnsi" w:cstheme="majorHAnsi"/>
-              </w:rPr>
-              <w:t>Revision_Par_</w:t>
-            </w:r>
-            <w:r>
-              <w:rPr>
-                <w:rFonts w:asciiTheme="majorHAnsi" w:hAnsiTheme="majorHAnsi" w:cstheme="majorHAnsi"/>
-              </w:rPr>
-              <w:t>[SprintN]_</w:t>
-            </w:r>
-            <w:r>
-              <w:rPr>
-                <w:rFonts w:asciiTheme="majorHAnsi" w:hAnsiTheme="majorHAnsi" w:cstheme="majorHAnsi"/>
-              </w:rPr>
-              <w:t>[AAAAMMDD]</w:t>
-            </w:r>
-            <w:r>
-              <w:rPr>
-                <w:rFonts w:asciiTheme="majorHAnsi" w:hAnsiTheme="majorHAnsi" w:cstheme="majorHAnsi"/>
-              </w:rPr>
-              <w:t>.docx</w:t>
-            </w:r>
-          </w:p>
-        </w:tc>
-        <w:tc>
-          <w:tcPr>
-            <w:tcW w:w="2835" w:type="dxa"/>
+            <w:r>
+              <w:rPr>
+                <w:rFonts w:asciiTheme="majorHAnsi" w:hAnsiTheme="majorHAnsi" w:cstheme="majorHAnsi"/>
+              </w:rPr>
+              <w:t>Lista de Riesgos e Impedimentos</w:t>
+            </w:r>
+          </w:p>
+        </w:tc>
+        <w:tc>
+          <w:tcPr>
+            <w:tcW w:w="3261" w:type="dxa"/>
+          </w:tcPr>
+          <w:p>
+            <w:pPr>
+              <w:rPr>
+                <w:rFonts w:asciiTheme="majorHAnsi" w:hAnsiTheme="majorHAnsi" w:cstheme="majorHAnsi"/>
+              </w:rPr>
+            </w:pPr>
+            <w:r>
+              <w:rPr>
+                <w:rFonts w:asciiTheme="majorHAnsi" w:hAnsiTheme="majorHAnsi" w:cstheme="majorHAnsi"/>
+              </w:rPr>
+              <w:t>DE</w:t>
+            </w:r>
+            <w:r>
+              <w:rPr>
+                <w:rFonts w:asciiTheme="majorHAnsi" w:hAnsiTheme="majorHAnsi" w:cstheme="majorHAnsi"/>
+              </w:rPr>
+              <w:t>_Lista_Riesgos</w:t>
+            </w:r>
+            <w:r>
+              <w:rPr>
+                <w:rFonts w:asciiTheme="majorHAnsi" w:hAnsiTheme="majorHAnsi" w:cstheme="majorHAnsi"/>
+              </w:rPr>
+              <w:t>_Impedimentos.docx</w:t>
+            </w:r>
+          </w:p>
+        </w:tc>
+        <w:tc>
+          <w:tcPr>
+            <w:tcW w:w="3118" w:type="dxa"/>
           </w:tcPr>
           <w:p>
             <w:pPr>
@@ -2291,21 +2496,7 @@
               <w:rPr>
                 <w:rFonts w:asciiTheme="majorHAnsi" w:hAnsiTheme="majorHAnsi" w:cstheme="majorHAnsi"/>
               </w:rPr>
-              <w:t xml:space="preserve">/Proyecto/03 </w:t>
-            </w:r>
-            <w:proofErr w:type="spellStart"/>
-            <w:r>
-              <w:rPr>
-                <w:rFonts w:asciiTheme="majorHAnsi" w:hAnsiTheme="majorHAnsi" w:cstheme="majorHAnsi"/>
-              </w:rPr>
-              <w:t>Sprints</w:t>
-            </w:r>
-            <w:proofErr w:type="spellEnd"/>
-            <w:r>
-              <w:rPr>
-                <w:rFonts w:asciiTheme="majorHAnsi" w:hAnsiTheme="majorHAnsi" w:cstheme="majorHAnsi"/>
-              </w:rPr>
-              <w:t>/Sprint N/03 Revisiones</w:t>
+              <w:t>/Proyecto</w:t>
             </w:r>
           </w:p>
         </w:tc>
@@ -2323,7 +2514,7 @@
               <w:rPr>
                 <w:rFonts w:asciiTheme="majorHAnsi" w:hAnsiTheme="majorHAnsi" w:cstheme="majorHAnsi"/>
               </w:rPr>
-              <w:t>Sprint</w:t>
+              <w:t>Producto</w:t>
             </w:r>
           </w:p>
         </w:tc>
@@ -2343,120 +2534,52 @@
               <w:rPr>
                 <w:rFonts w:asciiTheme="majorHAnsi" w:hAnsiTheme="majorHAnsi" w:cstheme="majorHAnsi"/>
               </w:rPr>
-              <w:t>Métricas</w:t>
-            </w:r>
-            <w:r>
-              <w:rPr>
-                <w:rFonts w:asciiTheme="majorHAnsi" w:hAnsiTheme="majorHAnsi" w:cstheme="majorHAnsi"/>
-              </w:rPr>
-              <w:t xml:space="preserve"> Sprint</w:t>
-            </w:r>
-          </w:p>
-        </w:tc>
-        <w:tc>
-          <w:tcPr>
-            <w:tcW w:w="3544" w:type="dxa"/>
-          </w:tcPr>
-          <w:p>
-            <w:pPr>
-              <w:rPr>
-                <w:rFonts w:asciiTheme="majorHAnsi" w:hAnsiTheme="majorHAnsi" w:cstheme="majorHAnsi"/>
-              </w:rPr>
-            </w:pPr>
-            <w:r>
-              <w:rPr>
-                <w:rFonts w:asciiTheme="majorHAnsi" w:hAnsiTheme="majorHAnsi" w:cstheme="majorHAnsi"/>
-              </w:rPr>
-              <w:t>DE_[</w:t>
+              <w:t>Estructura del Repositorio</w:t>
+            </w:r>
+          </w:p>
+        </w:tc>
+        <w:tc>
+          <w:tcPr>
+            <w:tcW w:w="3261" w:type="dxa"/>
+          </w:tcPr>
+          <w:p>
+            <w:pPr>
+              <w:rPr>
+                <w:rFonts w:asciiTheme="majorHAnsi" w:hAnsiTheme="majorHAnsi" w:cstheme="majorHAnsi"/>
+              </w:rPr>
+            </w:pPr>
+            <w:r>
+              <w:rPr>
+                <w:rFonts w:asciiTheme="majorHAnsi" w:hAnsiTheme="majorHAnsi" w:cstheme="majorHAnsi"/>
+              </w:rPr>
+              <w:t>DE_Estructura_Repositorio.docx</w:t>
+            </w:r>
+          </w:p>
+        </w:tc>
+        <w:tc>
+          <w:tcPr>
+            <w:tcW w:w="3118" w:type="dxa"/>
+          </w:tcPr>
+          <w:p>
+            <w:pPr>
+              <w:rPr>
+                <w:rFonts w:asciiTheme="majorHAnsi" w:hAnsiTheme="majorHAnsi" w:cstheme="majorHAnsi"/>
+              </w:rPr>
+            </w:pPr>
+            <w:r>
+              <w:rPr>
+                <w:rFonts w:asciiTheme="majorHAnsi" w:hAnsiTheme="majorHAnsi" w:cstheme="majorHAnsi"/>
+              </w:rPr>
+              <w:t xml:space="preserve">Repositorio </w:t>
             </w:r>
             <w:proofErr w:type="spellStart"/>
             <w:r>
               <w:rPr>
                 <w:rFonts w:asciiTheme="majorHAnsi" w:hAnsiTheme="majorHAnsi" w:cstheme="majorHAnsi"/>
               </w:rPr>
-              <w:t>Sprint_N</w:t>
+              <w:t>DeliverEat</w:t>
             </w:r>
             <w:proofErr w:type="spellEnd"/>
-            <w:r>
-              <w:rPr>
-                <w:rFonts w:asciiTheme="majorHAnsi" w:hAnsiTheme="majorHAnsi" w:cstheme="majorHAnsi"/>
-              </w:rPr>
-              <w:t>]_[</w:t>
-            </w:r>
-            <w:proofErr w:type="spellStart"/>
-            <w:r>
-              <w:rPr>
-                <w:rFonts w:asciiTheme="majorHAnsi" w:hAnsiTheme="majorHAnsi" w:cstheme="majorHAnsi"/>
-              </w:rPr>
-              <w:t>NombreMetrica</w:t>
-            </w:r>
-            <w:proofErr w:type="spellEnd"/>
-            <w:r>
-              <w:rPr>
-                <w:rFonts w:asciiTheme="majorHAnsi" w:hAnsiTheme="majorHAnsi" w:cstheme="majorHAnsi"/>
-              </w:rPr>
-              <w:t>]</w:t>
-            </w:r>
-          </w:p>
-        </w:tc>
-        <w:tc>
-          <w:tcPr>
-            <w:tcW w:w="2835" w:type="dxa"/>
-          </w:tcPr>
-          <w:p>
-            <w:pPr>
-              <w:rPr>
-                <w:rFonts w:asciiTheme="majorHAnsi" w:hAnsiTheme="majorHAnsi" w:cstheme="majorHAnsi"/>
-              </w:rPr>
-            </w:pPr>
-            <w:r>
-              <w:rPr>
-                <w:rFonts w:asciiTheme="majorHAnsi" w:hAnsiTheme="majorHAnsi" w:cstheme="majorHAnsi"/>
-              </w:rPr>
-              <w:t xml:space="preserve">Repositorio </w:t>
-            </w:r>
-            <w:proofErr w:type="spellStart"/>
-            <w:r>
-              <w:rPr>
-                <w:rFonts w:asciiTheme="majorHAnsi" w:hAnsiTheme="majorHAnsi" w:cstheme="majorHAnsi"/>
-              </w:rPr>
-              <w:t>DeliverEat</w:t>
-            </w:r>
-            <w:proofErr w:type="spellEnd"/>
-            <w:r>
-              <w:rPr>
-                <w:rFonts w:asciiTheme="majorHAnsi" w:hAnsiTheme="majorHAnsi" w:cstheme="majorHAnsi"/>
-              </w:rPr>
-              <w:t xml:space="preserve">/Proyecto/03 </w:t>
-            </w:r>
-            <w:proofErr w:type="spellStart"/>
-            <w:r>
-              <w:rPr>
-                <w:rFonts w:asciiTheme="majorHAnsi" w:hAnsiTheme="majorHAnsi" w:cstheme="majorHAnsi"/>
-              </w:rPr>
-              <w:t>Sprints</w:t>
-            </w:r>
-            <w:proofErr w:type="spellEnd"/>
-            <w:r>
-              <w:rPr>
-                <w:rFonts w:asciiTheme="majorHAnsi" w:hAnsiTheme="majorHAnsi" w:cstheme="majorHAnsi"/>
-              </w:rPr>
-              <w:t xml:space="preserve">/Sprint N/04 </w:t>
-            </w:r>
-            <w:proofErr w:type="spellStart"/>
-            <w:r>
-              <w:rPr>
-                <w:rFonts w:asciiTheme="majorHAnsi" w:hAnsiTheme="majorHAnsi" w:cstheme="majorHAnsi"/>
-              </w:rPr>
-              <w:t>Metricas</w:t>
-            </w:r>
-            <w:proofErr w:type="spellEnd"/>
-            <w:r>
-              <w:rPr>
-                <w:rFonts w:asciiTheme="majorHAnsi" w:hAnsiTheme="majorHAnsi" w:cstheme="majorHAnsi"/>
-              </w:rPr>
-              <w:t xml:space="preserve"> del Sprint</w:t>
-            </w:r>
           </w:p>
         </w:tc>
         <w:tc>
@@ -2473,7 +2596,7 @@
               <w:rPr>
                 <w:rFonts w:asciiTheme="majorHAnsi" w:hAnsiTheme="majorHAnsi" w:cstheme="majorHAnsi"/>
               </w:rPr>
-              <w:t>Sprint</w:t>
+              <w:t>Producto</w:t>
             </w:r>
           </w:p>
         </w:tc>
@@ -2493,43 +2616,33 @@
               <w:rPr>
                 <w:rFonts w:asciiTheme="majorHAnsi" w:hAnsiTheme="majorHAnsi" w:cstheme="majorHAnsi"/>
               </w:rPr>
-              <w:t>Lista de Riesgos e Impedimentos</w:t>
-            </w:r>
-          </w:p>
-        </w:tc>
-        <w:tc>
-          <w:tcPr>
-            <w:tcW w:w="3544" w:type="dxa"/>
-          </w:tcPr>
-          <w:p>
-            <w:pPr>
-              <w:rPr>
-                <w:rFonts w:asciiTheme="majorHAnsi" w:hAnsiTheme="majorHAnsi" w:cstheme="majorHAnsi"/>
-              </w:rPr>
-            </w:pPr>
-            <w:r>
-              <w:rPr>
-                <w:rFonts w:asciiTheme="majorHAnsi" w:hAnsiTheme="majorHAnsi" w:cstheme="majorHAnsi"/>
-              </w:rPr>
-              <w:t>DE</w:t>
-            </w:r>
-            <w:r>
-              <w:rPr>
-                <w:rFonts w:asciiTheme="majorHAnsi" w:hAnsiTheme="majorHAnsi" w:cstheme="majorHAnsi"/>
-              </w:rPr>
-              <w:t>_Lista_Riesgos</w:t>
-            </w:r>
-            <w:r>
-              <w:rPr>
-                <w:rFonts w:asciiTheme="majorHAnsi" w:hAnsiTheme="majorHAnsi" w:cstheme="majorHAnsi"/>
-              </w:rPr>
-              <w:t>_Impedimentos.docx</w:t>
-            </w:r>
-          </w:p>
-        </w:tc>
-        <w:tc>
-          <w:tcPr>
-            <w:tcW w:w="2835" w:type="dxa"/>
+              <w:t>Script de Base de Datos</w:t>
+            </w:r>
+          </w:p>
+        </w:tc>
+        <w:tc>
+          <w:tcPr>
+            <w:tcW w:w="3261" w:type="dxa"/>
+          </w:tcPr>
+          <w:p>
+            <w:pPr>
+              <w:rPr>
+                <w:rFonts w:asciiTheme="majorHAnsi" w:hAnsiTheme="majorHAnsi" w:cstheme="majorHAnsi"/>
+              </w:rPr>
+            </w:pPr>
+            <w:proofErr w:type="spellStart"/>
+            <w:r>
+              <w:rPr>
+                <w:rFonts w:asciiTheme="majorHAnsi" w:hAnsiTheme="majorHAnsi" w:cstheme="majorHAnsi"/>
+              </w:rPr>
+              <w:t>DE_Script_BD.sql</w:t>
+            </w:r>
+            <w:proofErr w:type="spellEnd"/>
+          </w:p>
+        </w:tc>
+        <w:tc>
+          <w:tcPr>
+            <w:tcW w:w="3118" w:type="dxa"/>
           </w:tcPr>
           <w:p>
             <w:pPr>
@@ -2555,7 +2668,7 @@
               <w:rPr>
                 <w:rFonts w:asciiTheme="majorHAnsi" w:hAnsiTheme="majorHAnsi" w:cstheme="majorHAnsi"/>
               </w:rPr>
-              <w:t>/Proyecto</w:t>
+              <w:t>/Producto/Base de Datos</w:t>
             </w:r>
           </w:p>
         </w:tc>
@@ -2593,31 +2706,37 @@
               <w:rPr>
                 <w:rFonts w:asciiTheme="majorHAnsi" w:hAnsiTheme="majorHAnsi" w:cstheme="majorHAnsi"/>
               </w:rPr>
-              <w:t>Estructura del Repositorio</w:t>
-            </w:r>
-          </w:p>
-        </w:tc>
-        <w:tc>
-          <w:tcPr>
-            <w:tcW w:w="3544" w:type="dxa"/>
-          </w:tcPr>
-          <w:p>
-            <w:pPr>
-              <w:rPr>
-                <w:rFonts w:asciiTheme="majorHAnsi" w:hAnsiTheme="majorHAnsi" w:cstheme="majorHAnsi"/>
-              </w:rPr>
-            </w:pPr>
-            <w:r>
-              <w:rPr>
-                <w:rFonts w:asciiTheme="majorHAnsi" w:hAnsiTheme="majorHAnsi" w:cstheme="majorHAnsi"/>
-              </w:rPr>
-              <w:t>DE_Estructura_Repositorio.docx</w:t>
-            </w:r>
-          </w:p>
-        </w:tc>
-        <w:tc>
-          <w:tcPr>
-            <w:tcW w:w="2835" w:type="dxa"/>
+              <w:t>Documento de Buenas Prácticas</w:t>
+            </w:r>
+          </w:p>
+        </w:tc>
+        <w:tc>
+          <w:tcPr>
+            <w:tcW w:w="3261" w:type="dxa"/>
+          </w:tcPr>
+          <w:p>
+            <w:pPr>
+              <w:rPr>
+                <w:rFonts w:asciiTheme="majorHAnsi" w:hAnsiTheme="majorHAnsi" w:cstheme="majorHAnsi"/>
+              </w:rPr>
+            </w:pPr>
+            <w:r>
+              <w:rPr>
+                <w:rFonts w:asciiTheme="majorHAnsi" w:hAnsiTheme="majorHAnsi" w:cstheme="majorHAnsi"/>
+              </w:rPr>
+              <w:t>Estandares_Programacion_C#</w:t>
+            </w:r>
+            <w:r>
+              <w:rPr>
+                <w:rFonts w:asciiTheme="majorHAnsi" w:hAnsiTheme="majorHAnsi" w:cstheme="majorHAnsi"/>
+              </w:rPr>
+              <w:t>.pdf</w:t>
+            </w:r>
+          </w:p>
+        </w:tc>
+        <w:tc>
+          <w:tcPr>
+            <w:tcW w:w="3118" w:type="dxa"/>
           </w:tcPr>
           <w:p>
             <w:pPr>
@@ -2639,6 +2758,30 @@
               <w:t>DeliverEat</w:t>
             </w:r>
             <w:proofErr w:type="spellEnd"/>
+            <w:r>
+              <w:rPr>
+                <w:rFonts w:asciiTheme="majorHAnsi" w:hAnsiTheme="majorHAnsi" w:cstheme="majorHAnsi"/>
+              </w:rPr>
+              <w:t>/</w:t>
+            </w:r>
+            <w:r>
+              <w:rPr>
+                <w:rFonts w:asciiTheme="majorHAnsi" w:hAnsiTheme="majorHAnsi" w:cstheme="majorHAnsi"/>
+              </w:rPr>
+              <w:t>Producto</w:t>
+            </w:r>
+            <w:r>
+              <w:rPr>
+                <w:rFonts w:asciiTheme="majorHAnsi" w:hAnsiTheme="majorHAnsi" w:cstheme="majorHAnsi"/>
+              </w:rPr>
+              <w:t>/</w:t>
+            </w:r>
+            <w:r>
+              <w:rPr>
+                <w:rFonts w:asciiTheme="majorHAnsi" w:hAnsiTheme="majorHAnsi" w:cstheme="majorHAnsi"/>
+              </w:rPr>
+              <w:t>Documentos de Buenas Prácticas</w:t>
+            </w:r>
           </w:p>
         </w:tc>
         <w:tc>
@@ -2675,300 +2818,75 @@
               <w:rPr>
                 <w:rFonts w:asciiTheme="majorHAnsi" w:hAnsiTheme="majorHAnsi" w:cstheme="majorHAnsi"/>
               </w:rPr>
-              <w:t>Script de Base de Datos</w:t>
-            </w:r>
-          </w:p>
-        </w:tc>
-        <w:tc>
-          <w:tcPr>
-            <w:tcW w:w="3544" w:type="dxa"/>
-          </w:tcPr>
-          <w:p>
-            <w:pPr>
-              <w:rPr>
-                <w:rFonts w:asciiTheme="majorHAnsi" w:hAnsiTheme="majorHAnsi" w:cstheme="majorHAnsi"/>
-              </w:rPr>
-            </w:pPr>
+              <w:t>Reporte de Defectos</w:t>
+            </w:r>
+          </w:p>
+        </w:tc>
+        <w:tc>
+          <w:tcPr>
+            <w:tcW w:w="3261" w:type="dxa"/>
+          </w:tcPr>
+          <w:p>
+            <w:pPr>
+              <w:rPr>
+                <w:rFonts w:asciiTheme="majorHAnsi" w:hAnsiTheme="majorHAnsi" w:cstheme="majorHAnsi"/>
+              </w:rPr>
+            </w:pPr>
+            <w:r>
+              <w:rPr>
+                <w:rFonts w:asciiTheme="majorHAnsi" w:hAnsiTheme="majorHAnsi" w:cstheme="majorHAnsi"/>
+              </w:rPr>
+              <w:t>DE_Reporte_Defectos_[NombreUS_N]</w:t>
+            </w:r>
+            <w:r>
+              <w:rPr>
+                <w:rFonts w:asciiTheme="majorHAnsi" w:hAnsiTheme="majorHAnsi" w:cstheme="majorHAnsi"/>
+              </w:rPr>
+              <w:t>.docx</w:t>
+            </w:r>
+          </w:p>
+        </w:tc>
+        <w:tc>
+          <w:tcPr>
+            <w:tcW w:w="3118" w:type="dxa"/>
+          </w:tcPr>
+          <w:p>
+            <w:pPr>
+              <w:rPr>
+                <w:rFonts w:asciiTheme="majorHAnsi" w:hAnsiTheme="majorHAnsi" w:cstheme="majorHAnsi"/>
+              </w:rPr>
+            </w:pPr>
+            <w:r>
+              <w:rPr>
+                <w:rFonts w:asciiTheme="majorHAnsi" w:hAnsiTheme="majorHAnsi" w:cstheme="majorHAnsi"/>
+              </w:rPr>
+              <w:t xml:space="preserve">Repositorio </w:t>
+            </w:r>
             <w:proofErr w:type="spellStart"/>
             <w:r>
               <w:rPr>
                 <w:rFonts w:asciiTheme="majorHAnsi" w:hAnsiTheme="majorHAnsi" w:cstheme="majorHAnsi"/>
               </w:rPr>
-              <w:t>DE_Script_BD.sql</w:t>
+              <w:t>DeliverEat</w:t>
             </w:r>
             <w:proofErr w:type="spellEnd"/>
-          </w:p>
-        </w:tc>
-        <w:tc>
-          <w:tcPr>
-            <w:tcW w:w="2835" w:type="dxa"/>
-          </w:tcPr>
-          <w:p>
-            <w:pPr>
-              <w:rPr>
-                <w:rFonts w:asciiTheme="majorHAnsi" w:hAnsiTheme="majorHAnsi" w:cstheme="majorHAnsi"/>
-              </w:rPr>
-            </w:pPr>
-            <w:r>
-              <w:rPr>
-                <w:rFonts w:asciiTheme="majorHAnsi" w:hAnsiTheme="majorHAnsi" w:cstheme="majorHAnsi"/>
-              </w:rPr>
-              <w:t xml:space="preserve">Repositorio </w:t>
-            </w:r>
-            <w:proofErr w:type="spellStart"/>
-            <w:r>
-              <w:rPr>
-                <w:rFonts w:asciiTheme="majorHAnsi" w:hAnsiTheme="majorHAnsi" w:cstheme="majorHAnsi"/>
-              </w:rPr>
-              <w:t>DeliverEat</w:t>
-            </w:r>
-            <w:proofErr w:type="spellEnd"/>
-            <w:r>
-              <w:rPr>
-                <w:rFonts w:asciiTheme="majorHAnsi" w:hAnsiTheme="majorHAnsi" w:cstheme="majorHAnsi"/>
-              </w:rPr>
-              <w:t>/Producto/Base de Datos</w:t>
-            </w:r>
-          </w:p>
-        </w:tc>
-        <w:tc>
-          <w:tcPr>
-            <w:tcW w:w="1418" w:type="dxa"/>
-          </w:tcPr>
-          <w:p>
-            <w:pPr>
-              <w:rPr>
-                <w:rFonts w:asciiTheme="majorHAnsi" w:hAnsiTheme="majorHAnsi" w:cstheme="majorHAnsi"/>
-              </w:rPr>
-            </w:pPr>
+            <w:r>
+              <w:rPr>
+                <w:rFonts w:asciiTheme="majorHAnsi" w:hAnsiTheme="majorHAnsi" w:cstheme="majorHAnsi"/>
+              </w:rPr>
+              <w:t>/</w:t>
+            </w:r>
             <w:r>
               <w:rPr>
                 <w:rFonts w:asciiTheme="majorHAnsi" w:hAnsiTheme="majorHAnsi" w:cstheme="majorHAnsi"/>
               </w:rPr>
               <w:t>Producto</w:t>
             </w:r>
-          </w:p>
-        </w:tc>
-      </w:tr>
-      <w:tr>
-        <w:tc>
-          <w:tcPr>
-            <w:tcW w:w="1560" w:type="dxa"/>
-          </w:tcPr>
-          <w:p>
-            <w:pPr>
-              <w:rPr>
-                <w:rFonts w:asciiTheme="majorHAnsi" w:hAnsiTheme="majorHAnsi" w:cstheme="majorHAnsi"/>
-              </w:rPr>
-            </w:pPr>
-            <w:r>
-              <w:rPr>
-                <w:rFonts w:asciiTheme="majorHAnsi" w:hAnsiTheme="majorHAnsi" w:cstheme="majorHAnsi"/>
-              </w:rPr>
-              <w:t>Documento de Buenas Prácticas</w:t>
-            </w:r>
-          </w:p>
-        </w:tc>
-        <w:tc>
-          <w:tcPr>
-            <w:tcW w:w="3544" w:type="dxa"/>
-          </w:tcPr>
-          <w:p>
-            <w:pPr>
-              <w:rPr>
-                <w:rFonts w:asciiTheme="majorHAnsi" w:hAnsiTheme="majorHAnsi" w:cstheme="majorHAnsi"/>
-              </w:rPr>
-            </w:pPr>
-            <w:r>
-              <w:rPr>
-                <w:rFonts w:asciiTheme="majorHAnsi" w:hAnsiTheme="majorHAnsi" w:cstheme="majorHAnsi"/>
-              </w:rPr>
-              <w:t>Estandares_Programacion_C#</w:t>
-            </w:r>
-            <w:r>
-              <w:rPr>
-                <w:rFonts w:asciiTheme="majorHAnsi" w:hAnsiTheme="majorHAnsi" w:cstheme="majorHAnsi"/>
-              </w:rPr>
-              <w:t>.pdf</w:t>
-            </w:r>
-          </w:p>
-        </w:tc>
-        <w:tc>
-          <w:tcPr>
-            <w:tcW w:w="2835" w:type="dxa"/>
-          </w:tcPr>
-          <w:p>
-            <w:pPr>
-              <w:rPr>
-                <w:rFonts w:asciiTheme="majorHAnsi" w:hAnsiTheme="majorHAnsi" w:cstheme="majorHAnsi"/>
-              </w:rPr>
-            </w:pPr>
-            <w:r>
-              <w:rPr>
-                <w:rFonts w:asciiTheme="majorHAnsi" w:hAnsiTheme="majorHAnsi" w:cstheme="majorHAnsi"/>
-              </w:rPr>
-              <w:t xml:space="preserve">Repositorio </w:t>
-            </w:r>
-            <w:proofErr w:type="spellStart"/>
-            <w:r>
-              <w:rPr>
-                <w:rFonts w:asciiTheme="majorHAnsi" w:hAnsiTheme="majorHAnsi" w:cstheme="majorHAnsi"/>
-              </w:rPr>
-              <w:t>DeliverEat</w:t>
-            </w:r>
-            <w:proofErr w:type="spellEnd"/>
-            <w:r>
-              <w:rPr>
-                <w:rFonts w:asciiTheme="majorHAnsi" w:hAnsiTheme="majorHAnsi" w:cstheme="majorHAnsi"/>
-              </w:rPr>
-              <w:t>/</w:t>
-            </w:r>
-            <w:r>
-              <w:rPr>
-                <w:rFonts w:asciiTheme="majorHAnsi" w:hAnsiTheme="majorHAnsi" w:cstheme="majorHAnsi"/>
-              </w:rPr>
-              <w:t>Producto</w:t>
-            </w:r>
-            <w:r>
-              <w:rPr>
-                <w:rFonts w:asciiTheme="majorHAnsi" w:hAnsiTheme="majorHAnsi" w:cstheme="majorHAnsi"/>
-              </w:rPr>
-              <w:t>/</w:t>
-            </w:r>
-            <w:r>
-              <w:rPr>
-                <w:rFonts w:asciiTheme="majorHAnsi" w:hAnsiTheme="majorHAnsi" w:cstheme="majorHAnsi"/>
-              </w:rPr>
-              <w:t>Documentos de Buenas Prácticas</w:t>
-            </w:r>
-          </w:p>
-        </w:tc>
-        <w:tc>
-          <w:tcPr>
-            <w:tcW w:w="1418" w:type="dxa"/>
-          </w:tcPr>
-          <w:p>
-            <w:pPr>
-              <w:rPr>
-                <w:rFonts w:asciiTheme="majorHAnsi" w:hAnsiTheme="majorHAnsi" w:cstheme="majorHAnsi"/>
-              </w:rPr>
-            </w:pPr>
-            <w:r>
-              <w:rPr>
-                <w:rFonts w:asciiTheme="majorHAnsi" w:hAnsiTheme="majorHAnsi" w:cstheme="majorHAnsi"/>
-              </w:rPr>
-              <w:t>Producto</w:t>
-            </w:r>
-          </w:p>
-        </w:tc>
-      </w:tr>
-      <w:tr>
-        <w:tc>
-          <w:tcPr>
-            <w:tcW w:w="1560" w:type="dxa"/>
-          </w:tcPr>
-          <w:p>
-            <w:pPr>
-              <w:rPr>
-                <w:rFonts w:asciiTheme="majorHAnsi" w:hAnsiTheme="majorHAnsi" w:cstheme="majorHAnsi"/>
-              </w:rPr>
-            </w:pPr>
-            <w:r>
-              <w:rPr>
-                <w:rFonts w:asciiTheme="majorHAnsi" w:hAnsiTheme="majorHAnsi" w:cstheme="majorHAnsi"/>
-              </w:rPr>
-              <w:lastRenderedPageBreak/>
-              <w:t>Reporte de Defectos</w:t>
-            </w:r>
-          </w:p>
-        </w:tc>
-        <w:tc>
-          <w:tcPr>
-            <w:tcW w:w="3544" w:type="dxa"/>
-          </w:tcPr>
-          <w:p>
-            <w:pPr>
-              <w:rPr>
-                <w:rFonts w:asciiTheme="majorHAnsi" w:hAnsiTheme="majorHAnsi" w:cstheme="majorHAnsi"/>
-              </w:rPr>
-            </w:pPr>
-            <w:proofErr w:type="spellStart"/>
-            <w:r>
-              <w:rPr>
-                <w:rFonts w:asciiTheme="majorHAnsi" w:hAnsiTheme="majorHAnsi" w:cstheme="majorHAnsi"/>
-              </w:rPr>
-              <w:t>DE_Reporte_Defectos</w:t>
-            </w:r>
-            <w:proofErr w:type="spellEnd"/>
-            <w:r>
-              <w:rPr>
-                <w:rFonts w:asciiTheme="majorHAnsi" w:hAnsiTheme="majorHAnsi" w:cstheme="majorHAnsi"/>
-              </w:rPr>
-              <w:t>_[</w:t>
-            </w:r>
-            <w:proofErr w:type="spellStart"/>
-            <w:r>
-              <w:rPr>
-                <w:rFonts w:asciiTheme="majorHAnsi" w:hAnsiTheme="majorHAnsi" w:cstheme="majorHAnsi"/>
-              </w:rPr>
-              <w:t>NombreUS_N</w:t>
-            </w:r>
-            <w:proofErr w:type="spellEnd"/>
-            <w:r>
-              <w:rPr>
-                <w:rFonts w:asciiTheme="majorHAnsi" w:hAnsiTheme="majorHAnsi" w:cstheme="majorHAnsi"/>
-              </w:rPr>
-              <w:t>]</w:t>
-            </w:r>
-          </w:p>
-        </w:tc>
-        <w:tc>
-          <w:tcPr>
-            <w:tcW w:w="2835" w:type="dxa"/>
-          </w:tcPr>
-          <w:p>
-            <w:pPr>
-              <w:rPr>
-                <w:rFonts w:asciiTheme="majorHAnsi" w:hAnsiTheme="majorHAnsi" w:cstheme="majorHAnsi"/>
-              </w:rPr>
-            </w:pPr>
-            <w:r>
-              <w:rPr>
-                <w:rFonts w:asciiTheme="majorHAnsi" w:hAnsiTheme="majorHAnsi" w:cstheme="majorHAnsi"/>
-              </w:rPr>
-              <w:t xml:space="preserve">Repositorio </w:t>
-            </w:r>
-            <w:proofErr w:type="spellStart"/>
-            <w:r>
-              <w:rPr>
-                <w:rFonts w:asciiTheme="majorHAnsi" w:hAnsiTheme="majorHAnsi" w:cstheme="majorHAnsi"/>
-              </w:rPr>
-              <w:t>DeliverEat</w:t>
-            </w:r>
-            <w:proofErr w:type="spellEnd"/>
-            <w:r>
-              <w:rPr>
-                <w:rFonts w:asciiTheme="majorHAnsi" w:hAnsiTheme="majorHAnsi" w:cstheme="majorHAnsi"/>
-              </w:rPr>
-              <w:t>/</w:t>
-            </w:r>
-            <w:r>
-              <w:rPr>
-                <w:rFonts w:asciiTheme="majorHAnsi" w:hAnsiTheme="majorHAnsi" w:cstheme="majorHAnsi"/>
-              </w:rPr>
-              <w:t>Producto</w:t>
-            </w:r>
-            <w:r>
-              <w:rPr>
-                <w:rFonts w:asciiTheme="majorHAnsi" w:hAnsiTheme="majorHAnsi" w:cstheme="majorHAnsi"/>
-              </w:rPr>
-              <w:t>/</w:t>
-            </w:r>
-            <w:r>
-              <w:rPr>
-                <w:rFonts w:asciiTheme="majorHAnsi" w:hAnsiTheme="majorHAnsi" w:cstheme="majorHAnsi"/>
-              </w:rPr>
-              <w:t>Prueba</w:t>
+            <w:r>
+              <w:rPr>
+                <w:rFonts w:asciiTheme="majorHAnsi" w:hAnsiTheme="majorHAnsi" w:cstheme="majorHAnsi"/>
+              </w:rPr>
+              <w:t>/Prueba</w:t>
             </w:r>
             <w:r>
               <w:rPr>
@@ -3008,13 +2926,27 @@
           <w:u w:val="single"/>
         </w:rPr>
       </w:pPr>
-      <w:r>
+    </w:p>
+    <w:p>
+      <w:pPr>
+        <w:spacing w:before="240"/>
         <w:rPr>
           <w:rFonts w:asciiTheme="majorHAnsi" w:hAnsiTheme="majorHAnsi" w:cstheme="majorHAnsi"/>
           <w:sz w:val="24"/>
           <w:szCs w:val="24"/>
           <w:u w:val="single"/>
         </w:rPr>
+      </w:pPr>
+      <w:bookmarkStart w:id="1" w:name="_GoBack"/>
+      <w:bookmarkEnd w:id="1"/>
+      <w:r>
+        <w:rPr>
+          <w:rFonts w:asciiTheme="majorHAnsi" w:hAnsiTheme="majorHAnsi" w:cstheme="majorHAnsi"/>
+          <w:sz w:val="24"/>
+          <w:szCs w:val="24"/>
+          <w:u w:val="single"/>
+        </w:rPr>
+        <w:lastRenderedPageBreak/>
         <w:t>Glosario</w:t>
       </w:r>
     </w:p>
@@ -3718,6 +3650,83 @@
                 <w:rFonts w:asciiTheme="majorHAnsi" w:hAnsiTheme="majorHAnsi" w:cstheme="majorHAnsi"/>
               </w:rPr>
               <w:t xml:space="preserve"> de la revisión correspondiente</w:t>
+            </w:r>
+          </w:p>
+        </w:tc>
+      </w:tr>
+      <w:tr>
+        <w:tc>
+          <w:tcPr>
+            <w:tcW w:w="2553" w:type="dxa"/>
+            <w:shd w:val="clear" w:color="auto" w:fill="auto"/>
+            <w:tcMar>
+              <w:top w:w="100" w:type="dxa"/>
+              <w:left w:w="100" w:type="dxa"/>
+              <w:bottom w:w="100" w:type="dxa"/>
+              <w:right w:w="100" w:type="dxa"/>
+            </w:tcMar>
+          </w:tcPr>
+          <w:p>
+            <w:pPr>
+              <w:widowControl w:val="0"/>
+              <w:pBdr>
+                <w:top w:val="nil"/>
+                <w:left w:val="nil"/>
+                <w:bottom w:val="nil"/>
+                <w:right w:val="nil"/>
+                <w:between w:val="nil"/>
+              </w:pBdr>
+              <w:spacing w:after="0" w:line="240" w:lineRule="auto"/>
+              <w:rPr>
+                <w:rFonts w:asciiTheme="majorHAnsi" w:hAnsiTheme="majorHAnsi" w:cstheme="majorHAnsi"/>
+              </w:rPr>
+            </w:pPr>
+            <w:r>
+              <w:rPr>
+                <w:rFonts w:asciiTheme="majorHAnsi" w:hAnsiTheme="majorHAnsi" w:cstheme="majorHAnsi"/>
+                <w:lang w:val="en-US"/>
+              </w:rPr>
+              <w:t>[</w:t>
+            </w:r>
+            <w:r>
+              <w:rPr>
+                <w:rFonts w:asciiTheme="majorHAnsi" w:hAnsiTheme="majorHAnsi" w:cstheme="majorHAnsi"/>
+              </w:rPr>
+              <w:t>extensión]</w:t>
+            </w:r>
+          </w:p>
+        </w:tc>
+        <w:tc>
+          <w:tcPr>
+            <w:tcW w:w="6804" w:type="dxa"/>
+            <w:shd w:val="clear" w:color="auto" w:fill="auto"/>
+            <w:tcMar>
+              <w:top w:w="100" w:type="dxa"/>
+              <w:left w:w="100" w:type="dxa"/>
+              <w:bottom w:w="100" w:type="dxa"/>
+              <w:right w:w="100" w:type="dxa"/>
+            </w:tcMar>
+          </w:tcPr>
+          <w:p>
+            <w:pPr>
+              <w:widowControl w:val="0"/>
+              <w:pBdr>
+                <w:top w:val="nil"/>
+                <w:left w:val="nil"/>
+                <w:bottom w:val="nil"/>
+                <w:right w:val="nil"/>
+                <w:between w:val="nil"/>
+              </w:pBdr>
+              <w:spacing w:after="0" w:line="240" w:lineRule="auto"/>
+              <w:rPr>
+                <w:rFonts w:asciiTheme="majorHAnsi" w:hAnsiTheme="majorHAnsi" w:cstheme="majorHAnsi"/>
+              </w:rPr>
+            </w:pPr>
+            <w:r>
+              <w:rPr>
+                <w:rFonts w:asciiTheme="majorHAnsi" w:hAnsiTheme="majorHAnsi" w:cstheme="majorHAnsi"/>
+              </w:rPr>
+              <w:t>Extensión del archivo</w:t>
             </w:r>
           </w:p>
         </w:tc>
@@ -5627,7 +5636,7 @@
 </file>
 
 <file path=customXml/itemProps1.xml><?xml version="1.0" encoding="utf-8"?>
-<ds:datastoreItem xmlns:ds="http://schemas.openxmlformats.org/officeDocument/2006/customXml" ds:itemID="{586FFBD0-C9F5-4620-B9CA-2DE688722373}">
+<ds:datastoreItem xmlns:ds="http://schemas.openxmlformats.org/officeDocument/2006/customXml" ds:itemID="{9E8F8D7D-C869-438A-9973-EC8F5A750A75}">
   <ds:schemaRefs>
     <ds:schemaRef ds:uri="http://schemas.openxmlformats.org/officeDocument/2006/bibliography"/>
   </ds:schemaRefs>

</xml_diff>

<commit_message>
Actualizo clase Pedido y subo documento de buenas practicas de VB.NET
</commit_message>
<xml_diff>
--- a/DE_Estructura_Repositorio.docx
+++ b/DE_Estructura_Repositorio.docx
@@ -2724,7 +2724,13 @@
               <w:rPr>
                 <w:rFonts w:asciiTheme="majorHAnsi" w:hAnsiTheme="majorHAnsi" w:cstheme="majorHAnsi"/>
               </w:rPr>
-              <w:t>Estandares_Programacion_C#</w:t>
+              <w:t>Estandares_Programacion_</w:t>
+            </w:r>
+            <w:r>
+              <w:rPr>
+                <w:rFonts w:asciiTheme="majorHAnsi" w:hAnsiTheme="majorHAnsi" w:cstheme="majorHAnsi"/>
+              </w:rPr>
+              <w:t>[Lenguaje]</w:t>
             </w:r>
             <w:r>
               <w:rPr>
@@ -2937,8 +2943,6 @@
           <w:u w:val="single"/>
         </w:rPr>
       </w:pPr>
-      <w:bookmarkStart w:id="1" w:name="_GoBack"/>
-      <w:bookmarkEnd w:id="1"/>
       <w:r>
         <w:rPr>
           <w:rFonts w:asciiTheme="majorHAnsi" w:hAnsiTheme="majorHAnsi" w:cstheme="majorHAnsi"/>
@@ -3727,6 +3731,103 @@
                 <w:rFonts w:asciiTheme="majorHAnsi" w:hAnsiTheme="majorHAnsi" w:cstheme="majorHAnsi"/>
               </w:rPr>
               <w:t>Extensión del archivo</w:t>
+            </w:r>
+          </w:p>
+        </w:tc>
+      </w:tr>
+      <w:tr>
+        <w:tc>
+          <w:tcPr>
+            <w:tcW w:w="2553" w:type="dxa"/>
+            <w:shd w:val="clear" w:color="auto" w:fill="auto"/>
+            <w:tcMar>
+              <w:top w:w="100" w:type="dxa"/>
+              <w:left w:w="100" w:type="dxa"/>
+              <w:bottom w:w="100" w:type="dxa"/>
+              <w:right w:w="100" w:type="dxa"/>
+            </w:tcMar>
+          </w:tcPr>
+          <w:p>
+            <w:pPr>
+              <w:widowControl w:val="0"/>
+              <w:pBdr>
+                <w:top w:val="nil"/>
+                <w:left w:val="nil"/>
+                <w:bottom w:val="nil"/>
+                <w:right w:val="nil"/>
+                <w:between w:val="nil"/>
+              </w:pBdr>
+              <w:spacing w:after="0" w:line="240" w:lineRule="auto"/>
+              <w:rPr>
+                <w:rFonts w:asciiTheme="majorHAnsi" w:hAnsiTheme="majorHAnsi" w:cstheme="majorHAnsi"/>
+                <w:lang w:val="en-US"/>
+              </w:rPr>
+            </w:pPr>
+            <w:r>
+              <w:rPr>
+                <w:rFonts w:asciiTheme="majorHAnsi" w:hAnsiTheme="majorHAnsi" w:cstheme="majorHAnsi"/>
+                <w:lang w:val="en-US"/>
+              </w:rPr>
+              <w:t>[</w:t>
+            </w:r>
+            <w:proofErr w:type="spellStart"/>
+            <w:r>
+              <w:rPr>
+                <w:rFonts w:asciiTheme="majorHAnsi" w:hAnsiTheme="majorHAnsi" w:cstheme="majorHAnsi"/>
+                <w:lang w:val="en-US"/>
+              </w:rPr>
+              <w:t>Le</w:t>
+            </w:r>
+            <w:bookmarkStart w:id="1" w:name="_GoBack"/>
+            <w:bookmarkEnd w:id="1"/>
+            <w:r>
+              <w:rPr>
+                <w:rFonts w:asciiTheme="majorHAnsi" w:hAnsiTheme="majorHAnsi" w:cstheme="majorHAnsi"/>
+                <w:lang w:val="en-US"/>
+              </w:rPr>
+              <w:t>nguaje</w:t>
+            </w:r>
+            <w:proofErr w:type="spellEnd"/>
+            <w:r>
+              <w:rPr>
+                <w:rFonts w:asciiTheme="majorHAnsi" w:hAnsiTheme="majorHAnsi" w:cstheme="majorHAnsi"/>
+                <w:lang w:val="en-US"/>
+              </w:rPr>
+              <w:t>]</w:t>
+            </w:r>
+          </w:p>
+        </w:tc>
+        <w:tc>
+          <w:tcPr>
+            <w:tcW w:w="6804" w:type="dxa"/>
+            <w:shd w:val="clear" w:color="auto" w:fill="auto"/>
+            <w:tcMar>
+              <w:top w:w="100" w:type="dxa"/>
+              <w:left w:w="100" w:type="dxa"/>
+              <w:bottom w:w="100" w:type="dxa"/>
+              <w:right w:w="100" w:type="dxa"/>
+            </w:tcMar>
+          </w:tcPr>
+          <w:p>
+            <w:pPr>
+              <w:widowControl w:val="0"/>
+              <w:pBdr>
+                <w:top w:val="nil"/>
+                <w:left w:val="nil"/>
+                <w:bottom w:val="nil"/>
+                <w:right w:val="nil"/>
+                <w:between w:val="nil"/>
+              </w:pBdr>
+              <w:spacing w:after="0" w:line="240" w:lineRule="auto"/>
+              <w:rPr>
+                <w:rFonts w:asciiTheme="majorHAnsi" w:hAnsiTheme="majorHAnsi" w:cstheme="majorHAnsi"/>
+              </w:rPr>
+            </w:pPr>
+            <w:r>
+              <w:rPr>
+                <w:rFonts w:asciiTheme="majorHAnsi" w:hAnsiTheme="majorHAnsi" w:cstheme="majorHAnsi"/>
+              </w:rPr>
+              <w:t>Nombre del lenguaje de programación</w:t>
             </w:r>
           </w:p>
         </w:tc>
@@ -5636,7 +5737,7 @@
 </file>
 
 <file path=customXml/itemProps1.xml><?xml version="1.0" encoding="utf-8"?>
-<ds:datastoreItem xmlns:ds="http://schemas.openxmlformats.org/officeDocument/2006/customXml" ds:itemID="{9E8F8D7D-C869-438A-9973-EC8F5A750A75}">
+<ds:datastoreItem xmlns:ds="http://schemas.openxmlformats.org/officeDocument/2006/customXml" ds:itemID="{00A692A9-052B-4339-A8EB-B6BCCB383004}">
   <ds:schemaRefs>
     <ds:schemaRef ds:uri="http://schemas.openxmlformats.org/officeDocument/2006/bibliography"/>
   </ds:schemaRefs>

</xml_diff>